<commit_message>
wip documentation OpenMP implementation and experimental test setup
</commit_message>
<xml_diff>
--- a/ParComp_Documentation_Klampfer_Claus_TUWien_WS17.docx
+++ b/ParComp_Documentation_Klampfer_Claus_TUWien_WS17.docx
@@ -24,7 +24,7 @@
           <w:r>
             <w:rPr>
               <w:noProof/>
-              <w:lang w:val="en-US" w:eastAsia="de-AT"/>
+              <w:lang w:eastAsia="de-AT"/>
             </w:rPr>
             <mc:AlternateContent>
               <mc:Choice Requires="wpg">
@@ -607,7 +607,11 @@
     <w:sdt>
       <w:sdtPr>
         <w:rPr>
-          <w:lang w:val="en-US"/>
+          <w:rFonts w:asciiTheme="minorHAnsi" w:eastAsiaTheme="minorHAnsi" w:hAnsiTheme="minorHAnsi" w:cstheme="minorBidi"/>
+          <w:color w:val="auto"/>
+          <w:sz w:val="22"/>
+          <w:szCs w:val="22"/>
+          <w:lang w:val="en-US" w:eastAsia="en-US"/>
         </w:rPr>
         <w:id w:val="259109135"/>
         <w:docPartObj>
@@ -617,13 +621,8 @@
       </w:sdtPr>
       <w:sdtEndPr>
         <w:rPr>
-          <w:rFonts w:asciiTheme="minorHAnsi" w:eastAsiaTheme="minorHAnsi" w:hAnsiTheme="minorHAnsi" w:cstheme="minorBidi"/>
-          <w:b/>
-          <w:bCs/>
-          <w:color w:val="auto"/>
-          <w:sz w:val="22"/>
-          <w:szCs w:val="22"/>
-          <w:lang w:eastAsia="en-US"/>
+          <w:b/>
+          <w:bCs/>
         </w:rPr>
       </w:sdtEndPr>
       <w:sdtContent>
@@ -678,7 +677,7 @@
             </w:rPr>
             <w:fldChar w:fldCharType="separate"/>
           </w:r>
-          <w:hyperlink w:anchor="_Toc503293798" w:history="1">
+          <w:hyperlink w:anchor="_Toc503344489" w:history="1">
             <w:r>
               <w:rPr>
                 <w:rStyle w:val="Hyperlink"/>
@@ -722,7 +721,7 @@
                 <w:noProof/>
                 <w:webHidden/>
               </w:rPr>
-              <w:instrText xml:space="preserve"> PAGEREF _Toc503293798 \h </w:instrText>
+              <w:instrText xml:space="preserve"> PAGEREF _Toc503344489 \h </w:instrText>
             </w:r>
             <w:r>
               <w:rPr>
@@ -761,10 +760,12 @@
               <w:tab w:val="right" w:leader="dot" w:pos="9062"/>
             </w:tabs>
             <w:rPr>
+              <w:rFonts w:eastAsiaTheme="minorEastAsia"/>
               <w:noProof/>
+              <w:lang w:eastAsia="de-AT"/>
             </w:rPr>
           </w:pPr>
-          <w:hyperlink w:anchor="_Toc503293799" w:history="1">
+          <w:hyperlink w:anchor="_Toc503344490" w:history="1">
             <w:r>
               <w:rPr>
                 <w:rStyle w:val="Hyperlink"/>
@@ -775,7 +776,9 @@
             </w:r>
             <w:r>
               <w:rPr>
-                <w:noProof/>
+                <w:rFonts w:eastAsiaTheme="minorEastAsia"/>
+                <w:noProof/>
+                <w:lang w:eastAsia="de-AT"/>
               </w:rPr>
               <w:tab/>
             </w:r>
@@ -806,7 +809,7 @@
                 <w:noProof/>
                 <w:webHidden/>
               </w:rPr>
-              <w:instrText xml:space="preserve"> PAGEREF _Toc503293799 \h </w:instrText>
+              <w:instrText xml:space="preserve"> PAGEREF _Toc503344490 \h </w:instrText>
             </w:r>
             <w:r>
               <w:rPr>
@@ -845,10 +848,12 @@
               <w:tab w:val="right" w:leader="dot" w:pos="9062"/>
             </w:tabs>
             <w:rPr>
+              <w:rFonts w:eastAsiaTheme="minorEastAsia"/>
               <w:noProof/>
+              <w:lang w:eastAsia="de-AT"/>
             </w:rPr>
           </w:pPr>
-          <w:hyperlink w:anchor="_Toc503293800" w:history="1">
+          <w:hyperlink w:anchor="_Toc503344491" w:history="1">
             <w:r>
               <w:rPr>
                 <w:rStyle w:val="Hyperlink"/>
@@ -859,7 +864,9 @@
             </w:r>
             <w:r>
               <w:rPr>
-                <w:noProof/>
+                <w:rFonts w:eastAsiaTheme="minorEastAsia"/>
+                <w:noProof/>
+                <w:lang w:eastAsia="de-AT"/>
               </w:rPr>
               <w:tab/>
             </w:r>
@@ -890,7 +897,7 @@
                 <w:noProof/>
                 <w:webHidden/>
               </w:rPr>
-              <w:instrText xml:space="preserve"> PAGEREF _Toc503293800 \h </w:instrText>
+              <w:instrText xml:space="preserve"> PAGEREF _Toc503344491 \h </w:instrText>
             </w:r>
             <w:r>
               <w:rPr>
@@ -929,10 +936,12 @@
               <w:tab w:val="right" w:leader="dot" w:pos="9062"/>
             </w:tabs>
             <w:rPr>
+              <w:rFonts w:eastAsiaTheme="minorEastAsia"/>
               <w:noProof/>
+              <w:lang w:eastAsia="de-AT"/>
             </w:rPr>
           </w:pPr>
-          <w:hyperlink w:anchor="_Toc503293801" w:history="1">
+          <w:hyperlink w:anchor="_Toc503344492" w:history="1">
             <w:r>
               <w:rPr>
                 <w:rStyle w:val="Hyperlink"/>
@@ -943,7 +952,9 @@
             </w:r>
             <w:r>
               <w:rPr>
-                <w:noProof/>
+                <w:rFonts w:eastAsiaTheme="minorEastAsia"/>
+                <w:noProof/>
+                <w:lang w:eastAsia="de-AT"/>
               </w:rPr>
               <w:tab/>
             </w:r>
@@ -974,7 +985,7 @@
                 <w:noProof/>
                 <w:webHidden/>
               </w:rPr>
-              <w:instrText xml:space="preserve"> PAGEREF _Toc503293801 \h </w:instrText>
+              <w:instrText xml:space="preserve"> PAGEREF _Toc503344492 \h </w:instrText>
             </w:r>
             <w:r>
               <w:rPr>
@@ -1013,10 +1024,12 @@
               <w:tab w:val="right" w:leader="dot" w:pos="9062"/>
             </w:tabs>
             <w:rPr>
+              <w:rFonts w:eastAsiaTheme="minorEastAsia"/>
               <w:noProof/>
+              <w:lang w:eastAsia="de-AT"/>
             </w:rPr>
           </w:pPr>
-          <w:hyperlink w:anchor="_Toc503293802" w:history="1">
+          <w:hyperlink w:anchor="_Toc503344493" w:history="1">
             <w:r>
               <w:rPr>
                 <w:rStyle w:val="Hyperlink"/>
@@ -1027,7 +1040,9 @@
             </w:r>
             <w:r>
               <w:rPr>
-                <w:noProof/>
+                <w:rFonts w:eastAsiaTheme="minorEastAsia"/>
+                <w:noProof/>
+                <w:lang w:eastAsia="de-AT"/>
               </w:rPr>
               <w:tab/>
             </w:r>
@@ -1058,7 +1073,7 @@
                 <w:noProof/>
                 <w:webHidden/>
               </w:rPr>
-              <w:instrText xml:space="preserve"> PAGEREF _Toc503293802 \h </w:instrText>
+              <w:instrText xml:space="preserve"> PAGEREF _Toc503344493 \h </w:instrText>
             </w:r>
             <w:r>
               <w:rPr>
@@ -1102,7 +1117,7 @@
               <w:lang w:eastAsia="de-AT"/>
             </w:rPr>
           </w:pPr>
-          <w:hyperlink w:anchor="_Toc503293803" w:history="1">
+          <w:hyperlink w:anchor="_Toc503344494" w:history="1">
             <w:r>
               <w:rPr>
                 <w:rStyle w:val="Hyperlink"/>
@@ -1125,7 +1140,7 @@
                 <w:noProof/>
                 <w:lang w:val="en-US"/>
               </w:rPr>
-              <w:t>Cilk</w:t>
+              <w:t>Experimental set up</w:t>
             </w:r>
             <w:r>
               <w:rPr>
@@ -1146,7 +1161,7 @@
                 <w:noProof/>
                 <w:webHidden/>
               </w:rPr>
-              <w:instrText xml:space="preserve"> PAGEREF _Toc503293803 \h </w:instrText>
+              <w:instrText xml:space="preserve"> PAGEREF _Toc503344494 \h </w:instrText>
             </w:r>
             <w:r>
               <w:rPr>
@@ -1190,7 +1205,7 @@
               <w:lang w:eastAsia="de-AT"/>
             </w:rPr>
           </w:pPr>
-          <w:hyperlink w:anchor="_Toc503293804" w:history="1">
+          <w:hyperlink w:anchor="_Toc503344495" w:history="1">
             <w:r>
               <w:rPr>
                 <w:rStyle w:val="Hyperlink"/>
@@ -1234,7 +1249,271 @@
                 <w:noProof/>
                 <w:webHidden/>
               </w:rPr>
-              <w:instrText xml:space="preserve"> PAGEREF _Toc503293804 \h </w:instrText>
+              <w:instrText xml:space="preserve"> PAGEREF _Toc503344495 \h </w:instrText>
+            </w:r>
+            <w:r>
+              <w:rPr>
+                <w:noProof/>
+                <w:webHidden/>
+              </w:rPr>
+            </w:r>
+            <w:r>
+              <w:rPr>
+                <w:noProof/>
+                <w:webHidden/>
+              </w:rPr>
+              <w:fldChar w:fldCharType="separate"/>
+            </w:r>
+            <w:r>
+              <w:rPr>
+                <w:noProof/>
+                <w:webHidden/>
+              </w:rPr>
+              <w:t>3</w:t>
+            </w:r>
+            <w:r>
+              <w:rPr>
+                <w:noProof/>
+                <w:webHidden/>
+              </w:rPr>
+              <w:fldChar w:fldCharType="end"/>
+            </w:r>
+          </w:hyperlink>
+        </w:p>
+        <w:p>
+          <w:pPr>
+            <w:pStyle w:val="Verzeichnis2"/>
+            <w:tabs>
+              <w:tab w:val="left" w:pos="880"/>
+              <w:tab w:val="right" w:leader="dot" w:pos="9062"/>
+            </w:tabs>
+            <w:rPr>
+              <w:rFonts w:eastAsiaTheme="minorEastAsia"/>
+              <w:noProof/>
+              <w:lang w:eastAsia="de-AT"/>
+            </w:rPr>
+          </w:pPr>
+          <w:hyperlink w:anchor="_Toc503344496" w:history="1">
+            <w:r>
+              <w:rPr>
+                <w:rStyle w:val="Hyperlink"/>
+                <w:noProof/>
+                <w:lang w:val="en-US"/>
+              </w:rPr>
+              <w:t>3.1.</w:t>
+            </w:r>
+            <w:r>
+              <w:rPr>
+                <w:rFonts w:eastAsiaTheme="minorEastAsia"/>
+                <w:noProof/>
+                <w:lang w:eastAsia="de-AT"/>
+              </w:rPr>
+              <w:tab/>
+            </w:r>
+            <w:r>
+              <w:rPr>
+                <w:rStyle w:val="Hyperlink"/>
+                <w:noProof/>
+                <w:lang w:val="en-US"/>
+              </w:rPr>
+              <w:t>Implementation</w:t>
+            </w:r>
+            <w:r>
+              <w:rPr>
+                <w:noProof/>
+                <w:webHidden/>
+              </w:rPr>
+              <w:tab/>
+            </w:r>
+            <w:r>
+              <w:rPr>
+                <w:noProof/>
+                <w:webHidden/>
+              </w:rPr>
+              <w:fldChar w:fldCharType="begin"/>
+            </w:r>
+            <w:r>
+              <w:rPr>
+                <w:noProof/>
+                <w:webHidden/>
+              </w:rPr>
+              <w:instrText xml:space="preserve"> PAGEREF _Toc503344496 \h </w:instrText>
+            </w:r>
+            <w:r>
+              <w:rPr>
+                <w:noProof/>
+                <w:webHidden/>
+              </w:rPr>
+            </w:r>
+            <w:r>
+              <w:rPr>
+                <w:noProof/>
+                <w:webHidden/>
+              </w:rPr>
+              <w:fldChar w:fldCharType="separate"/>
+            </w:r>
+            <w:r>
+              <w:rPr>
+                <w:noProof/>
+                <w:webHidden/>
+              </w:rPr>
+              <w:t>3</w:t>
+            </w:r>
+            <w:r>
+              <w:rPr>
+                <w:noProof/>
+                <w:webHidden/>
+              </w:rPr>
+              <w:fldChar w:fldCharType="end"/>
+            </w:r>
+          </w:hyperlink>
+        </w:p>
+        <w:p>
+          <w:pPr>
+            <w:pStyle w:val="Verzeichnis2"/>
+            <w:tabs>
+              <w:tab w:val="left" w:pos="880"/>
+              <w:tab w:val="right" w:leader="dot" w:pos="9062"/>
+            </w:tabs>
+            <w:rPr>
+              <w:rFonts w:eastAsiaTheme="minorEastAsia"/>
+              <w:noProof/>
+              <w:lang w:eastAsia="de-AT"/>
+            </w:rPr>
+          </w:pPr>
+          <w:hyperlink w:anchor="_Toc503344497" w:history="1">
+            <w:r>
+              <w:rPr>
+                <w:rStyle w:val="Hyperlink"/>
+                <w:noProof/>
+                <w:lang w:val="en-US"/>
+              </w:rPr>
+              <w:t>3.2.</w:t>
+            </w:r>
+            <w:r>
+              <w:rPr>
+                <w:rFonts w:eastAsiaTheme="minorEastAsia"/>
+                <w:noProof/>
+                <w:lang w:eastAsia="de-AT"/>
+              </w:rPr>
+              <w:tab/>
+            </w:r>
+            <w:r>
+              <w:rPr>
+                <w:rStyle w:val="Hyperlink"/>
+                <w:noProof/>
+                <w:lang w:val="en-US"/>
+              </w:rPr>
+              <w:t>How to run</w:t>
+            </w:r>
+            <w:r>
+              <w:rPr>
+                <w:noProof/>
+                <w:webHidden/>
+              </w:rPr>
+              <w:tab/>
+            </w:r>
+            <w:r>
+              <w:rPr>
+                <w:noProof/>
+                <w:webHidden/>
+              </w:rPr>
+              <w:fldChar w:fldCharType="begin"/>
+            </w:r>
+            <w:r>
+              <w:rPr>
+                <w:noProof/>
+                <w:webHidden/>
+              </w:rPr>
+              <w:instrText xml:space="preserve"> PAGEREF _Toc503344497 \h </w:instrText>
+            </w:r>
+            <w:r>
+              <w:rPr>
+                <w:noProof/>
+                <w:webHidden/>
+              </w:rPr>
+            </w:r>
+            <w:r>
+              <w:rPr>
+                <w:noProof/>
+                <w:webHidden/>
+              </w:rPr>
+              <w:fldChar w:fldCharType="separate"/>
+            </w:r>
+            <w:r>
+              <w:rPr>
+                <w:noProof/>
+                <w:webHidden/>
+              </w:rPr>
+              <w:t>3</w:t>
+            </w:r>
+            <w:r>
+              <w:rPr>
+                <w:noProof/>
+                <w:webHidden/>
+              </w:rPr>
+              <w:fldChar w:fldCharType="end"/>
+            </w:r>
+          </w:hyperlink>
+        </w:p>
+        <w:p>
+          <w:pPr>
+            <w:pStyle w:val="Verzeichnis2"/>
+            <w:tabs>
+              <w:tab w:val="left" w:pos="880"/>
+              <w:tab w:val="right" w:leader="dot" w:pos="9062"/>
+            </w:tabs>
+            <w:rPr>
+              <w:rFonts w:eastAsiaTheme="minorEastAsia"/>
+              <w:noProof/>
+              <w:lang w:eastAsia="de-AT"/>
+            </w:rPr>
+          </w:pPr>
+          <w:hyperlink w:anchor="_Toc503344498" w:history="1">
+            <w:r>
+              <w:rPr>
+                <w:rStyle w:val="Hyperlink"/>
+                <w:noProof/>
+                <w:lang w:val="en-US"/>
+              </w:rPr>
+              <w:t>3.3.</w:t>
+            </w:r>
+            <w:r>
+              <w:rPr>
+                <w:rFonts w:eastAsiaTheme="minorEastAsia"/>
+                <w:noProof/>
+                <w:lang w:eastAsia="de-AT"/>
+              </w:rPr>
+              <w:tab/>
+            </w:r>
+            <w:r>
+              <w:rPr>
+                <w:rStyle w:val="Hyperlink"/>
+                <w:noProof/>
+                <w:lang w:val="en-US"/>
+              </w:rPr>
+              <w:t>Experimental results</w:t>
+            </w:r>
+            <w:r>
+              <w:rPr>
+                <w:noProof/>
+                <w:webHidden/>
+              </w:rPr>
+              <w:tab/>
+            </w:r>
+            <w:r>
+              <w:rPr>
+                <w:noProof/>
+                <w:webHidden/>
+              </w:rPr>
+              <w:fldChar w:fldCharType="begin"/>
+            </w:r>
+            <w:r>
+              <w:rPr>
+                <w:noProof/>
+                <w:webHidden/>
+              </w:rPr>
+              <w:instrText xml:space="preserve"> PAGEREF _Toc503344498 \h </w:instrText>
             </w:r>
             <w:r>
               <w:rPr>
@@ -1278,7 +1557,7 @@
               <w:lang w:eastAsia="de-AT"/>
             </w:rPr>
           </w:pPr>
-          <w:hyperlink w:anchor="_Toc503293805" w:history="1">
+          <w:hyperlink w:anchor="_Toc503344499" w:history="1">
             <w:r>
               <w:rPr>
                 <w:rStyle w:val="Hyperlink"/>
@@ -1301,6 +1580,358 @@
                 <w:noProof/>
                 <w:lang w:val="en-US"/>
               </w:rPr>
+              <w:t>Cilk</w:t>
+            </w:r>
+            <w:r>
+              <w:rPr>
+                <w:noProof/>
+                <w:webHidden/>
+              </w:rPr>
+              <w:tab/>
+            </w:r>
+            <w:r>
+              <w:rPr>
+                <w:noProof/>
+                <w:webHidden/>
+              </w:rPr>
+              <w:fldChar w:fldCharType="begin"/>
+            </w:r>
+            <w:r>
+              <w:rPr>
+                <w:noProof/>
+                <w:webHidden/>
+              </w:rPr>
+              <w:instrText xml:space="preserve"> PAGEREF _Toc503344499 \h </w:instrText>
+            </w:r>
+            <w:r>
+              <w:rPr>
+                <w:noProof/>
+                <w:webHidden/>
+              </w:rPr>
+            </w:r>
+            <w:r>
+              <w:rPr>
+                <w:noProof/>
+                <w:webHidden/>
+              </w:rPr>
+              <w:fldChar w:fldCharType="separate"/>
+            </w:r>
+            <w:r>
+              <w:rPr>
+                <w:noProof/>
+                <w:webHidden/>
+              </w:rPr>
+              <w:t>3</w:t>
+            </w:r>
+            <w:r>
+              <w:rPr>
+                <w:noProof/>
+                <w:webHidden/>
+              </w:rPr>
+              <w:fldChar w:fldCharType="end"/>
+            </w:r>
+          </w:hyperlink>
+        </w:p>
+        <w:p>
+          <w:pPr>
+            <w:pStyle w:val="Verzeichnis2"/>
+            <w:tabs>
+              <w:tab w:val="left" w:pos="880"/>
+              <w:tab w:val="right" w:leader="dot" w:pos="9062"/>
+            </w:tabs>
+            <w:rPr>
+              <w:rFonts w:eastAsiaTheme="minorEastAsia"/>
+              <w:noProof/>
+              <w:lang w:eastAsia="de-AT"/>
+            </w:rPr>
+          </w:pPr>
+          <w:hyperlink w:anchor="_Toc503344500" w:history="1">
+            <w:r>
+              <w:rPr>
+                <w:rStyle w:val="Hyperlink"/>
+                <w:noProof/>
+                <w:lang w:val="en-US"/>
+              </w:rPr>
+              <w:t>4.1.</w:t>
+            </w:r>
+            <w:r>
+              <w:rPr>
+                <w:rFonts w:eastAsiaTheme="minorEastAsia"/>
+                <w:noProof/>
+                <w:lang w:eastAsia="de-AT"/>
+              </w:rPr>
+              <w:tab/>
+            </w:r>
+            <w:r>
+              <w:rPr>
+                <w:rStyle w:val="Hyperlink"/>
+                <w:noProof/>
+                <w:lang w:val="en-US"/>
+              </w:rPr>
+              <w:t>Implementation</w:t>
+            </w:r>
+            <w:r>
+              <w:rPr>
+                <w:noProof/>
+                <w:webHidden/>
+              </w:rPr>
+              <w:tab/>
+            </w:r>
+            <w:r>
+              <w:rPr>
+                <w:noProof/>
+                <w:webHidden/>
+              </w:rPr>
+              <w:fldChar w:fldCharType="begin"/>
+            </w:r>
+            <w:r>
+              <w:rPr>
+                <w:noProof/>
+                <w:webHidden/>
+              </w:rPr>
+              <w:instrText xml:space="preserve"> PAGEREF _Toc503344500 \h </w:instrText>
+            </w:r>
+            <w:r>
+              <w:rPr>
+                <w:noProof/>
+                <w:webHidden/>
+              </w:rPr>
+            </w:r>
+            <w:r>
+              <w:rPr>
+                <w:noProof/>
+                <w:webHidden/>
+              </w:rPr>
+              <w:fldChar w:fldCharType="separate"/>
+            </w:r>
+            <w:r>
+              <w:rPr>
+                <w:noProof/>
+                <w:webHidden/>
+              </w:rPr>
+              <w:t>3</w:t>
+            </w:r>
+            <w:r>
+              <w:rPr>
+                <w:noProof/>
+                <w:webHidden/>
+              </w:rPr>
+              <w:fldChar w:fldCharType="end"/>
+            </w:r>
+          </w:hyperlink>
+        </w:p>
+        <w:p>
+          <w:pPr>
+            <w:pStyle w:val="Verzeichnis2"/>
+            <w:tabs>
+              <w:tab w:val="left" w:pos="880"/>
+              <w:tab w:val="right" w:leader="dot" w:pos="9062"/>
+            </w:tabs>
+            <w:rPr>
+              <w:rFonts w:eastAsiaTheme="minorEastAsia"/>
+              <w:noProof/>
+              <w:lang w:eastAsia="de-AT"/>
+            </w:rPr>
+          </w:pPr>
+          <w:hyperlink w:anchor="_Toc503344501" w:history="1">
+            <w:r>
+              <w:rPr>
+                <w:rStyle w:val="Hyperlink"/>
+                <w:noProof/>
+                <w:lang w:val="en-US"/>
+              </w:rPr>
+              <w:t>4.2.</w:t>
+            </w:r>
+            <w:r>
+              <w:rPr>
+                <w:rFonts w:eastAsiaTheme="minorEastAsia"/>
+                <w:noProof/>
+                <w:lang w:eastAsia="de-AT"/>
+              </w:rPr>
+              <w:tab/>
+            </w:r>
+            <w:r>
+              <w:rPr>
+                <w:rStyle w:val="Hyperlink"/>
+                <w:noProof/>
+                <w:lang w:val="en-US"/>
+              </w:rPr>
+              <w:t>How to run</w:t>
+            </w:r>
+            <w:r>
+              <w:rPr>
+                <w:noProof/>
+                <w:webHidden/>
+              </w:rPr>
+              <w:tab/>
+            </w:r>
+            <w:r>
+              <w:rPr>
+                <w:noProof/>
+                <w:webHidden/>
+              </w:rPr>
+              <w:fldChar w:fldCharType="begin"/>
+            </w:r>
+            <w:r>
+              <w:rPr>
+                <w:noProof/>
+                <w:webHidden/>
+              </w:rPr>
+              <w:instrText xml:space="preserve"> PAGEREF _Toc503344501 \h </w:instrText>
+            </w:r>
+            <w:r>
+              <w:rPr>
+                <w:noProof/>
+                <w:webHidden/>
+              </w:rPr>
+            </w:r>
+            <w:r>
+              <w:rPr>
+                <w:noProof/>
+                <w:webHidden/>
+              </w:rPr>
+              <w:fldChar w:fldCharType="separate"/>
+            </w:r>
+            <w:r>
+              <w:rPr>
+                <w:noProof/>
+                <w:webHidden/>
+              </w:rPr>
+              <w:t>3</w:t>
+            </w:r>
+            <w:r>
+              <w:rPr>
+                <w:noProof/>
+                <w:webHidden/>
+              </w:rPr>
+              <w:fldChar w:fldCharType="end"/>
+            </w:r>
+          </w:hyperlink>
+        </w:p>
+        <w:p>
+          <w:pPr>
+            <w:pStyle w:val="Verzeichnis2"/>
+            <w:tabs>
+              <w:tab w:val="left" w:pos="880"/>
+              <w:tab w:val="right" w:leader="dot" w:pos="9062"/>
+            </w:tabs>
+            <w:rPr>
+              <w:rFonts w:eastAsiaTheme="minorEastAsia"/>
+              <w:noProof/>
+              <w:lang w:eastAsia="de-AT"/>
+            </w:rPr>
+          </w:pPr>
+          <w:hyperlink w:anchor="_Toc503344502" w:history="1">
+            <w:r>
+              <w:rPr>
+                <w:rStyle w:val="Hyperlink"/>
+                <w:noProof/>
+                <w:lang w:val="en-US"/>
+              </w:rPr>
+              <w:t>4.3.</w:t>
+            </w:r>
+            <w:r>
+              <w:rPr>
+                <w:rFonts w:eastAsiaTheme="minorEastAsia"/>
+                <w:noProof/>
+                <w:lang w:eastAsia="de-AT"/>
+              </w:rPr>
+              <w:tab/>
+            </w:r>
+            <w:r>
+              <w:rPr>
+                <w:rStyle w:val="Hyperlink"/>
+                <w:noProof/>
+                <w:lang w:val="en-US"/>
+              </w:rPr>
+              <w:t>Experimental results</w:t>
+            </w:r>
+            <w:r>
+              <w:rPr>
+                <w:noProof/>
+                <w:webHidden/>
+              </w:rPr>
+              <w:tab/>
+            </w:r>
+            <w:r>
+              <w:rPr>
+                <w:noProof/>
+                <w:webHidden/>
+              </w:rPr>
+              <w:fldChar w:fldCharType="begin"/>
+            </w:r>
+            <w:r>
+              <w:rPr>
+                <w:noProof/>
+                <w:webHidden/>
+              </w:rPr>
+              <w:instrText xml:space="preserve"> PAGEREF _Toc503344502 \h </w:instrText>
+            </w:r>
+            <w:r>
+              <w:rPr>
+                <w:noProof/>
+                <w:webHidden/>
+              </w:rPr>
+            </w:r>
+            <w:r>
+              <w:rPr>
+                <w:noProof/>
+                <w:webHidden/>
+              </w:rPr>
+              <w:fldChar w:fldCharType="separate"/>
+            </w:r>
+            <w:r>
+              <w:rPr>
+                <w:noProof/>
+                <w:webHidden/>
+              </w:rPr>
+              <w:t>3</w:t>
+            </w:r>
+            <w:r>
+              <w:rPr>
+                <w:noProof/>
+                <w:webHidden/>
+              </w:rPr>
+              <w:fldChar w:fldCharType="end"/>
+            </w:r>
+          </w:hyperlink>
+        </w:p>
+        <w:p>
+          <w:pPr>
+            <w:pStyle w:val="Verzeichnis1"/>
+            <w:tabs>
+              <w:tab w:val="left" w:pos="440"/>
+              <w:tab w:val="right" w:leader="dot" w:pos="9062"/>
+            </w:tabs>
+            <w:rPr>
+              <w:rFonts w:eastAsiaTheme="minorEastAsia"/>
+              <w:noProof/>
+              <w:lang w:eastAsia="de-AT"/>
+            </w:rPr>
+          </w:pPr>
+          <w:hyperlink w:anchor="_Toc503344503" w:history="1">
+            <w:r>
+              <w:rPr>
+                <w:rStyle w:val="Hyperlink"/>
+                <w:noProof/>
+                <w:lang w:val="en-US"/>
+              </w:rPr>
+              <w:t>5.</w:t>
+            </w:r>
+            <w:r>
+              <w:rPr>
+                <w:rFonts w:eastAsiaTheme="minorEastAsia"/>
+                <w:noProof/>
+                <w:lang w:eastAsia="de-AT"/>
+              </w:rPr>
+              <w:tab/>
+            </w:r>
+            <w:r>
+              <w:rPr>
+                <w:rStyle w:val="Hyperlink"/>
+                <w:noProof/>
+                <w:lang w:val="en-US"/>
+              </w:rPr>
               <w:t>MPI</w:t>
             </w:r>
             <w:r>
@@ -1322,7 +1953,7 @@
                 <w:noProof/>
                 <w:webHidden/>
               </w:rPr>
-              <w:instrText xml:space="preserve"> PAGEREF _Toc503293805 \h </w:instrText>
+              <w:instrText xml:space="preserve"> PAGEREF _Toc503344503 \h </w:instrText>
             </w:r>
             <w:r>
               <w:rPr>
@@ -1342,7 +1973,359 @@
                 <w:noProof/>
                 <w:webHidden/>
               </w:rPr>
-              <w:t>3</w:t>
+              <w:t>4</w:t>
+            </w:r>
+            <w:r>
+              <w:rPr>
+                <w:noProof/>
+                <w:webHidden/>
+              </w:rPr>
+              <w:fldChar w:fldCharType="end"/>
+            </w:r>
+          </w:hyperlink>
+        </w:p>
+        <w:p>
+          <w:pPr>
+            <w:pStyle w:val="Verzeichnis2"/>
+            <w:tabs>
+              <w:tab w:val="left" w:pos="880"/>
+              <w:tab w:val="right" w:leader="dot" w:pos="9062"/>
+            </w:tabs>
+            <w:rPr>
+              <w:rFonts w:eastAsiaTheme="minorEastAsia"/>
+              <w:noProof/>
+              <w:lang w:eastAsia="de-AT"/>
+            </w:rPr>
+          </w:pPr>
+          <w:hyperlink w:anchor="_Toc503344504" w:history="1">
+            <w:r>
+              <w:rPr>
+                <w:rStyle w:val="Hyperlink"/>
+                <w:noProof/>
+                <w:lang w:val="en-US"/>
+              </w:rPr>
+              <w:t>5.1.</w:t>
+            </w:r>
+            <w:r>
+              <w:rPr>
+                <w:rFonts w:eastAsiaTheme="minorEastAsia"/>
+                <w:noProof/>
+                <w:lang w:eastAsia="de-AT"/>
+              </w:rPr>
+              <w:tab/>
+            </w:r>
+            <w:r>
+              <w:rPr>
+                <w:rStyle w:val="Hyperlink"/>
+                <w:noProof/>
+                <w:lang w:val="en-US"/>
+              </w:rPr>
+              <w:t>Implementation</w:t>
+            </w:r>
+            <w:r>
+              <w:rPr>
+                <w:noProof/>
+                <w:webHidden/>
+              </w:rPr>
+              <w:tab/>
+            </w:r>
+            <w:r>
+              <w:rPr>
+                <w:noProof/>
+                <w:webHidden/>
+              </w:rPr>
+              <w:fldChar w:fldCharType="begin"/>
+            </w:r>
+            <w:r>
+              <w:rPr>
+                <w:noProof/>
+                <w:webHidden/>
+              </w:rPr>
+              <w:instrText xml:space="preserve"> PAGEREF _Toc503344504 \h </w:instrText>
+            </w:r>
+            <w:r>
+              <w:rPr>
+                <w:noProof/>
+                <w:webHidden/>
+              </w:rPr>
+            </w:r>
+            <w:r>
+              <w:rPr>
+                <w:noProof/>
+                <w:webHidden/>
+              </w:rPr>
+              <w:fldChar w:fldCharType="separate"/>
+            </w:r>
+            <w:r>
+              <w:rPr>
+                <w:noProof/>
+                <w:webHidden/>
+              </w:rPr>
+              <w:t>4</w:t>
+            </w:r>
+            <w:r>
+              <w:rPr>
+                <w:noProof/>
+                <w:webHidden/>
+              </w:rPr>
+              <w:fldChar w:fldCharType="end"/>
+            </w:r>
+          </w:hyperlink>
+        </w:p>
+        <w:p>
+          <w:pPr>
+            <w:pStyle w:val="Verzeichnis2"/>
+            <w:tabs>
+              <w:tab w:val="left" w:pos="880"/>
+              <w:tab w:val="right" w:leader="dot" w:pos="9062"/>
+            </w:tabs>
+            <w:rPr>
+              <w:rFonts w:eastAsiaTheme="minorEastAsia"/>
+              <w:noProof/>
+              <w:lang w:eastAsia="de-AT"/>
+            </w:rPr>
+          </w:pPr>
+          <w:hyperlink w:anchor="_Toc503344505" w:history="1">
+            <w:r>
+              <w:rPr>
+                <w:rStyle w:val="Hyperlink"/>
+                <w:noProof/>
+                <w:lang w:val="en-US"/>
+              </w:rPr>
+              <w:t>5.2.</w:t>
+            </w:r>
+            <w:r>
+              <w:rPr>
+                <w:rFonts w:eastAsiaTheme="minorEastAsia"/>
+                <w:noProof/>
+                <w:lang w:eastAsia="de-AT"/>
+              </w:rPr>
+              <w:tab/>
+            </w:r>
+            <w:r>
+              <w:rPr>
+                <w:rStyle w:val="Hyperlink"/>
+                <w:noProof/>
+                <w:lang w:val="en-US"/>
+              </w:rPr>
+              <w:t>How to run</w:t>
+            </w:r>
+            <w:r>
+              <w:rPr>
+                <w:noProof/>
+                <w:webHidden/>
+              </w:rPr>
+              <w:tab/>
+            </w:r>
+            <w:r>
+              <w:rPr>
+                <w:noProof/>
+                <w:webHidden/>
+              </w:rPr>
+              <w:fldChar w:fldCharType="begin"/>
+            </w:r>
+            <w:r>
+              <w:rPr>
+                <w:noProof/>
+                <w:webHidden/>
+              </w:rPr>
+              <w:instrText xml:space="preserve"> PAGEREF _Toc503344505 \h </w:instrText>
+            </w:r>
+            <w:r>
+              <w:rPr>
+                <w:noProof/>
+                <w:webHidden/>
+              </w:rPr>
+            </w:r>
+            <w:r>
+              <w:rPr>
+                <w:noProof/>
+                <w:webHidden/>
+              </w:rPr>
+              <w:fldChar w:fldCharType="separate"/>
+            </w:r>
+            <w:r>
+              <w:rPr>
+                <w:noProof/>
+                <w:webHidden/>
+              </w:rPr>
+              <w:t>4</w:t>
+            </w:r>
+            <w:r>
+              <w:rPr>
+                <w:noProof/>
+                <w:webHidden/>
+              </w:rPr>
+              <w:fldChar w:fldCharType="end"/>
+            </w:r>
+          </w:hyperlink>
+        </w:p>
+        <w:p>
+          <w:pPr>
+            <w:pStyle w:val="Verzeichnis2"/>
+            <w:tabs>
+              <w:tab w:val="left" w:pos="880"/>
+              <w:tab w:val="right" w:leader="dot" w:pos="9062"/>
+            </w:tabs>
+            <w:rPr>
+              <w:rFonts w:eastAsiaTheme="minorEastAsia"/>
+              <w:noProof/>
+              <w:lang w:eastAsia="de-AT"/>
+            </w:rPr>
+          </w:pPr>
+          <w:hyperlink w:anchor="_Toc503344506" w:history="1">
+            <w:r>
+              <w:rPr>
+                <w:rStyle w:val="Hyperlink"/>
+                <w:noProof/>
+                <w:lang w:val="en-US"/>
+              </w:rPr>
+              <w:t>5.3.</w:t>
+            </w:r>
+            <w:r>
+              <w:rPr>
+                <w:rFonts w:eastAsiaTheme="minorEastAsia"/>
+                <w:noProof/>
+                <w:lang w:eastAsia="de-AT"/>
+              </w:rPr>
+              <w:tab/>
+            </w:r>
+            <w:r>
+              <w:rPr>
+                <w:rStyle w:val="Hyperlink"/>
+                <w:noProof/>
+                <w:lang w:val="en-US"/>
+              </w:rPr>
+              <w:t>Experimental results</w:t>
+            </w:r>
+            <w:r>
+              <w:rPr>
+                <w:noProof/>
+                <w:webHidden/>
+              </w:rPr>
+              <w:tab/>
+            </w:r>
+            <w:r>
+              <w:rPr>
+                <w:noProof/>
+                <w:webHidden/>
+              </w:rPr>
+              <w:fldChar w:fldCharType="begin"/>
+            </w:r>
+            <w:r>
+              <w:rPr>
+                <w:noProof/>
+                <w:webHidden/>
+              </w:rPr>
+              <w:instrText xml:space="preserve"> PAGEREF _Toc503344506 \h </w:instrText>
+            </w:r>
+            <w:r>
+              <w:rPr>
+                <w:noProof/>
+                <w:webHidden/>
+              </w:rPr>
+            </w:r>
+            <w:r>
+              <w:rPr>
+                <w:noProof/>
+                <w:webHidden/>
+              </w:rPr>
+              <w:fldChar w:fldCharType="separate"/>
+            </w:r>
+            <w:r>
+              <w:rPr>
+                <w:noProof/>
+                <w:webHidden/>
+              </w:rPr>
+              <w:t>4</w:t>
+            </w:r>
+            <w:r>
+              <w:rPr>
+                <w:noProof/>
+                <w:webHidden/>
+              </w:rPr>
+              <w:fldChar w:fldCharType="end"/>
+            </w:r>
+          </w:hyperlink>
+        </w:p>
+        <w:p>
+          <w:pPr>
+            <w:pStyle w:val="Verzeichnis1"/>
+            <w:tabs>
+              <w:tab w:val="left" w:pos="440"/>
+              <w:tab w:val="right" w:leader="dot" w:pos="9062"/>
+            </w:tabs>
+            <w:rPr>
+              <w:rFonts w:eastAsiaTheme="minorEastAsia"/>
+              <w:noProof/>
+              <w:lang w:eastAsia="de-AT"/>
+            </w:rPr>
+          </w:pPr>
+          <w:hyperlink w:anchor="_Toc503344507" w:history="1">
+            <w:r>
+              <w:rPr>
+                <w:rStyle w:val="Hyperlink"/>
+                <w:noProof/>
+                <w:lang w:val="en-US"/>
+              </w:rPr>
+              <w:t>6.</w:t>
+            </w:r>
+            <w:r>
+              <w:rPr>
+                <w:rFonts w:eastAsiaTheme="minorEastAsia"/>
+                <w:noProof/>
+                <w:lang w:eastAsia="de-AT"/>
+              </w:rPr>
+              <w:tab/>
+            </w:r>
+            <w:r>
+              <w:rPr>
+                <w:rStyle w:val="Hyperlink"/>
+                <w:noProof/>
+                <w:lang w:val="en-US"/>
+              </w:rPr>
+              <w:t>Summary</w:t>
+            </w:r>
+            <w:r>
+              <w:rPr>
+                <w:noProof/>
+                <w:webHidden/>
+              </w:rPr>
+              <w:tab/>
+            </w:r>
+            <w:r>
+              <w:rPr>
+                <w:noProof/>
+                <w:webHidden/>
+              </w:rPr>
+              <w:fldChar w:fldCharType="begin"/>
+            </w:r>
+            <w:r>
+              <w:rPr>
+                <w:noProof/>
+                <w:webHidden/>
+              </w:rPr>
+              <w:instrText xml:space="preserve"> PAGEREF _Toc503344507 \h </w:instrText>
+            </w:r>
+            <w:r>
+              <w:rPr>
+                <w:noProof/>
+                <w:webHidden/>
+              </w:rPr>
+            </w:r>
+            <w:r>
+              <w:rPr>
+                <w:noProof/>
+                <w:webHidden/>
+              </w:rPr>
+              <w:fldChar w:fldCharType="separate"/>
+            </w:r>
+            <w:r>
+              <w:rPr>
+                <w:noProof/>
+                <w:webHidden/>
+              </w:rPr>
+              <w:t>4</w:t>
             </w:r>
             <w:r>
               <w:rPr>
@@ -1394,7 +2377,7 @@
           <w:lang w:val="en-US"/>
         </w:rPr>
       </w:pPr>
-      <w:bookmarkStart w:id="0" w:name="_Toc503293798"/>
+      <w:bookmarkStart w:id="0" w:name="_Toc503344489"/>
       <w:r>
         <w:rPr>
           <w:lang w:val="en-US"/>
@@ -1421,7 +2404,7 @@
           <w:lang w:val="en-US"/>
         </w:rPr>
       </w:pPr>
-      <w:bookmarkStart w:id="1" w:name="_Toc503293799"/>
+      <w:bookmarkStart w:id="1" w:name="_Toc503344490"/>
       <w:r>
         <w:rPr>
           <w:lang w:val="en-US"/>
@@ -1507,7 +2490,7 @@
           <w:lang w:val="en-US"/>
         </w:rPr>
       </w:pPr>
-      <w:bookmarkStart w:id="2" w:name="_Toc503293800"/>
+      <w:bookmarkStart w:id="2" w:name="_Toc503344491"/>
       <w:r>
         <w:rPr>
           <w:lang w:val="en-US"/>
@@ -1568,7 +2551,7 @@
           <w:lang w:val="en-US"/>
         </w:rPr>
       </w:pPr>
-      <w:bookmarkStart w:id="3" w:name="_Toc503293801"/>
+      <w:bookmarkStart w:id="3" w:name="_Toc503344492"/>
       <w:r>
         <w:rPr>
           <w:lang w:val="en-US"/>
@@ -2753,7 +3736,7 @@
           <w:lang w:val="en-US"/>
         </w:rPr>
       </w:pPr>
-      <w:bookmarkStart w:id="4" w:name="_Toc503293802"/>
+      <w:bookmarkStart w:id="4" w:name="_Toc503344493"/>
       <w:r>
         <w:rPr>
           <w:lang w:val="en-US"/>
@@ -3413,14 +4396,21 @@
     <w:p>
       <w:pPr>
         <w:pStyle w:val="Code"/>
+        <w:rPr>
+          <w:lang w:val="de-AT"/>
+        </w:rPr>
       </w:pPr>
       <w:r>
         <w:rPr>
           <w:color w:val="FF8000"/>
+          <w:lang w:val="de-AT"/>
         </w:rPr>
         <w:t>14</w:t>
       </w:r>
       <w:r>
+        <w:rPr>
+          <w:lang w:val="de-AT"/>
+        </w:rPr>
         <w:t xml:space="preserve">  </w:t>
       </w:r>
       <w:r>
@@ -3428,6 +4418,7 @@
           <w:b/>
           <w:bCs/>
           <w:color w:val="000080"/>
+          <w:lang w:val="de-AT"/>
         </w:rPr>
         <w:t>}</w:t>
       </w:r>
@@ -3439,11 +4430,13 @@
           <w:rFonts w:ascii="Times New Roman" w:hAnsi="Times New Roman" w:cs="Times New Roman"/>
           <w:sz w:val="24"/>
           <w:szCs w:val="24"/>
+          <w:lang w:val="de-AT"/>
         </w:rPr>
       </w:pPr>
       <w:r>
         <w:rPr>
           <w:color w:val="FF8000"/>
+          <w:lang w:val="de-AT"/>
         </w:rPr>
         <w:t>15</w:t>
       </w:r>
@@ -3452,6 +4445,7 @@
           <w:b/>
           <w:bCs/>
           <w:color w:val="000080"/>
+          <w:lang w:val="de-AT"/>
         </w:rPr>
         <w:t>}</w:t>
       </w:r>
@@ -3459,81 +4453,27 @@
     <w:p>
       <w:pPr>
         <w:rPr>
-          <w:lang w:val="en-US"/>
-        </w:rPr>
-      </w:pPr>
-    </w:p>
-    <w:p>
-      <w:pPr>
-        <w:rPr>
           <w:color w:val="FF0000"/>
-          <w:lang w:val="en-US"/>
         </w:rPr>
       </w:pPr>
       <w:r>
         <w:rPr>
           <w:color w:val="FF0000"/>
-          <w:lang w:val="en-US"/>
-        </w:rPr>
-        <w:t xml:space="preserve">//TODO </w:t>
-      </w:r>
-      <w:proofErr w:type="spellStart"/>
+        </w:rPr>
+        <w:t>//TODO Zeiten</w:t>
+      </w:r>
       <w:r>
         <w:rPr>
           <w:color w:val="FF0000"/>
-          <w:lang w:val="en-US"/>
-        </w:rPr>
-        <w:t>Zeiten</w:t>
-      </w:r>
-      <w:proofErr w:type="spellEnd"/>
+        </w:rPr>
+        <w:t xml:space="preserve"> dazu (sequentiell)</w:t>
+      </w:r>
       <w:r>
         <w:rPr>
           <w:color w:val="FF0000"/>
-          <w:lang w:val="en-US"/>
-        </w:rPr>
-        <w:t xml:space="preserve"> </w:t>
-      </w:r>
-      <w:proofErr w:type="spellStart"/>
-      <w:proofErr w:type="gramStart"/>
-      <w:r>
-        <w:rPr>
-          <w:color w:val="FF0000"/>
-          <w:lang w:val="en-US"/>
-        </w:rPr>
-        <w:t>oder</w:t>
-      </w:r>
-      <w:proofErr w:type="spellEnd"/>
-      <w:proofErr w:type="gramEnd"/>
-      <w:r>
-        <w:rPr>
-          <w:color w:val="FF0000"/>
-          <w:lang w:val="en-US"/>
-        </w:rPr>
-        <w:t xml:space="preserve"> </w:t>
-      </w:r>
-      <w:proofErr w:type="spellStart"/>
-      <w:r>
-        <w:rPr>
-          <w:color w:val="FF0000"/>
-          <w:lang w:val="en-US"/>
-        </w:rPr>
-        <w:t>nicht</w:t>
-      </w:r>
-      <w:proofErr w:type="spellEnd"/>
-      <w:r>
-        <w:rPr>
-          <w:color w:val="FF0000"/>
-          <w:lang w:val="en-US"/>
-        </w:rPr>
-        <w:t>?</w:t>
-      </w:r>
-    </w:p>
-    <w:p>
-      <w:pPr>
-        <w:rPr>
-          <w:lang w:val="en-US"/>
-        </w:rPr>
-      </w:pPr>
+        </w:rPr>
+        <w:t xml:space="preserve"> oder nicht?</w:t>
+      </w:r>
     </w:p>
     <w:p>
       <w:pPr>
@@ -3546,7 +4486,97 @@
           <w:lang w:val="en-US"/>
         </w:rPr>
       </w:pPr>
-      <w:bookmarkStart w:id="5" w:name="_Toc503293803"/>
+      <w:bookmarkStart w:id="5" w:name="_Toc503344494"/>
+      <w:r>
+        <w:rPr>
+          <w:lang w:val="en-US"/>
+        </w:rPr>
+        <w:t>Experimental set up</w:t>
+      </w:r>
+      <w:bookmarkEnd w:id="5"/>
+    </w:p>
+    <w:p>
+      <w:pPr>
+        <w:rPr>
+          <w:lang w:val="en-US"/>
+        </w:rPr>
+      </w:pPr>
+      <w:r>
+        <w:rPr>
+          <w:lang w:val="en-US"/>
+        </w:rPr>
+        <w:t xml:space="preserve">To test our solutions, we ran them on different systems. During the implementation phase, we tested them on our own machines. The final benchmarking values </w:t>
+      </w:r>
+      <w:proofErr w:type="gramStart"/>
+      <w:r>
+        <w:rPr>
+          <w:lang w:val="en-US"/>
+        </w:rPr>
+        <w:t>were then gathered</w:t>
+      </w:r>
+      <w:proofErr w:type="gramEnd"/>
+      <w:r>
+        <w:rPr>
+          <w:lang w:val="en-US"/>
+        </w:rPr>
+        <w:t xml:space="preserve"> from the machines of the Research Group for Parallel Computing, TU Wien. We started the algorithms in a benchmarking loop </w:t>
+      </w:r>
+      <w:r>
+        <w:rPr>
+          <w:lang w:val="en-US"/>
+        </w:rPr>
+        <w:t xml:space="preserve">with 25 iterations </w:t>
+      </w:r>
+      <w:r>
+        <w:rPr>
+          <w:lang w:val="en-US"/>
+        </w:rPr>
+        <w:t>to gather more than one value and our system outputs the best, worst and average runtime of the algorithm(s).</w:t>
+      </w:r>
+    </w:p>
+    <w:p>
+      <w:pPr>
+        <w:rPr>
+          <w:lang w:val="en-US"/>
+        </w:rPr>
+      </w:pPr>
+      <w:r>
+        <w:rPr>
+          <w:lang w:val="en-US"/>
+        </w:rPr>
+        <w:t>The machines:</w:t>
+      </w:r>
+    </w:p>
+    <w:p>
+      <w:pPr>
+        <w:pStyle w:val="berschrift2"/>
+        <w:numPr>
+          <w:ilvl w:val="1"/>
+          <w:numId w:val="1"/>
+        </w:numPr>
+        <w:rPr>
+          <w:lang w:val="en-US"/>
+        </w:rPr>
+      </w:pPr>
+      <w:r>
+        <w:rPr>
+          <w:lang w:val="en-US"/>
+        </w:rPr>
+        <w:t>Shared memory machine</w:t>
+      </w:r>
+    </w:p>
+    <w:p>
+      <w:pPr>
+        <w:rPr>
+          <w:lang w:val="en-US"/>
+        </w:rPr>
+      </w:pPr>
+      <w:r>
+        <w:rPr>
+          <w:lang w:val="en-US"/>
+        </w:rPr>
+        <w:t xml:space="preserve">To benchmark the implementations of </w:t>
+      </w:r>
       <w:proofErr w:type="spellStart"/>
       <w:r>
         <w:rPr>
@@ -3554,17 +4584,158 @@
         </w:rPr>
         <w:t>Cilk</w:t>
       </w:r>
-      <w:bookmarkEnd w:id="5"/>
       <w:proofErr w:type="spellEnd"/>
-    </w:p>
-    <w:p>
-      <w:pPr>
-        <w:rPr>
-          <w:lang w:val="en-US"/>
-        </w:rPr>
-      </w:pPr>
-      <w:bookmarkStart w:id="6" w:name="_GoBack"/>
-      <w:bookmarkEnd w:id="6"/>
+      <w:r>
+        <w:rPr>
+          <w:lang w:val="en-US"/>
+        </w:rPr>
+        <w:t xml:space="preserve"> and </w:t>
+      </w:r>
+      <w:proofErr w:type="spellStart"/>
+      <w:r>
+        <w:rPr>
+          <w:lang w:val="en-US"/>
+        </w:rPr>
+        <w:t>OpenMP</w:t>
+      </w:r>
+      <w:proofErr w:type="spellEnd"/>
+      <w:r>
+        <w:rPr>
+          <w:lang w:val="en-US"/>
+        </w:rPr>
+        <w:t xml:space="preserve"> we used the machine </w:t>
+      </w:r>
+      <w:r>
+        <w:rPr>
+          <w:i/>
+          <w:lang w:val="en-US"/>
+        </w:rPr>
+        <w:t>saturn.par.tuwien.ac.at</w:t>
+      </w:r>
+      <w:r>
+        <w:rPr>
+          <w:lang w:val="en-US"/>
+        </w:rPr>
+        <w:t xml:space="preserve">. This is a shared memory machine with four sockets: four AMD Opteron 6168 (12 Cores, 1.9 GHz, </w:t>
+      </w:r>
+      <w:proofErr w:type="gramStart"/>
+      <w:r>
+        <w:rPr>
+          <w:lang w:val="en-US"/>
+        </w:rPr>
+        <w:t>12</w:t>
+      </w:r>
+      <w:proofErr w:type="gramEnd"/>
+      <w:r>
+        <w:rPr>
+          <w:lang w:val="en-US"/>
+        </w:rPr>
+        <w:t xml:space="preserve"> MB cache) and 128GB DDR3 memory and </w:t>
+      </w:r>
+      <w:r>
+        <w:rPr>
+          <w:lang w:val="en-US"/>
+        </w:rPr>
+        <w:t xml:space="preserve">a </w:t>
+      </w:r>
+      <w:proofErr w:type="spellStart"/>
+      <w:r>
+        <w:rPr>
+          <w:lang w:val="en-US"/>
+        </w:rPr>
+        <w:t>Debian</w:t>
+      </w:r>
+      <w:proofErr w:type="spellEnd"/>
+      <w:r>
+        <w:rPr>
+          <w:lang w:val="en-US"/>
+        </w:rPr>
+        <w:t xml:space="preserve"> System is running on this machine</w:t>
+      </w:r>
+      <w:r>
+        <w:rPr>
+          <w:lang w:val="en-US"/>
+        </w:rPr>
+        <w:t>.</w:t>
+      </w:r>
+    </w:p>
+    <w:p>
+      <w:pPr>
+        <w:pStyle w:val="berschrift2"/>
+        <w:numPr>
+          <w:ilvl w:val="1"/>
+          <w:numId w:val="1"/>
+        </w:numPr>
+        <w:rPr>
+          <w:lang w:val="en-US"/>
+        </w:rPr>
+      </w:pPr>
+      <w:r>
+        <w:rPr>
+          <w:lang w:val="en-US"/>
+        </w:rPr>
+        <w:t>Computer cluster</w:t>
+      </w:r>
+    </w:p>
+    <w:p>
+      <w:pPr>
+        <w:rPr>
+          <w:lang w:val="en-US"/>
+        </w:rPr>
+      </w:pPr>
+      <w:r>
+        <w:rPr>
+          <w:lang w:val="en-US"/>
+        </w:rPr>
+        <w:t xml:space="preserve">To benchmark the implementation of MPI we used the machine </w:t>
+      </w:r>
+      <w:r>
+        <w:rPr>
+          <w:i/>
+          <w:lang w:val="en-US"/>
+        </w:rPr>
+        <w:t>jupiter.par.tuwien.ac.at</w:t>
+      </w:r>
+      <w:r>
+        <w:rPr>
+          <w:lang w:val="en-US"/>
+        </w:rPr>
+        <w:t xml:space="preserve">. This is a computer cluster consisting of 35 compute nodes where each node has two AMD Opteron 6134 (eight cores, 2.3 GHz, 12 MB cache) and 32 GB DDR3 memory per node. The network between the nodes is a QDR </w:t>
+      </w:r>
+      <w:proofErr w:type="spellStart"/>
+      <w:r>
+        <w:rPr>
+          <w:lang w:val="en-US"/>
+        </w:rPr>
+        <w:t>InfiniBand</w:t>
+      </w:r>
+      <w:proofErr w:type="spellEnd"/>
+      <w:r>
+        <w:rPr>
+          <w:lang w:val="en-US"/>
+        </w:rPr>
+        <w:t xml:space="preserve"> and Gigabit Ethernet and </w:t>
+      </w:r>
+      <w:proofErr w:type="spellStart"/>
+      <w:r>
+        <w:rPr>
+          <w:lang w:val="en-US"/>
+        </w:rPr>
+        <w:t>CenOS</w:t>
+      </w:r>
+      <w:proofErr w:type="spellEnd"/>
+      <w:r>
+        <w:rPr>
+          <w:lang w:val="en-US"/>
+        </w:rPr>
+        <w:t xml:space="preserve"> 6 is running on this cluster</w:t>
+      </w:r>
+      <w:r>
+        <w:rPr>
+          <w:lang w:val="en-US"/>
+        </w:rPr>
+        <w:t>.</w:t>
+      </w:r>
     </w:p>
     <w:p>
       <w:pPr>
@@ -3577,7 +4748,7 @@
           <w:lang w:val="en-US"/>
         </w:rPr>
       </w:pPr>
-      <w:bookmarkStart w:id="7" w:name="_Toc503293804"/>
+      <w:bookmarkStart w:id="6" w:name="_Toc503344495"/>
       <w:proofErr w:type="spellStart"/>
       <w:r>
         <w:rPr>
@@ -3585,8 +4756,221 @@
         </w:rPr>
         <w:t>OpenMP</w:t>
       </w:r>
+      <w:bookmarkEnd w:id="6"/>
+      <w:proofErr w:type="spellEnd"/>
+    </w:p>
+    <w:p>
+      <w:pPr>
+        <w:pStyle w:val="berschrift2"/>
+        <w:numPr>
+          <w:ilvl w:val="1"/>
+          <w:numId w:val="1"/>
+        </w:numPr>
+        <w:rPr>
+          <w:lang w:val="en-US"/>
+        </w:rPr>
+      </w:pPr>
+      <w:bookmarkStart w:id="7" w:name="_Toc503344496"/>
+      <w:r>
+        <w:rPr>
+          <w:lang w:val="en-US"/>
+        </w:rPr>
+        <w:t>Implementation</w:t>
+      </w:r>
       <w:bookmarkEnd w:id="7"/>
+    </w:p>
+    <w:p>
+      <w:pPr>
+        <w:rPr>
+          <w:lang w:val="en-US"/>
+        </w:rPr>
+      </w:pPr>
+      <w:r>
+        <w:rPr>
+          <w:lang w:val="en-US"/>
+        </w:rPr>
+        <w:t xml:space="preserve">We implemented two different versions: one version, where the partition part </w:t>
+      </w:r>
+      <w:proofErr w:type="gramStart"/>
+      <w:r>
+        <w:rPr>
+          <w:lang w:val="en-US"/>
+        </w:rPr>
+        <w:t>is not parallelized</w:t>
+      </w:r>
+      <w:proofErr w:type="gramEnd"/>
+      <w:r>
+        <w:rPr>
+          <w:lang w:val="en-US"/>
+        </w:rPr>
+        <w:t xml:space="preserve">, and one version with a parallelized partition part. With this approach, we can compare the two different implementations. In theory, the second implementation should not suffer from the </w:t>
+      </w:r>
+      <w:proofErr w:type="gramStart"/>
+      <w:r>
+        <w:rPr>
+          <w:lang w:val="en-US"/>
+        </w:rPr>
+        <w:t>O(</w:t>
+      </w:r>
+      <w:proofErr w:type="gramEnd"/>
+      <w:r>
+        <w:rPr>
+          <w:lang w:val="en-US"/>
+        </w:rPr>
+        <w:t>n) time bottleneck in the partition part.</w:t>
+      </w:r>
+    </w:p>
+    <w:p>
+      <w:pPr>
+        <w:rPr>
+          <w:lang w:val="en-US"/>
+        </w:rPr>
+      </w:pPr>
+    </w:p>
+    <w:p>
+      <w:pPr>
+        <w:pStyle w:val="berschrift2"/>
+        <w:numPr>
+          <w:ilvl w:val="2"/>
+          <w:numId w:val="1"/>
+        </w:numPr>
+        <w:rPr>
+          <w:lang w:val="en-US"/>
+        </w:rPr>
+      </w:pPr>
+      <w:r>
+        <w:rPr>
+          <w:lang w:val="en-US"/>
+        </w:rPr>
+        <w:lastRenderedPageBreak/>
+        <w:t>Without parallelized partition</w:t>
+      </w:r>
+    </w:p>
+    <w:p>
+      <w:pPr>
+        <w:rPr>
+          <w:lang w:val="en-US"/>
+        </w:rPr>
+      </w:pPr>
+      <w:r>
+        <w:rPr>
+          <w:lang w:val="en-US"/>
+        </w:rPr>
+        <w:t xml:space="preserve">This implementation differs only a little bit from our sequential implementation as described in 1.4. </w:t>
+      </w:r>
+      <w:r>
+        <w:rPr>
+          <w:lang w:val="en-US"/>
+        </w:rPr>
+        <w:t xml:space="preserve">The main difference is that we call the recursive part inside an </w:t>
+      </w:r>
+      <w:proofErr w:type="spellStart"/>
+      <w:r>
+        <w:rPr>
+          <w:lang w:val="en-US"/>
+        </w:rPr>
+        <w:t>omp</w:t>
+      </w:r>
       <w:proofErr w:type="spellEnd"/>
+      <w:r>
+        <w:rPr>
+          <w:lang w:val="en-US"/>
+        </w:rPr>
+        <w:t xml:space="preserve"> statement:</w:t>
+      </w:r>
+    </w:p>
+    <w:p>
+      <w:pPr>
+        <w:rPr>
+          <w:lang w:val="en-US"/>
+        </w:rPr>
+      </w:pPr>
+      <w:bookmarkStart w:id="8" w:name="_GoBack"/>
+      <w:bookmarkEnd w:id="8"/>
+    </w:p>
+    <w:p>
+      <w:pPr>
+        <w:pStyle w:val="berschrift2"/>
+        <w:numPr>
+          <w:ilvl w:val="2"/>
+          <w:numId w:val="1"/>
+        </w:numPr>
+        <w:rPr>
+          <w:lang w:val="en-US"/>
+        </w:rPr>
+      </w:pPr>
+      <w:r>
+        <w:rPr>
+          <w:lang w:val="en-US"/>
+        </w:rPr>
+        <w:t>With parallelized partition</w:t>
+      </w:r>
+    </w:p>
+    <w:p>
+      <w:pPr>
+        <w:rPr>
+          <w:lang w:val="en-US"/>
+        </w:rPr>
+      </w:pPr>
+    </w:p>
+    <w:p>
+      <w:pPr>
+        <w:rPr>
+          <w:lang w:val="en-US"/>
+        </w:rPr>
+      </w:pPr>
+    </w:p>
+    <w:p>
+      <w:pPr>
+        <w:pStyle w:val="berschrift2"/>
+        <w:numPr>
+          <w:ilvl w:val="1"/>
+          <w:numId w:val="1"/>
+        </w:numPr>
+        <w:rPr>
+          <w:lang w:val="en-US"/>
+        </w:rPr>
+      </w:pPr>
+      <w:r>
+        <w:rPr>
+          <w:lang w:val="en-US"/>
+        </w:rPr>
+        <w:t>How to run</w:t>
+      </w:r>
+    </w:p>
+    <w:p>
+      <w:pPr>
+        <w:rPr>
+          <w:lang w:val="en-US"/>
+        </w:rPr>
+      </w:pPr>
+    </w:p>
+    <w:p>
+      <w:pPr>
+        <w:rPr>
+          <w:lang w:val="en-US"/>
+        </w:rPr>
+      </w:pPr>
+    </w:p>
+    <w:p>
+      <w:pPr>
+        <w:pStyle w:val="berschrift2"/>
+        <w:numPr>
+          <w:ilvl w:val="1"/>
+          <w:numId w:val="1"/>
+        </w:numPr>
+        <w:rPr>
+          <w:lang w:val="en-US"/>
+        </w:rPr>
+      </w:pPr>
+      <w:bookmarkStart w:id="9" w:name="_Toc503344498"/>
+      <w:r>
+        <w:rPr>
+          <w:lang w:val="en-US"/>
+        </w:rPr>
+        <w:t>Experimental results</w:t>
+      </w:r>
+      <w:bookmarkEnd w:id="9"/>
     </w:p>
     <w:p>
       <w:pPr>
@@ -3606,21 +4990,232 @@
           <w:lang w:val="en-US"/>
         </w:rPr>
       </w:pPr>
-      <w:bookmarkStart w:id="8" w:name="_Toc503293805"/>
+      <w:bookmarkStart w:id="10" w:name="_Toc503344499"/>
+      <w:proofErr w:type="spellStart"/>
+      <w:r>
+        <w:rPr>
+          <w:lang w:val="en-US"/>
+        </w:rPr>
+        <w:t>Cilk</w:t>
+      </w:r>
+      <w:bookmarkEnd w:id="10"/>
+      <w:proofErr w:type="spellEnd"/>
+    </w:p>
+    <w:p>
+      <w:pPr>
+        <w:pStyle w:val="berschrift2"/>
+        <w:numPr>
+          <w:ilvl w:val="1"/>
+          <w:numId w:val="1"/>
+        </w:numPr>
+        <w:rPr>
+          <w:lang w:val="en-US"/>
+        </w:rPr>
+      </w:pPr>
+      <w:bookmarkStart w:id="11" w:name="_Toc503344500"/>
+      <w:r>
+        <w:rPr>
+          <w:lang w:val="en-US"/>
+        </w:rPr>
+        <w:t>Implementation</w:t>
+      </w:r>
+      <w:bookmarkEnd w:id="11"/>
+    </w:p>
+    <w:p>
+      <w:pPr>
+        <w:rPr>
+          <w:lang w:val="en-US"/>
+        </w:rPr>
+      </w:pPr>
+    </w:p>
+    <w:p>
+      <w:pPr>
+        <w:pStyle w:val="berschrift2"/>
+        <w:numPr>
+          <w:ilvl w:val="1"/>
+          <w:numId w:val="1"/>
+        </w:numPr>
+        <w:rPr>
+          <w:lang w:val="en-US"/>
+        </w:rPr>
+      </w:pPr>
+      <w:bookmarkStart w:id="12" w:name="_Toc503344501"/>
+      <w:r>
+        <w:rPr>
+          <w:lang w:val="en-US"/>
+        </w:rPr>
+        <w:t>How to run</w:t>
+      </w:r>
+      <w:bookmarkEnd w:id="12"/>
+    </w:p>
+    <w:p>
+      <w:pPr>
+        <w:rPr>
+          <w:lang w:val="en-US"/>
+        </w:rPr>
+      </w:pPr>
+    </w:p>
+    <w:p>
+      <w:pPr>
+        <w:pStyle w:val="berschrift2"/>
+        <w:numPr>
+          <w:ilvl w:val="1"/>
+          <w:numId w:val="1"/>
+        </w:numPr>
+        <w:rPr>
+          <w:lang w:val="en-US"/>
+        </w:rPr>
+      </w:pPr>
+      <w:bookmarkStart w:id="13" w:name="_Toc503344502"/>
+      <w:r>
+        <w:rPr>
+          <w:lang w:val="en-US"/>
+        </w:rPr>
+        <w:t>Experimental results</w:t>
+      </w:r>
+      <w:bookmarkEnd w:id="13"/>
+    </w:p>
+    <w:p>
+      <w:pPr>
+        <w:rPr>
+          <w:lang w:val="en-US"/>
+        </w:rPr>
+      </w:pPr>
+    </w:p>
+    <w:p>
+      <w:pPr>
+        <w:rPr>
+          <w:lang w:val="en-US"/>
+        </w:rPr>
+      </w:pPr>
+    </w:p>
+    <w:p>
+      <w:pPr>
+        <w:pStyle w:val="berschrift1"/>
+        <w:numPr>
+          <w:ilvl w:val="0"/>
+          <w:numId w:val="1"/>
+        </w:numPr>
+        <w:rPr>
+          <w:lang w:val="en-US"/>
+        </w:rPr>
+      </w:pPr>
+      <w:bookmarkStart w:id="14" w:name="_Toc503344503"/>
       <w:r>
         <w:rPr>
           <w:lang w:val="en-US"/>
         </w:rPr>
         <w:t>MPI</w:t>
       </w:r>
-      <w:bookmarkEnd w:id="8"/>
-    </w:p>
-    <w:p>
-      <w:pPr>
-        <w:rPr>
-          <w:lang w:val="en-US"/>
-        </w:rPr>
-      </w:pPr>
+      <w:bookmarkEnd w:id="14"/>
+    </w:p>
+    <w:p>
+      <w:pPr>
+        <w:pStyle w:val="berschrift2"/>
+        <w:numPr>
+          <w:ilvl w:val="1"/>
+          <w:numId w:val="1"/>
+        </w:numPr>
+        <w:rPr>
+          <w:lang w:val="en-US"/>
+        </w:rPr>
+      </w:pPr>
+      <w:bookmarkStart w:id="15" w:name="_Toc503344504"/>
+      <w:r>
+        <w:rPr>
+          <w:lang w:val="en-US"/>
+        </w:rPr>
+        <w:t>Implementation</w:t>
+      </w:r>
+      <w:bookmarkEnd w:id="15"/>
+    </w:p>
+    <w:p>
+      <w:pPr>
+        <w:rPr>
+          <w:lang w:val="en-US"/>
+        </w:rPr>
+      </w:pPr>
+    </w:p>
+    <w:p>
+      <w:pPr>
+        <w:pStyle w:val="berschrift2"/>
+        <w:numPr>
+          <w:ilvl w:val="1"/>
+          <w:numId w:val="1"/>
+        </w:numPr>
+        <w:rPr>
+          <w:lang w:val="en-US"/>
+        </w:rPr>
+      </w:pPr>
+      <w:bookmarkStart w:id="16" w:name="_Toc503344505"/>
+      <w:r>
+        <w:rPr>
+          <w:lang w:val="en-US"/>
+        </w:rPr>
+        <w:t>How to run</w:t>
+      </w:r>
+      <w:bookmarkEnd w:id="16"/>
+    </w:p>
+    <w:p>
+      <w:pPr>
+        <w:rPr>
+          <w:lang w:val="en-US"/>
+        </w:rPr>
+      </w:pPr>
+    </w:p>
+    <w:p>
+      <w:pPr>
+        <w:pStyle w:val="berschrift2"/>
+        <w:numPr>
+          <w:ilvl w:val="1"/>
+          <w:numId w:val="1"/>
+        </w:numPr>
+        <w:rPr>
+          <w:lang w:val="en-US"/>
+        </w:rPr>
+      </w:pPr>
+      <w:bookmarkStart w:id="17" w:name="_Toc503344506"/>
+      <w:r>
+        <w:rPr>
+          <w:lang w:val="en-US"/>
+        </w:rPr>
+        <w:t>Experimental results</w:t>
+      </w:r>
+      <w:bookmarkEnd w:id="17"/>
+    </w:p>
+    <w:p>
+      <w:pPr>
+        <w:rPr>
+          <w:lang w:val="en-US"/>
+        </w:rPr>
+      </w:pPr>
+    </w:p>
+    <w:p>
+      <w:pPr>
+        <w:rPr>
+          <w:lang w:val="en-US"/>
+        </w:rPr>
+      </w:pPr>
+    </w:p>
+    <w:p>
+      <w:pPr>
+        <w:pStyle w:val="berschrift1"/>
+        <w:numPr>
+          <w:ilvl w:val="0"/>
+          <w:numId w:val="1"/>
+        </w:numPr>
+        <w:rPr>
+          <w:lang w:val="en-US"/>
+        </w:rPr>
+      </w:pPr>
+      <w:bookmarkStart w:id="18" w:name="_Toc503344507"/>
+      <w:r>
+        <w:rPr>
+          <w:lang w:val="en-US"/>
+        </w:rPr>
+        <w:t>Summary</w:t>
+      </w:r>
+      <w:bookmarkEnd w:id="18"/>
     </w:p>
     <w:p>
       <w:pPr>
@@ -3969,7 +5564,7 @@
                                     <w:color w:val="8C8C8C" w:themeColor="background1" w:themeShade="8C"/>
                                     <w:lang w:val="de-DE"/>
                                   </w:rPr>
-                                  <w:t>4</w:t>
+                                  <w:t>5</w:t>
                                 </w:r>
                                 <w:r>
                                   <w:rPr>
@@ -4107,7 +5702,7 @@
                               <w:color w:val="8C8C8C" w:themeColor="background1" w:themeShade="8C"/>
                               <w:lang w:val="de-DE"/>
                             </w:rPr>
-                            <w:t>4</w:t>
+                            <w:t>5</w:t>
                           </w:r>
                           <w:r>
                             <w:rPr>
@@ -4689,11 +6284,11 @@
     <w:link w:val="berschrift1Zchn"/>
     <w:uiPriority w:val="9"/>
     <w:qFormat/>
-    <w:rsid w:val="00914483"/>
+    <w:rsid w:val="000E59D5"/>
     <w:pPr>
       <w:keepNext/>
       <w:keepLines/>
-      <w:spacing w:before="120" w:after="120"/>
+      <w:spacing w:before="240" w:after="120"/>
       <w:outlineLvl w:val="0"/>
     </w:pPr>
     <w:rPr>
@@ -4958,7 +6553,7 @@
     <w:basedOn w:val="Absatz-Standardschriftart"/>
     <w:link w:val="berschrift1"/>
     <w:uiPriority w:val="9"/>
-    <w:rsid w:val="00914483"/>
+    <w:rsid w:val="000E59D5"/>
     <w:rPr>
       <w:rFonts w:asciiTheme="majorHAnsi" w:eastAsiaTheme="majorEastAsia" w:hAnsiTheme="majorHAnsi" w:cstheme="majorBidi"/>
       <w:color w:val="2E74B5" w:themeColor="accent1" w:themeShade="BF"/>
@@ -5370,7 +6965,7 @@
 </file>
 
 <file path=customXml/itemProps2.xml><?xml version="1.0" encoding="utf-8"?>
-<ds:datastoreItem xmlns:ds="http://schemas.openxmlformats.org/officeDocument/2006/customXml" ds:itemID="{F125AEFF-FBD4-4406-9231-111078E964ED}">
+<ds:datastoreItem xmlns:ds="http://schemas.openxmlformats.org/officeDocument/2006/customXml" ds:itemID="{6F8C0A65-0510-4BFC-82D8-A5CF2BD9B82E}">
   <ds:schemaRefs>
     <ds:schemaRef ds:uri="http://schemas.openxmlformats.org/officeDocument/2006/bibliography"/>
   </ds:schemaRefs>

</xml_diff>

<commit_message>
plots missing in openmp - rest of openmp written
</commit_message>
<xml_diff>
--- a/ParComp_Documentation_Klampfer_Claus_TUWien_WS17.docx
+++ b/ParComp_Documentation_Klampfer_Claus_TUWien_WS17.docx
@@ -13,7 +13,6 @@
           <w:docPartUnique/>
         </w:docPartObj>
       </w:sdtPr>
-      <w:sdtEndPr/>
       <w:sdtContent>
         <w:p>
           <w:pPr>
@@ -144,7 +143,6 @@
                                     <w:dataBinding w:prefixMappings="xmlns:ns0='http://purl.org/dc/elements/1.1/' xmlns:ns1='http://schemas.openxmlformats.org/package/2006/metadata/core-properties' " w:xpath="/ns1:coreProperties[1]/ns0:creator[1]" w:storeItemID="{6C3C8BC8-F283-45AE-878A-BAB7291924A1}"/>
                                     <w:text/>
                                   </w:sdtPr>
-                                  <w:sdtEndPr/>
                                   <w:sdtContent>
                                     <w:p>
                                       <w:pPr>
@@ -186,7 +184,6 @@
                                       <w:dataBinding w:prefixMappings="xmlns:ns0='http://schemas.openxmlformats.org/officeDocument/2006/extended-properties' " w:xpath="/ns0:Properties[1]/ns0:Company[1]" w:storeItemID="{6668398D-A668-4E3E-A5EB-62B293D839F1}"/>
                                       <w:text/>
                                     </w:sdtPr>
-                                    <w:sdtEndPr/>
                                     <w:sdtContent>
                                       <w:r>
                                         <w:rPr>
@@ -217,7 +214,6 @@
                                       <w:dataBinding w:prefixMappings="xmlns:ns0='http://schemas.microsoft.com/office/2006/coverPageProps' " w:xpath="/ns0:CoverPageProperties[1]/ns0:CompanyAddress[1]" w:storeItemID="{55AF091B-3C7A-41E3-B477-F2FDAA23CFDA}"/>
                                       <w:text/>
                                     </w:sdtPr>
-                                    <w:sdtEndPr/>
                                     <w:sdtContent>
                                       <w:r>
                                         <w:rPr>
@@ -286,7 +282,6 @@
                                     <w:dataBinding w:prefixMappings="xmlns:ns0='http://purl.org/dc/elements/1.1/' xmlns:ns1='http://schemas.openxmlformats.org/package/2006/metadata/core-properties' " w:xpath="/ns1:coreProperties[1]/ns0:title[1]" w:storeItemID="{6C3C8BC8-F283-45AE-878A-BAB7291924A1}"/>
                                     <w:text/>
                                   </w:sdtPr>
-                                  <w:sdtEndPr/>
                                   <w:sdtContent>
                                     <w:p>
                                       <w:pPr>
@@ -330,7 +325,6 @@
                                     <w:dataBinding w:prefixMappings="xmlns:ns0='http://purl.org/dc/elements/1.1/' xmlns:ns1='http://schemas.openxmlformats.org/package/2006/metadata/core-properties' " w:xpath="/ns1:coreProperties[1]/ns0:subject[1]" w:storeItemID="{6C3C8BC8-F283-45AE-878A-BAB7291924A1}"/>
                                     <w:text/>
                                   </w:sdtPr>
-                                  <w:sdtEndPr/>
                                   <w:sdtContent>
                                     <w:p>
                                       <w:pPr>
@@ -398,7 +392,6 @@
                               <w:dataBinding w:prefixMappings="xmlns:ns0='http://purl.org/dc/elements/1.1/' xmlns:ns1='http://schemas.openxmlformats.org/package/2006/metadata/core-properties' " w:xpath="/ns1:coreProperties[1]/ns0:creator[1]" w:storeItemID="{6C3C8BC8-F283-45AE-878A-BAB7291924A1}"/>
                               <w:text/>
                             </w:sdtPr>
-                            <w:sdtEndPr/>
                             <w:sdtContent>
                               <w:p>
                                 <w:pPr>
@@ -440,7 +433,6 @@
                                 <w:dataBinding w:prefixMappings="xmlns:ns0='http://schemas.openxmlformats.org/officeDocument/2006/extended-properties' " w:xpath="/ns0:Properties[1]/ns0:Company[1]" w:storeItemID="{6668398D-A668-4E3E-A5EB-62B293D839F1}"/>
                                 <w:text/>
                               </w:sdtPr>
-                              <w:sdtEndPr/>
                               <w:sdtContent>
                                 <w:r>
                                   <w:rPr>
@@ -471,7 +463,6 @@
                                 <w:dataBinding w:prefixMappings="xmlns:ns0='http://schemas.microsoft.com/office/2006/coverPageProps' " w:xpath="/ns0:CoverPageProperties[1]/ns0:CompanyAddress[1]" w:storeItemID="{55AF091B-3C7A-41E3-B477-F2FDAA23CFDA}"/>
                                 <w:text/>
                               </w:sdtPr>
-                              <w:sdtEndPr/>
                               <w:sdtContent>
                                 <w:r>
                                   <w:rPr>
@@ -508,7 +499,6 @@
                               <w:dataBinding w:prefixMappings="xmlns:ns0='http://purl.org/dc/elements/1.1/' xmlns:ns1='http://schemas.openxmlformats.org/package/2006/metadata/core-properties' " w:xpath="/ns1:coreProperties[1]/ns0:title[1]" w:storeItemID="{6C3C8BC8-F283-45AE-878A-BAB7291924A1}"/>
                               <w:text/>
                             </w:sdtPr>
-                            <w:sdtEndPr/>
                             <w:sdtContent>
                               <w:p>
                                 <w:pPr>
@@ -552,7 +542,6 @@
                               <w:dataBinding w:prefixMappings="xmlns:ns0='http://purl.org/dc/elements/1.1/' xmlns:ns1='http://schemas.openxmlformats.org/package/2006/metadata/core-properties' " w:xpath="/ns1:coreProperties[1]/ns0:subject[1]" w:storeItemID="{6C3C8BC8-F283-45AE-878A-BAB7291924A1}"/>
                               <w:text/>
                             </w:sdtPr>
-                            <w:sdtEndPr/>
                             <w:sdtContent>
                               <w:p>
                                 <w:pPr>
@@ -677,7 +666,7 @@
             </w:rPr>
             <w:fldChar w:fldCharType="separate"/>
           </w:r>
-          <w:hyperlink w:anchor="_Toc503344489" w:history="1">
+          <w:hyperlink w:anchor="_Toc503348728" w:history="1">
             <w:r>
               <w:rPr>
                 <w:rStyle w:val="Hyperlink"/>
@@ -721,7 +710,7 @@
                 <w:noProof/>
                 <w:webHidden/>
               </w:rPr>
-              <w:instrText xml:space="preserve"> PAGEREF _Toc503344489 \h </w:instrText>
+              <w:instrText xml:space="preserve"> PAGEREF _Toc503348728 \h </w:instrText>
             </w:r>
             <w:r>
               <w:rPr>
@@ -765,7 +754,7 @@
               <w:lang w:eastAsia="de-AT"/>
             </w:rPr>
           </w:pPr>
-          <w:hyperlink w:anchor="_Toc503344490" w:history="1">
+          <w:hyperlink w:anchor="_Toc503348729" w:history="1">
             <w:r>
               <w:rPr>
                 <w:rStyle w:val="Hyperlink"/>
@@ -809,7 +798,7 @@
                 <w:noProof/>
                 <w:webHidden/>
               </w:rPr>
-              <w:instrText xml:space="preserve"> PAGEREF _Toc503344490 \h </w:instrText>
+              <w:instrText xml:space="preserve"> PAGEREF _Toc503348729 \h </w:instrText>
             </w:r>
             <w:r>
               <w:rPr>
@@ -853,7 +842,7 @@
               <w:lang w:eastAsia="de-AT"/>
             </w:rPr>
           </w:pPr>
-          <w:hyperlink w:anchor="_Toc503344491" w:history="1">
+          <w:hyperlink w:anchor="_Toc503348730" w:history="1">
             <w:r>
               <w:rPr>
                 <w:rStyle w:val="Hyperlink"/>
@@ -897,7 +886,7 @@
                 <w:noProof/>
                 <w:webHidden/>
               </w:rPr>
-              <w:instrText xml:space="preserve"> PAGEREF _Toc503344491 \h </w:instrText>
+              <w:instrText xml:space="preserve"> PAGEREF _Toc503348730 \h </w:instrText>
             </w:r>
             <w:r>
               <w:rPr>
@@ -941,7 +930,7 @@
               <w:lang w:eastAsia="de-AT"/>
             </w:rPr>
           </w:pPr>
-          <w:hyperlink w:anchor="_Toc503344492" w:history="1">
+          <w:hyperlink w:anchor="_Toc503348731" w:history="1">
             <w:r>
               <w:rPr>
                 <w:rStyle w:val="Hyperlink"/>
@@ -985,7 +974,7 @@
                 <w:noProof/>
                 <w:webHidden/>
               </w:rPr>
-              <w:instrText xml:space="preserve"> PAGEREF _Toc503344492 \h </w:instrText>
+              <w:instrText xml:space="preserve"> PAGEREF _Toc503348731 \h </w:instrText>
             </w:r>
             <w:r>
               <w:rPr>
@@ -1029,7 +1018,7 @@
               <w:lang w:eastAsia="de-AT"/>
             </w:rPr>
           </w:pPr>
-          <w:hyperlink w:anchor="_Toc503344493" w:history="1">
+          <w:hyperlink w:anchor="_Toc503348732" w:history="1">
             <w:r>
               <w:rPr>
                 <w:rStyle w:val="Hyperlink"/>
@@ -1073,7 +1062,7 @@
                 <w:noProof/>
                 <w:webHidden/>
               </w:rPr>
-              <w:instrText xml:space="preserve"> PAGEREF _Toc503344493 \h </w:instrText>
+              <w:instrText xml:space="preserve"> PAGEREF _Toc503348732 \h </w:instrText>
             </w:r>
             <w:r>
               <w:rPr>
@@ -1117,7 +1106,7 @@
               <w:lang w:eastAsia="de-AT"/>
             </w:rPr>
           </w:pPr>
-          <w:hyperlink w:anchor="_Toc503344494" w:history="1">
+          <w:hyperlink w:anchor="_Toc503348733" w:history="1">
             <w:r>
               <w:rPr>
                 <w:rStyle w:val="Hyperlink"/>
@@ -1161,7 +1150,271 @@
                 <w:noProof/>
                 <w:webHidden/>
               </w:rPr>
-              <w:instrText xml:space="preserve"> PAGEREF _Toc503344494 \h </w:instrText>
+              <w:instrText xml:space="preserve"> PAGEREF _Toc503348733 \h </w:instrText>
+            </w:r>
+            <w:r>
+              <w:rPr>
+                <w:noProof/>
+                <w:webHidden/>
+              </w:rPr>
+            </w:r>
+            <w:r>
+              <w:rPr>
+                <w:noProof/>
+                <w:webHidden/>
+              </w:rPr>
+              <w:fldChar w:fldCharType="separate"/>
+            </w:r>
+            <w:r>
+              <w:rPr>
+                <w:noProof/>
+                <w:webHidden/>
+              </w:rPr>
+              <w:t>3</w:t>
+            </w:r>
+            <w:r>
+              <w:rPr>
+                <w:noProof/>
+                <w:webHidden/>
+              </w:rPr>
+              <w:fldChar w:fldCharType="end"/>
+            </w:r>
+          </w:hyperlink>
+        </w:p>
+        <w:p>
+          <w:pPr>
+            <w:pStyle w:val="Verzeichnis2"/>
+            <w:tabs>
+              <w:tab w:val="left" w:pos="880"/>
+              <w:tab w:val="right" w:leader="dot" w:pos="9062"/>
+            </w:tabs>
+            <w:rPr>
+              <w:rFonts w:eastAsiaTheme="minorEastAsia"/>
+              <w:noProof/>
+              <w:lang w:eastAsia="de-AT"/>
+            </w:rPr>
+          </w:pPr>
+          <w:hyperlink w:anchor="_Toc503348734" w:history="1">
+            <w:r>
+              <w:rPr>
+                <w:rStyle w:val="Hyperlink"/>
+                <w:noProof/>
+                <w:lang w:val="en-US"/>
+              </w:rPr>
+              <w:t>2.1.</w:t>
+            </w:r>
+            <w:r>
+              <w:rPr>
+                <w:rFonts w:eastAsiaTheme="minorEastAsia"/>
+                <w:noProof/>
+                <w:lang w:eastAsia="de-AT"/>
+              </w:rPr>
+              <w:tab/>
+            </w:r>
+            <w:r>
+              <w:rPr>
+                <w:rStyle w:val="Hyperlink"/>
+                <w:noProof/>
+                <w:lang w:val="en-US"/>
+              </w:rPr>
+              <w:t>Shared memory machine</w:t>
+            </w:r>
+            <w:r>
+              <w:rPr>
+                <w:noProof/>
+                <w:webHidden/>
+              </w:rPr>
+              <w:tab/>
+            </w:r>
+            <w:r>
+              <w:rPr>
+                <w:noProof/>
+                <w:webHidden/>
+              </w:rPr>
+              <w:fldChar w:fldCharType="begin"/>
+            </w:r>
+            <w:r>
+              <w:rPr>
+                <w:noProof/>
+                <w:webHidden/>
+              </w:rPr>
+              <w:instrText xml:space="preserve"> PAGEREF _Toc503348734 \h </w:instrText>
+            </w:r>
+            <w:r>
+              <w:rPr>
+                <w:noProof/>
+                <w:webHidden/>
+              </w:rPr>
+            </w:r>
+            <w:r>
+              <w:rPr>
+                <w:noProof/>
+                <w:webHidden/>
+              </w:rPr>
+              <w:fldChar w:fldCharType="separate"/>
+            </w:r>
+            <w:r>
+              <w:rPr>
+                <w:noProof/>
+                <w:webHidden/>
+              </w:rPr>
+              <w:t>3</w:t>
+            </w:r>
+            <w:r>
+              <w:rPr>
+                <w:noProof/>
+                <w:webHidden/>
+              </w:rPr>
+              <w:fldChar w:fldCharType="end"/>
+            </w:r>
+          </w:hyperlink>
+        </w:p>
+        <w:p>
+          <w:pPr>
+            <w:pStyle w:val="Verzeichnis2"/>
+            <w:tabs>
+              <w:tab w:val="left" w:pos="880"/>
+              <w:tab w:val="right" w:leader="dot" w:pos="9062"/>
+            </w:tabs>
+            <w:rPr>
+              <w:rFonts w:eastAsiaTheme="minorEastAsia"/>
+              <w:noProof/>
+              <w:lang w:eastAsia="de-AT"/>
+            </w:rPr>
+          </w:pPr>
+          <w:hyperlink w:anchor="_Toc503348735" w:history="1">
+            <w:r>
+              <w:rPr>
+                <w:rStyle w:val="Hyperlink"/>
+                <w:noProof/>
+                <w:lang w:val="en-US"/>
+              </w:rPr>
+              <w:t>2.2.</w:t>
+            </w:r>
+            <w:r>
+              <w:rPr>
+                <w:rFonts w:eastAsiaTheme="minorEastAsia"/>
+                <w:noProof/>
+                <w:lang w:eastAsia="de-AT"/>
+              </w:rPr>
+              <w:tab/>
+            </w:r>
+            <w:r>
+              <w:rPr>
+                <w:rStyle w:val="Hyperlink"/>
+                <w:noProof/>
+                <w:lang w:val="en-US"/>
+              </w:rPr>
+              <w:t>Computer cluster</w:t>
+            </w:r>
+            <w:r>
+              <w:rPr>
+                <w:noProof/>
+                <w:webHidden/>
+              </w:rPr>
+              <w:tab/>
+            </w:r>
+            <w:r>
+              <w:rPr>
+                <w:noProof/>
+                <w:webHidden/>
+              </w:rPr>
+              <w:fldChar w:fldCharType="begin"/>
+            </w:r>
+            <w:r>
+              <w:rPr>
+                <w:noProof/>
+                <w:webHidden/>
+              </w:rPr>
+              <w:instrText xml:space="preserve"> PAGEREF _Toc503348735 \h </w:instrText>
+            </w:r>
+            <w:r>
+              <w:rPr>
+                <w:noProof/>
+                <w:webHidden/>
+              </w:rPr>
+            </w:r>
+            <w:r>
+              <w:rPr>
+                <w:noProof/>
+                <w:webHidden/>
+              </w:rPr>
+              <w:fldChar w:fldCharType="separate"/>
+            </w:r>
+            <w:r>
+              <w:rPr>
+                <w:noProof/>
+                <w:webHidden/>
+              </w:rPr>
+              <w:t>3</w:t>
+            </w:r>
+            <w:r>
+              <w:rPr>
+                <w:noProof/>
+                <w:webHidden/>
+              </w:rPr>
+              <w:fldChar w:fldCharType="end"/>
+            </w:r>
+          </w:hyperlink>
+        </w:p>
+        <w:p>
+          <w:pPr>
+            <w:pStyle w:val="Verzeichnis2"/>
+            <w:tabs>
+              <w:tab w:val="left" w:pos="880"/>
+              <w:tab w:val="right" w:leader="dot" w:pos="9062"/>
+            </w:tabs>
+            <w:rPr>
+              <w:rFonts w:eastAsiaTheme="minorEastAsia"/>
+              <w:noProof/>
+              <w:lang w:eastAsia="de-AT"/>
+            </w:rPr>
+          </w:pPr>
+          <w:hyperlink w:anchor="_Toc503348736" w:history="1">
+            <w:r>
+              <w:rPr>
+                <w:rStyle w:val="Hyperlink"/>
+                <w:noProof/>
+                <w:lang w:val="en-US"/>
+              </w:rPr>
+              <w:t>2.3.</w:t>
+            </w:r>
+            <w:r>
+              <w:rPr>
+                <w:rFonts w:eastAsiaTheme="minorEastAsia"/>
+                <w:noProof/>
+                <w:lang w:eastAsia="de-AT"/>
+              </w:rPr>
+              <w:tab/>
+            </w:r>
+            <w:r>
+              <w:rPr>
+                <w:rStyle w:val="Hyperlink"/>
+                <w:noProof/>
+                <w:lang w:val="en-US"/>
+              </w:rPr>
+              <w:t>Test data</w:t>
+            </w:r>
+            <w:r>
+              <w:rPr>
+                <w:noProof/>
+                <w:webHidden/>
+              </w:rPr>
+              <w:tab/>
+            </w:r>
+            <w:r>
+              <w:rPr>
+                <w:noProof/>
+                <w:webHidden/>
+              </w:rPr>
+              <w:fldChar w:fldCharType="begin"/>
+            </w:r>
+            <w:r>
+              <w:rPr>
+                <w:noProof/>
+                <w:webHidden/>
+              </w:rPr>
+              <w:instrText xml:space="preserve"> PAGEREF _Toc503348736 \h </w:instrText>
             </w:r>
             <w:r>
               <w:rPr>
@@ -1205,7 +1458,7 @@
               <w:lang w:eastAsia="de-AT"/>
             </w:rPr>
           </w:pPr>
-          <w:hyperlink w:anchor="_Toc503344495" w:history="1">
+          <w:hyperlink w:anchor="_Toc503348737" w:history="1">
             <w:r>
               <w:rPr>
                 <w:rStyle w:val="Hyperlink"/>
@@ -1228,6 +1481,94 @@
                 <w:noProof/>
                 <w:lang w:val="en-US"/>
               </w:rPr>
+              <w:t>General notes</w:t>
+            </w:r>
+            <w:r>
+              <w:rPr>
+                <w:noProof/>
+                <w:webHidden/>
+              </w:rPr>
+              <w:tab/>
+            </w:r>
+            <w:r>
+              <w:rPr>
+                <w:noProof/>
+                <w:webHidden/>
+              </w:rPr>
+              <w:fldChar w:fldCharType="begin"/>
+            </w:r>
+            <w:r>
+              <w:rPr>
+                <w:noProof/>
+                <w:webHidden/>
+              </w:rPr>
+              <w:instrText xml:space="preserve"> PAGEREF _Toc503348737 \h </w:instrText>
+            </w:r>
+            <w:r>
+              <w:rPr>
+                <w:noProof/>
+                <w:webHidden/>
+              </w:rPr>
+            </w:r>
+            <w:r>
+              <w:rPr>
+                <w:noProof/>
+                <w:webHidden/>
+              </w:rPr>
+              <w:fldChar w:fldCharType="separate"/>
+            </w:r>
+            <w:r>
+              <w:rPr>
+                <w:noProof/>
+                <w:webHidden/>
+              </w:rPr>
+              <w:t>3</w:t>
+            </w:r>
+            <w:r>
+              <w:rPr>
+                <w:noProof/>
+                <w:webHidden/>
+              </w:rPr>
+              <w:fldChar w:fldCharType="end"/>
+            </w:r>
+          </w:hyperlink>
+        </w:p>
+        <w:p>
+          <w:pPr>
+            <w:pStyle w:val="Verzeichnis1"/>
+            <w:tabs>
+              <w:tab w:val="left" w:pos="440"/>
+              <w:tab w:val="right" w:leader="dot" w:pos="9062"/>
+            </w:tabs>
+            <w:rPr>
+              <w:rFonts w:eastAsiaTheme="minorEastAsia"/>
+              <w:noProof/>
+              <w:lang w:eastAsia="de-AT"/>
+            </w:rPr>
+          </w:pPr>
+          <w:hyperlink w:anchor="_Toc503348738" w:history="1">
+            <w:r>
+              <w:rPr>
+                <w:rStyle w:val="Hyperlink"/>
+                <w:noProof/>
+                <w:lang w:val="en-US"/>
+              </w:rPr>
+              <w:t>4.</w:t>
+            </w:r>
+            <w:r>
+              <w:rPr>
+                <w:rFonts w:eastAsiaTheme="minorEastAsia"/>
+                <w:noProof/>
+                <w:lang w:eastAsia="de-AT"/>
+              </w:rPr>
+              <w:tab/>
+            </w:r>
+            <w:r>
+              <w:rPr>
+                <w:rStyle w:val="Hyperlink"/>
+                <w:noProof/>
+                <w:lang w:val="en-US"/>
+              </w:rPr>
               <w:t>OpenMP</w:t>
             </w:r>
             <w:r>
@@ -1249,7 +1590,7 @@
                 <w:noProof/>
                 <w:webHidden/>
               </w:rPr>
-              <w:instrText xml:space="preserve"> PAGEREF _Toc503344495 \h </w:instrText>
+              <w:instrText xml:space="preserve"> PAGEREF _Toc503348738 \h </w:instrText>
             </w:r>
             <w:r>
               <w:rPr>
@@ -1269,7 +1610,7 @@
                 <w:noProof/>
                 <w:webHidden/>
               </w:rPr>
-              <w:t>3</w:t>
+              <w:t>4</w:t>
             </w:r>
             <w:r>
               <w:rPr>
@@ -1293,14 +1634,14 @@
               <w:lang w:eastAsia="de-AT"/>
             </w:rPr>
           </w:pPr>
-          <w:hyperlink w:anchor="_Toc503344496" w:history="1">
+          <w:hyperlink w:anchor="_Toc503348739" w:history="1">
             <w:r>
               <w:rPr>
                 <w:rStyle w:val="Hyperlink"/>
                 <w:noProof/>
                 <w:lang w:val="en-US"/>
               </w:rPr>
-              <w:t>3.1.</w:t>
+              <w:t>4.1.</w:t>
             </w:r>
             <w:r>
               <w:rPr>
@@ -1337,7 +1678,7 @@
                 <w:noProof/>
                 <w:webHidden/>
               </w:rPr>
-              <w:instrText xml:space="preserve"> PAGEREF _Toc503344496 \h </w:instrText>
+              <w:instrText xml:space="preserve"> PAGEREF _Toc503348739 \h </w:instrText>
             </w:r>
             <w:r>
               <w:rPr>
@@ -1357,7 +1698,183 @@
                 <w:noProof/>
                 <w:webHidden/>
               </w:rPr>
-              <w:t>3</w:t>
+              <w:t>4</w:t>
+            </w:r>
+            <w:r>
+              <w:rPr>
+                <w:noProof/>
+                <w:webHidden/>
+              </w:rPr>
+              <w:fldChar w:fldCharType="end"/>
+            </w:r>
+          </w:hyperlink>
+        </w:p>
+        <w:p>
+          <w:pPr>
+            <w:pStyle w:val="Verzeichnis2"/>
+            <w:tabs>
+              <w:tab w:val="left" w:pos="1100"/>
+              <w:tab w:val="right" w:leader="dot" w:pos="9062"/>
+            </w:tabs>
+            <w:rPr>
+              <w:rFonts w:eastAsiaTheme="minorEastAsia"/>
+              <w:noProof/>
+              <w:lang w:eastAsia="de-AT"/>
+            </w:rPr>
+          </w:pPr>
+          <w:hyperlink w:anchor="_Toc503348740" w:history="1">
+            <w:r>
+              <w:rPr>
+                <w:rStyle w:val="Hyperlink"/>
+                <w:noProof/>
+                <w:lang w:val="en-US"/>
+              </w:rPr>
+              <w:t>4.1.1.</w:t>
+            </w:r>
+            <w:r>
+              <w:rPr>
+                <w:rFonts w:eastAsiaTheme="minorEastAsia"/>
+                <w:noProof/>
+                <w:lang w:eastAsia="de-AT"/>
+              </w:rPr>
+              <w:tab/>
+            </w:r>
+            <w:r>
+              <w:rPr>
+                <w:rStyle w:val="Hyperlink"/>
+                <w:noProof/>
+                <w:lang w:val="en-US"/>
+              </w:rPr>
+              <w:t>Without parallelized partition</w:t>
+            </w:r>
+            <w:r>
+              <w:rPr>
+                <w:noProof/>
+                <w:webHidden/>
+              </w:rPr>
+              <w:tab/>
+            </w:r>
+            <w:r>
+              <w:rPr>
+                <w:noProof/>
+                <w:webHidden/>
+              </w:rPr>
+              <w:fldChar w:fldCharType="begin"/>
+            </w:r>
+            <w:r>
+              <w:rPr>
+                <w:noProof/>
+                <w:webHidden/>
+              </w:rPr>
+              <w:instrText xml:space="preserve"> PAGEREF _Toc503348740 \h </w:instrText>
+            </w:r>
+            <w:r>
+              <w:rPr>
+                <w:noProof/>
+                <w:webHidden/>
+              </w:rPr>
+            </w:r>
+            <w:r>
+              <w:rPr>
+                <w:noProof/>
+                <w:webHidden/>
+              </w:rPr>
+              <w:fldChar w:fldCharType="separate"/>
+            </w:r>
+            <w:r>
+              <w:rPr>
+                <w:noProof/>
+                <w:webHidden/>
+              </w:rPr>
+              <w:t>4</w:t>
+            </w:r>
+            <w:r>
+              <w:rPr>
+                <w:noProof/>
+                <w:webHidden/>
+              </w:rPr>
+              <w:fldChar w:fldCharType="end"/>
+            </w:r>
+          </w:hyperlink>
+        </w:p>
+        <w:p>
+          <w:pPr>
+            <w:pStyle w:val="Verzeichnis2"/>
+            <w:tabs>
+              <w:tab w:val="left" w:pos="1100"/>
+              <w:tab w:val="right" w:leader="dot" w:pos="9062"/>
+            </w:tabs>
+            <w:rPr>
+              <w:rFonts w:eastAsiaTheme="minorEastAsia"/>
+              <w:noProof/>
+              <w:lang w:eastAsia="de-AT"/>
+            </w:rPr>
+          </w:pPr>
+          <w:hyperlink w:anchor="_Toc503348741" w:history="1">
+            <w:r>
+              <w:rPr>
+                <w:rStyle w:val="Hyperlink"/>
+                <w:noProof/>
+                <w:lang w:val="en-US"/>
+              </w:rPr>
+              <w:t>4.1.2.</w:t>
+            </w:r>
+            <w:r>
+              <w:rPr>
+                <w:rFonts w:eastAsiaTheme="minorEastAsia"/>
+                <w:noProof/>
+                <w:lang w:eastAsia="de-AT"/>
+              </w:rPr>
+              <w:tab/>
+            </w:r>
+            <w:r>
+              <w:rPr>
+                <w:rStyle w:val="Hyperlink"/>
+                <w:noProof/>
+                <w:lang w:val="en-US"/>
+              </w:rPr>
+              <w:t>With parallelized partition</w:t>
+            </w:r>
+            <w:r>
+              <w:rPr>
+                <w:noProof/>
+                <w:webHidden/>
+              </w:rPr>
+              <w:tab/>
+            </w:r>
+            <w:r>
+              <w:rPr>
+                <w:noProof/>
+                <w:webHidden/>
+              </w:rPr>
+              <w:fldChar w:fldCharType="begin"/>
+            </w:r>
+            <w:r>
+              <w:rPr>
+                <w:noProof/>
+                <w:webHidden/>
+              </w:rPr>
+              <w:instrText xml:space="preserve"> PAGEREF _Toc503348741 \h </w:instrText>
+            </w:r>
+            <w:r>
+              <w:rPr>
+                <w:noProof/>
+                <w:webHidden/>
+              </w:rPr>
+            </w:r>
+            <w:r>
+              <w:rPr>
+                <w:noProof/>
+                <w:webHidden/>
+              </w:rPr>
+              <w:fldChar w:fldCharType="separate"/>
+            </w:r>
+            <w:r>
+              <w:rPr>
+                <w:noProof/>
+                <w:webHidden/>
+              </w:rPr>
+              <w:t>4</w:t>
             </w:r>
             <w:r>
               <w:rPr>
@@ -1381,14 +1898,14 @@
               <w:lang w:eastAsia="de-AT"/>
             </w:rPr>
           </w:pPr>
-          <w:hyperlink w:anchor="_Toc503344497" w:history="1">
+          <w:hyperlink w:anchor="_Toc503348742" w:history="1">
             <w:r>
               <w:rPr>
                 <w:rStyle w:val="Hyperlink"/>
                 <w:noProof/>
                 <w:lang w:val="en-US"/>
               </w:rPr>
-              <w:t>3.2.</w:t>
+              <w:t>4.2.</w:t>
             </w:r>
             <w:r>
               <w:rPr>
@@ -1425,7 +1942,7 @@
                 <w:noProof/>
                 <w:webHidden/>
               </w:rPr>
-              <w:instrText xml:space="preserve"> PAGEREF _Toc503344497 \h </w:instrText>
+              <w:instrText xml:space="preserve"> PAGEREF _Toc503348742 \h </w:instrText>
             </w:r>
             <w:r>
               <w:rPr>
@@ -1445,7 +1962,7 @@
                 <w:noProof/>
                 <w:webHidden/>
               </w:rPr>
-              <w:t>3</w:t>
+              <w:t>4</w:t>
             </w:r>
             <w:r>
               <w:rPr>
@@ -1469,14 +1986,14 @@
               <w:lang w:eastAsia="de-AT"/>
             </w:rPr>
           </w:pPr>
-          <w:hyperlink w:anchor="_Toc503344498" w:history="1">
+          <w:hyperlink w:anchor="_Toc503348743" w:history="1">
             <w:r>
               <w:rPr>
                 <w:rStyle w:val="Hyperlink"/>
                 <w:noProof/>
                 <w:lang w:val="en-US"/>
               </w:rPr>
-              <w:t>3.3.</w:t>
+              <w:t>4.3.</w:t>
             </w:r>
             <w:r>
               <w:rPr>
@@ -1513,7 +2030,7 @@
                 <w:noProof/>
                 <w:webHidden/>
               </w:rPr>
-              <w:instrText xml:space="preserve"> PAGEREF _Toc503344498 \h </w:instrText>
+              <w:instrText xml:space="preserve"> PAGEREF _Toc503348743 \h </w:instrText>
             </w:r>
             <w:r>
               <w:rPr>
@@ -1533,7 +2050,7 @@
                 <w:noProof/>
                 <w:webHidden/>
               </w:rPr>
-              <w:t>3</w:t>
+              <w:t>4</w:t>
             </w:r>
             <w:r>
               <w:rPr>
@@ -1557,14 +2074,14 @@
               <w:lang w:eastAsia="de-AT"/>
             </w:rPr>
           </w:pPr>
-          <w:hyperlink w:anchor="_Toc503344499" w:history="1">
+          <w:hyperlink w:anchor="_Toc503348744" w:history="1">
             <w:r>
               <w:rPr>
                 <w:rStyle w:val="Hyperlink"/>
                 <w:noProof/>
                 <w:lang w:val="en-US"/>
               </w:rPr>
-              <w:t>4.</w:t>
+              <w:t>5.</w:t>
             </w:r>
             <w:r>
               <w:rPr>
@@ -1601,7 +2118,7 @@
                 <w:noProof/>
                 <w:webHidden/>
               </w:rPr>
-              <w:instrText xml:space="preserve"> PAGEREF _Toc503344499 \h </w:instrText>
+              <w:instrText xml:space="preserve"> PAGEREF _Toc503348744 \h </w:instrText>
             </w:r>
             <w:r>
               <w:rPr>
@@ -1621,7 +2138,7 @@
                 <w:noProof/>
                 <w:webHidden/>
               </w:rPr>
-              <w:t>3</w:t>
+              <w:t>4</w:t>
             </w:r>
             <w:r>
               <w:rPr>
@@ -1645,14 +2162,14 @@
               <w:lang w:eastAsia="de-AT"/>
             </w:rPr>
           </w:pPr>
-          <w:hyperlink w:anchor="_Toc503344500" w:history="1">
+          <w:hyperlink w:anchor="_Toc503348745" w:history="1">
             <w:r>
               <w:rPr>
                 <w:rStyle w:val="Hyperlink"/>
                 <w:noProof/>
                 <w:lang w:val="en-US"/>
               </w:rPr>
-              <w:t>4.1.</w:t>
+              <w:t>5.1.</w:t>
             </w:r>
             <w:r>
               <w:rPr>
@@ -1689,7 +2206,7 @@
                 <w:noProof/>
                 <w:webHidden/>
               </w:rPr>
-              <w:instrText xml:space="preserve"> PAGEREF _Toc503344500 \h </w:instrText>
+              <w:instrText xml:space="preserve"> PAGEREF _Toc503348745 \h </w:instrText>
             </w:r>
             <w:r>
               <w:rPr>
@@ -1709,7 +2226,7 @@
                 <w:noProof/>
                 <w:webHidden/>
               </w:rPr>
-              <w:t>3</w:t>
+              <w:t>4</w:t>
             </w:r>
             <w:r>
               <w:rPr>
@@ -1733,14 +2250,14 @@
               <w:lang w:eastAsia="de-AT"/>
             </w:rPr>
           </w:pPr>
-          <w:hyperlink w:anchor="_Toc503344501" w:history="1">
+          <w:hyperlink w:anchor="_Toc503348746" w:history="1">
             <w:r>
               <w:rPr>
                 <w:rStyle w:val="Hyperlink"/>
                 <w:noProof/>
                 <w:lang w:val="en-US"/>
               </w:rPr>
-              <w:t>4.2.</w:t>
+              <w:t>5.2.</w:t>
             </w:r>
             <w:r>
               <w:rPr>
@@ -1777,7 +2294,7 @@
                 <w:noProof/>
                 <w:webHidden/>
               </w:rPr>
-              <w:instrText xml:space="preserve"> PAGEREF _Toc503344501 \h </w:instrText>
+              <w:instrText xml:space="preserve"> PAGEREF _Toc503348746 \h </w:instrText>
             </w:r>
             <w:r>
               <w:rPr>
@@ -1797,7 +2314,7 @@
                 <w:noProof/>
                 <w:webHidden/>
               </w:rPr>
-              <w:t>3</w:t>
+              <w:t>4</w:t>
             </w:r>
             <w:r>
               <w:rPr>
@@ -1821,14 +2338,14 @@
               <w:lang w:eastAsia="de-AT"/>
             </w:rPr>
           </w:pPr>
-          <w:hyperlink w:anchor="_Toc503344502" w:history="1">
+          <w:hyperlink w:anchor="_Toc503348747" w:history="1">
             <w:r>
               <w:rPr>
                 <w:rStyle w:val="Hyperlink"/>
                 <w:noProof/>
                 <w:lang w:val="en-US"/>
               </w:rPr>
-              <w:t>4.3.</w:t>
+              <w:t>5.3.</w:t>
             </w:r>
             <w:r>
               <w:rPr>
@@ -1865,7 +2382,7 @@
                 <w:noProof/>
                 <w:webHidden/>
               </w:rPr>
-              <w:instrText xml:space="preserve"> PAGEREF _Toc503344502 \h </w:instrText>
+              <w:instrText xml:space="preserve"> PAGEREF _Toc503348747 \h </w:instrText>
             </w:r>
             <w:r>
               <w:rPr>
@@ -1885,7 +2402,7 @@
                 <w:noProof/>
                 <w:webHidden/>
               </w:rPr>
-              <w:t>3</w:t>
+              <w:t>4</w:t>
             </w:r>
             <w:r>
               <w:rPr>
@@ -1909,14 +2426,14 @@
               <w:lang w:eastAsia="de-AT"/>
             </w:rPr>
           </w:pPr>
-          <w:hyperlink w:anchor="_Toc503344503" w:history="1">
+          <w:hyperlink w:anchor="_Toc503348748" w:history="1">
             <w:r>
               <w:rPr>
                 <w:rStyle w:val="Hyperlink"/>
                 <w:noProof/>
                 <w:lang w:val="en-US"/>
               </w:rPr>
-              <w:t>5.</w:t>
+              <w:t>6.</w:t>
             </w:r>
             <w:r>
               <w:rPr>
@@ -1953,7 +2470,7 @@
                 <w:noProof/>
                 <w:webHidden/>
               </w:rPr>
-              <w:instrText xml:space="preserve"> PAGEREF _Toc503344503 \h </w:instrText>
+              <w:instrText xml:space="preserve"> PAGEREF _Toc503348748 \h </w:instrText>
             </w:r>
             <w:r>
               <w:rPr>
@@ -1973,7 +2490,7 @@
                 <w:noProof/>
                 <w:webHidden/>
               </w:rPr>
-              <w:t>4</w:t>
+              <w:t>5</w:t>
             </w:r>
             <w:r>
               <w:rPr>
@@ -1997,14 +2514,14 @@
               <w:lang w:eastAsia="de-AT"/>
             </w:rPr>
           </w:pPr>
-          <w:hyperlink w:anchor="_Toc503344504" w:history="1">
+          <w:hyperlink w:anchor="_Toc503348749" w:history="1">
             <w:r>
               <w:rPr>
                 <w:rStyle w:val="Hyperlink"/>
                 <w:noProof/>
                 <w:lang w:val="en-US"/>
               </w:rPr>
-              <w:t>5.1.</w:t>
+              <w:t>6.1.</w:t>
             </w:r>
             <w:r>
               <w:rPr>
@@ -2041,7 +2558,7 @@
                 <w:noProof/>
                 <w:webHidden/>
               </w:rPr>
-              <w:instrText xml:space="preserve"> PAGEREF _Toc503344504 \h </w:instrText>
+              <w:instrText xml:space="preserve"> PAGEREF _Toc503348749 \h </w:instrText>
             </w:r>
             <w:r>
               <w:rPr>
@@ -2061,7 +2578,7 @@
                 <w:noProof/>
                 <w:webHidden/>
               </w:rPr>
-              <w:t>4</w:t>
+              <w:t>5</w:t>
             </w:r>
             <w:r>
               <w:rPr>
@@ -2085,14 +2602,14 @@
               <w:lang w:eastAsia="de-AT"/>
             </w:rPr>
           </w:pPr>
-          <w:hyperlink w:anchor="_Toc503344505" w:history="1">
+          <w:hyperlink w:anchor="_Toc503348750" w:history="1">
             <w:r>
               <w:rPr>
                 <w:rStyle w:val="Hyperlink"/>
                 <w:noProof/>
                 <w:lang w:val="en-US"/>
               </w:rPr>
-              <w:t>5.2.</w:t>
+              <w:t>6.2.</w:t>
             </w:r>
             <w:r>
               <w:rPr>
@@ -2129,7 +2646,7 @@
                 <w:noProof/>
                 <w:webHidden/>
               </w:rPr>
-              <w:instrText xml:space="preserve"> PAGEREF _Toc503344505 \h </w:instrText>
+              <w:instrText xml:space="preserve"> PAGEREF _Toc503348750 \h </w:instrText>
             </w:r>
             <w:r>
               <w:rPr>
@@ -2149,7 +2666,7 @@
                 <w:noProof/>
                 <w:webHidden/>
               </w:rPr>
-              <w:t>4</w:t>
+              <w:t>5</w:t>
             </w:r>
             <w:r>
               <w:rPr>
@@ -2173,14 +2690,14 @@
               <w:lang w:eastAsia="de-AT"/>
             </w:rPr>
           </w:pPr>
-          <w:hyperlink w:anchor="_Toc503344506" w:history="1">
+          <w:hyperlink w:anchor="_Toc503348751" w:history="1">
             <w:r>
               <w:rPr>
                 <w:rStyle w:val="Hyperlink"/>
                 <w:noProof/>
                 <w:lang w:val="en-US"/>
               </w:rPr>
-              <w:t>5.3.</w:t>
+              <w:t>6.3.</w:t>
             </w:r>
             <w:r>
               <w:rPr>
@@ -2217,7 +2734,7 @@
                 <w:noProof/>
                 <w:webHidden/>
               </w:rPr>
-              <w:instrText xml:space="preserve"> PAGEREF _Toc503344506 \h </w:instrText>
+              <w:instrText xml:space="preserve"> PAGEREF _Toc503348751 \h </w:instrText>
             </w:r>
             <w:r>
               <w:rPr>
@@ -2237,7 +2754,7 @@
                 <w:noProof/>
                 <w:webHidden/>
               </w:rPr>
-              <w:t>4</w:t>
+              <w:t>5</w:t>
             </w:r>
             <w:r>
               <w:rPr>
@@ -2261,14 +2778,14 @@
               <w:lang w:eastAsia="de-AT"/>
             </w:rPr>
           </w:pPr>
-          <w:hyperlink w:anchor="_Toc503344507" w:history="1">
+          <w:hyperlink w:anchor="_Toc503348752" w:history="1">
             <w:r>
               <w:rPr>
                 <w:rStyle w:val="Hyperlink"/>
                 <w:noProof/>
                 <w:lang w:val="en-US"/>
               </w:rPr>
-              <w:t>6.</w:t>
+              <w:t>7.</w:t>
             </w:r>
             <w:r>
               <w:rPr>
@@ -2305,7 +2822,7 @@
                 <w:noProof/>
                 <w:webHidden/>
               </w:rPr>
-              <w:instrText xml:space="preserve"> PAGEREF _Toc503344507 \h </w:instrText>
+              <w:instrText xml:space="preserve"> PAGEREF _Toc503348752 \h </w:instrText>
             </w:r>
             <w:r>
               <w:rPr>
@@ -2325,7 +2842,7 @@
                 <w:noProof/>
                 <w:webHidden/>
               </w:rPr>
-              <w:t>4</w:t>
+              <w:t>5</w:t>
             </w:r>
             <w:r>
               <w:rPr>
@@ -2377,7 +2894,7 @@
           <w:lang w:val="en-US"/>
         </w:rPr>
       </w:pPr>
-      <w:bookmarkStart w:id="0" w:name="_Toc503344489"/>
+      <w:bookmarkStart w:id="0" w:name="_Toc503348728"/>
       <w:r>
         <w:rPr>
           <w:lang w:val="en-US"/>
@@ -2404,7 +2921,7 @@
           <w:lang w:val="en-US"/>
         </w:rPr>
       </w:pPr>
-      <w:bookmarkStart w:id="1" w:name="_Toc503344490"/>
+      <w:bookmarkStart w:id="1" w:name="_Toc503348729"/>
       <w:r>
         <w:rPr>
           <w:lang w:val="en-US"/>
@@ -2490,7 +3007,7 @@
           <w:lang w:val="en-US"/>
         </w:rPr>
       </w:pPr>
-      <w:bookmarkStart w:id="2" w:name="_Toc503344491"/>
+      <w:bookmarkStart w:id="2" w:name="_Toc503348730"/>
       <w:r>
         <w:rPr>
           <w:lang w:val="en-US"/>
@@ -2509,35 +3026,7 @@
         <w:rPr>
           <w:lang w:val="en-US"/>
         </w:rPr>
-        <w:t xml:space="preserve">Implement the specified problem in all three frameworks: </w:t>
-      </w:r>
-      <w:proofErr w:type="spellStart"/>
-      <w:r>
-        <w:rPr>
-          <w:lang w:val="en-US"/>
-        </w:rPr>
-        <w:t>OpenMP</w:t>
-      </w:r>
-      <w:proofErr w:type="spellEnd"/>
-      <w:r>
-        <w:rPr>
-          <w:lang w:val="en-US"/>
-        </w:rPr>
-        <w:t xml:space="preserve">, </w:t>
-      </w:r>
-      <w:proofErr w:type="spellStart"/>
-      <w:r>
-        <w:rPr>
-          <w:lang w:val="en-US"/>
-        </w:rPr>
-        <w:t>Cilk</w:t>
-      </w:r>
-      <w:proofErr w:type="spellEnd"/>
-      <w:r>
-        <w:rPr>
-          <w:lang w:val="en-US"/>
-        </w:rPr>
-        <w:t xml:space="preserve"> and MPI.</w:t>
+        <w:t>Implement the specified problem in all three frameworks: OpenMP, Cilk and MPI.</w:t>
       </w:r>
     </w:p>
     <w:p>
@@ -2551,7 +3040,7 @@
           <w:lang w:val="en-US"/>
         </w:rPr>
       </w:pPr>
-      <w:bookmarkStart w:id="3" w:name="_Toc503344492"/>
+      <w:bookmarkStart w:id="3" w:name="_Toc503348731"/>
       <w:r>
         <w:rPr>
           <w:lang w:val="en-US"/>
@@ -3629,77 +4118,21 @@
         <w:rPr>
           <w:lang w:val="en-US"/>
         </w:rPr>
-        <w:t xml:space="preserve">In this algorithm, start and end are the starting and end indices to partition in the array a. Before the end of the method, two integer values are set in the </w:t>
+        <w:t xml:space="preserve">In this algorithm, start and end are the starting and end indices to partition in the array a. Before the end of the method, two integer values are set in the struct </w:t>
       </w:r>
       <w:proofErr w:type="spellStart"/>
       <w:r>
         <w:rPr>
           <w:lang w:val="en-US"/>
         </w:rPr>
-        <w:t>struct</w:t>
+        <w:t>partitionResult</w:t>
       </w:r>
       <w:proofErr w:type="spellEnd"/>
       <w:r>
         <w:rPr>
           <w:lang w:val="en-US"/>
         </w:rPr>
-        <w:t xml:space="preserve"> </w:t>
-      </w:r>
-      <w:proofErr w:type="spellStart"/>
-      <w:r>
-        <w:rPr>
-          <w:lang w:val="en-US"/>
-        </w:rPr>
-        <w:t>partitionResult</w:t>
-      </w:r>
-      <w:proofErr w:type="spellEnd"/>
-      <w:r>
-        <w:rPr>
-          <w:lang w:val="en-US"/>
-        </w:rPr>
-        <w:t xml:space="preserve">: smaller contains the number of elements smaller than the pivot value whereas larger contains the values larger than the pivot value. This method is used in all our implementations (sequential, </w:t>
-      </w:r>
-      <w:proofErr w:type="spellStart"/>
-      <w:r>
-        <w:rPr>
-          <w:lang w:val="en-US"/>
-        </w:rPr>
-        <w:t>OpenMP</w:t>
-      </w:r>
-      <w:proofErr w:type="spellEnd"/>
-      <w:r>
-        <w:rPr>
-          <w:lang w:val="en-US"/>
-        </w:rPr>
-        <w:t xml:space="preserve">, </w:t>
-      </w:r>
-      <w:proofErr w:type="spellStart"/>
-      <w:r>
-        <w:rPr>
-          <w:lang w:val="en-US"/>
-        </w:rPr>
-        <w:t>Cilk</w:t>
-      </w:r>
-      <w:proofErr w:type="spellEnd"/>
-      <w:r>
-        <w:rPr>
-          <w:lang w:val="en-US"/>
-        </w:rPr>
-        <w:t xml:space="preserve"> and MPI) but we use the values in the </w:t>
-      </w:r>
-      <w:proofErr w:type="spellStart"/>
-      <w:r>
-        <w:rPr>
-          <w:lang w:val="en-US"/>
-        </w:rPr>
-        <w:t>struct</w:t>
-      </w:r>
-      <w:proofErr w:type="spellEnd"/>
-      <w:r>
-        <w:rPr>
-          <w:lang w:val="en-US"/>
-        </w:rPr>
-        <w:t xml:space="preserve"> differently. To </w:t>
+        <w:t xml:space="preserve">: smaller contains the number of elements smaller than the pivot value whereas larger contains the values larger than the pivot value. This method is used in all our implementations (sequential, OpenMP, Cilk and MPI) but we use the values in the struct differently. To </w:t>
       </w:r>
       <w:r>
         <w:rPr>
@@ -3736,7 +4169,9 @@
           <w:lang w:val="en-US"/>
         </w:rPr>
       </w:pPr>
-      <w:bookmarkStart w:id="4" w:name="_Toc503344493"/>
+      <w:bookmarkStart w:id="4" w:name="_Toc503348732"/>
+      <w:bookmarkStart w:id="5" w:name="_Ref503350211"/>
+      <w:bookmarkStart w:id="6" w:name="_Ref503350228"/>
       <w:r>
         <w:rPr>
           <w:lang w:val="en-US"/>
@@ -3745,6 +4180,8 @@
         <w:t>Referential, sequential implementation:</w:t>
       </w:r>
       <w:bookmarkEnd w:id="4"/>
+      <w:bookmarkEnd w:id="5"/>
+      <w:bookmarkEnd w:id="6"/>
     </w:p>
     <w:p>
       <w:pPr>
@@ -4486,14 +4923,14 @@
           <w:lang w:val="en-US"/>
         </w:rPr>
       </w:pPr>
-      <w:bookmarkStart w:id="5" w:name="_Toc503344494"/>
+      <w:bookmarkStart w:id="7" w:name="_Toc503348733"/>
       <w:r>
         <w:rPr>
           <w:lang w:val="en-US"/>
         </w:rPr>
         <w:t>Experimental set up</w:t>
       </w:r>
-      <w:bookmarkEnd w:id="5"/>
+      <w:bookmarkEnd w:id="7"/>
     </w:p>
     <w:p>
       <w:pPr>
@@ -4558,52 +4995,26 @@
           <w:lang w:val="en-US"/>
         </w:rPr>
       </w:pPr>
+      <w:bookmarkStart w:id="8" w:name="_Toc503348734"/>
       <w:r>
         <w:rPr>
           <w:lang w:val="en-US"/>
         </w:rPr>
         <w:t>Shared memory machine</w:t>
       </w:r>
-    </w:p>
-    <w:p>
-      <w:pPr>
-        <w:rPr>
-          <w:lang w:val="en-US"/>
-        </w:rPr>
-      </w:pPr>
-      <w:r>
-        <w:rPr>
-          <w:lang w:val="en-US"/>
-        </w:rPr>
-        <w:t xml:space="preserve">To benchmark the implementations of </w:t>
-      </w:r>
-      <w:proofErr w:type="spellStart"/>
-      <w:r>
-        <w:rPr>
-          <w:lang w:val="en-US"/>
-        </w:rPr>
-        <w:t>Cilk</w:t>
-      </w:r>
-      <w:proofErr w:type="spellEnd"/>
-      <w:r>
-        <w:rPr>
-          <w:lang w:val="en-US"/>
-        </w:rPr>
-        <w:t xml:space="preserve"> and </w:t>
-      </w:r>
-      <w:proofErr w:type="spellStart"/>
-      <w:r>
-        <w:rPr>
-          <w:lang w:val="en-US"/>
-        </w:rPr>
-        <w:t>OpenMP</w:t>
-      </w:r>
-      <w:proofErr w:type="spellEnd"/>
-      <w:r>
-        <w:rPr>
-          <w:lang w:val="en-US"/>
-        </w:rPr>
-        <w:t xml:space="preserve"> we used the machine </w:t>
+      <w:bookmarkEnd w:id="8"/>
+    </w:p>
+    <w:p>
+      <w:pPr>
+        <w:rPr>
+          <w:lang w:val="en-US"/>
+        </w:rPr>
+      </w:pPr>
+      <w:r>
+        <w:rPr>
+          <w:lang w:val="en-US"/>
+        </w:rPr>
+        <w:t xml:space="preserve">To benchmark the implementations of Cilk and OpenMP we used the machine </w:t>
       </w:r>
       <w:r>
         <w:rPr>
@@ -4670,12 +5081,14 @@
           <w:lang w:val="en-US"/>
         </w:rPr>
       </w:pPr>
+      <w:bookmarkStart w:id="9" w:name="_Toc503348735"/>
       <w:r>
         <w:rPr>
           <w:lang w:val="en-US"/>
         </w:rPr>
         <w:t>Computer cluster</w:t>
       </w:r>
+      <w:bookmarkEnd w:id="9"/>
     </w:p>
     <w:p>
       <w:pPr>
@@ -4716,25 +5129,64 @@
         </w:rPr>
         <w:t xml:space="preserve"> and Gigabit Ethernet and </w:t>
       </w:r>
-      <w:proofErr w:type="spellStart"/>
-      <w:r>
-        <w:rPr>
-          <w:lang w:val="en-US"/>
-        </w:rPr>
-        <w:t>CenOS</w:t>
-      </w:r>
-      <w:proofErr w:type="spellEnd"/>
-      <w:r>
-        <w:rPr>
-          <w:lang w:val="en-US"/>
-        </w:rPr>
-        <w:t xml:space="preserve"> 6 is running on this cluster</w:t>
+      <w:r>
+        <w:rPr>
+          <w:lang w:val="en-US"/>
+        </w:rPr>
+        <w:t>Cen</w:t>
+      </w:r>
+      <w:r>
+        <w:rPr>
+          <w:lang w:val="en-US"/>
+        </w:rPr>
+        <w:t>t</w:t>
+      </w:r>
+      <w:r>
+        <w:rPr>
+          <w:lang w:val="en-US"/>
+        </w:rPr>
+        <w:t>OS 6 is running on this cluster</w:t>
       </w:r>
       <w:r>
         <w:rPr>
           <w:lang w:val="en-US"/>
         </w:rPr>
         <w:t>.</w:t>
+      </w:r>
+    </w:p>
+    <w:p>
+      <w:pPr>
+        <w:pStyle w:val="berschrift2"/>
+        <w:numPr>
+          <w:ilvl w:val="1"/>
+          <w:numId w:val="1"/>
+        </w:numPr>
+        <w:rPr>
+          <w:lang w:val="en-US"/>
+        </w:rPr>
+      </w:pPr>
+      <w:bookmarkStart w:id="10" w:name="_Toc503348736"/>
+      <w:r>
+        <w:rPr>
+          <w:lang w:val="en-US"/>
+        </w:rPr>
+        <w:t>Test data</w:t>
+      </w:r>
+      <w:bookmarkEnd w:id="10"/>
+    </w:p>
+    <w:p>
+      <w:pPr>
+        <w:rPr>
+          <w:color w:val="FF0000"/>
+          <w:lang w:val="en-US"/>
+        </w:rPr>
+      </w:pPr>
+      <w:r>
+        <w:rPr>
+          <w:color w:val="FF0000"/>
+          <w:lang w:val="en-US"/>
+        </w:rPr>
+        <w:t>//TODO write something about our test data (different data generators)</w:t>
       </w:r>
     </w:p>
     <w:p>
@@ -4748,16 +5200,278 @@
           <w:lang w:val="en-US"/>
         </w:rPr>
       </w:pPr>
-      <w:bookmarkStart w:id="6" w:name="_Toc503344495"/>
+      <w:bookmarkStart w:id="11" w:name="_Toc503348737"/>
+      <w:bookmarkStart w:id="12" w:name="_Ref503351746"/>
+      <w:bookmarkStart w:id="13" w:name="_Ref503352417"/>
+      <w:r>
+        <w:rPr>
+          <w:lang w:val="en-US"/>
+        </w:rPr>
+        <w:t>General notes</w:t>
+      </w:r>
+      <w:bookmarkEnd w:id="11"/>
+      <w:bookmarkEnd w:id="12"/>
+      <w:bookmarkEnd w:id="13"/>
+    </w:p>
+    <w:p>
+      <w:pPr>
+        <w:pStyle w:val="Listenabsatz"/>
+        <w:numPr>
+          <w:ilvl w:val="0"/>
+          <w:numId w:val="4"/>
+        </w:numPr>
+        <w:rPr>
+          <w:lang w:val="en-US"/>
+        </w:rPr>
+      </w:pPr>
+      <w:r>
+        <w:rPr>
+          <w:lang w:val="en-US"/>
+        </w:rPr>
+        <w:t xml:space="preserve">All our implementations for the three different frameworks have one thing in common: the use of a constant called </w:t>
+      </w:r>
+      <w:r>
+        <w:rPr>
+          <w:i/>
+          <w:lang w:val="en-US"/>
+        </w:rPr>
+        <w:t>UNIT</w:t>
+      </w:r>
+      <w:r>
+        <w:rPr>
+          <w:lang w:val="en-US"/>
+        </w:rPr>
+        <w:t xml:space="preserve">. This constant is defined in every c file and is used, to check if a recursive call to the quicksort method is done with an </w:t>
+      </w:r>
+      <w:r>
+        <w:rPr>
+          <w:lang w:val="en-US"/>
+        </w:rPr>
+        <w:t>array, which has</w:t>
+      </w:r>
+      <w:r>
+        <w:rPr>
+          <w:lang w:val="en-US"/>
+        </w:rPr>
+        <w:t xml:space="preserve"> less than </w:t>
+      </w:r>
+      <w:r>
+        <w:rPr>
+          <w:i/>
+          <w:lang w:val="en-US"/>
+        </w:rPr>
+        <w:t>UNIT</w:t>
+      </w:r>
+      <w:r>
+        <w:rPr>
+          <w:lang w:val="en-US"/>
+        </w:rPr>
+        <w:t xml:space="preserve"> elements. If so, the algorithm switches to the sequentia</w:t>
+      </w:r>
+      <w:r>
+        <w:rPr>
+          <w:lang w:val="en-US"/>
+        </w:rPr>
+        <w:t xml:space="preserve">l implementation described in </w:t>
+      </w:r>
+      <w:r>
+        <w:rPr>
+          <w:lang w:val="en-US"/>
+        </w:rPr>
+        <w:fldChar w:fldCharType="begin"/>
+      </w:r>
+      <w:r>
+        <w:rPr>
+          <w:lang w:val="en-US"/>
+        </w:rPr>
+        <w:instrText xml:space="preserve"> REF _Ref503350228 \r \h </w:instrText>
+      </w:r>
+      <w:r>
+        <w:rPr>
+          <w:lang w:val="en-US"/>
+        </w:rPr>
+      </w:r>
+      <w:r>
+        <w:rPr>
+          <w:lang w:val="en-US"/>
+        </w:rPr>
+        <w:fldChar w:fldCharType="separate"/>
+      </w:r>
+      <w:r>
+        <w:rPr>
+          <w:lang w:val="en-US"/>
+        </w:rPr>
+        <w:t>1.4</w:t>
+      </w:r>
+      <w:r>
+        <w:rPr>
+          <w:lang w:val="en-US"/>
+        </w:rPr>
+        <w:fldChar w:fldCharType="end"/>
+      </w:r>
+      <w:r>
+        <w:rPr>
+          <w:lang w:val="en-US"/>
+        </w:rPr>
+        <w:t>.</w:t>
+      </w:r>
+    </w:p>
+    <w:p>
+      <w:pPr>
+        <w:pStyle w:val="Listenabsatz"/>
+        <w:numPr>
+          <w:ilvl w:val="0"/>
+          <w:numId w:val="4"/>
+        </w:numPr>
+        <w:rPr>
+          <w:lang w:val="en-US"/>
+        </w:rPr>
+      </w:pPr>
+      <w:r>
+        <w:rPr>
+          <w:lang w:val="en-US"/>
+        </w:rPr>
+        <w:lastRenderedPageBreak/>
+        <w:t xml:space="preserve">To find a pivot Value, all our implementations use the same method: we use a random pivot element. This works fine in most cases but can be a huge performance killer in some cases. We could improve this, so that some elements </w:t>
+      </w:r>
+      <w:proofErr w:type="gramStart"/>
+      <w:r>
+        <w:rPr>
+          <w:lang w:val="en-US"/>
+        </w:rPr>
+        <w:t>are taken</w:t>
+      </w:r>
+      <w:proofErr w:type="gramEnd"/>
+      <w:r>
+        <w:rPr>
+          <w:lang w:val="en-US"/>
+        </w:rPr>
+        <w:t xml:space="preserve"> from the array and the median value is chosen as pivot.</w:t>
+      </w:r>
+      <w:r>
+        <w:rPr>
+          <w:lang w:val="en-US"/>
+        </w:rPr>
+        <w:t xml:space="preserve"> In our MPI implementation, we use the simple approach, that the process with rank </w:t>
+      </w:r>
+      <w:proofErr w:type="gramStart"/>
+      <w:r>
+        <w:rPr>
+          <w:lang w:val="en-US"/>
+        </w:rPr>
+        <w:t>0</w:t>
+      </w:r>
+      <w:proofErr w:type="gramEnd"/>
+      <w:r>
+        <w:rPr>
+          <w:lang w:val="en-US"/>
+        </w:rPr>
+        <w:t xml:space="preserve"> chooses a random pivot from its values and the pivot value is broadcasted afterwards. This </w:t>
+      </w:r>
+      <w:proofErr w:type="gramStart"/>
+      <w:r>
+        <w:rPr>
+          <w:lang w:val="en-US"/>
+        </w:rPr>
+        <w:t>could also be improved</w:t>
+      </w:r>
+      <w:proofErr w:type="gramEnd"/>
+      <w:r>
+        <w:rPr>
+          <w:lang w:val="en-US"/>
+        </w:rPr>
+        <w:t xml:space="preserve"> so that all processes choose a pivot value and they exchange them and agree on the “best” one.</w:t>
+      </w:r>
+    </w:p>
+    <w:p>
+      <w:pPr>
+        <w:pStyle w:val="Listenabsatz"/>
+        <w:numPr>
+          <w:ilvl w:val="0"/>
+          <w:numId w:val="4"/>
+        </w:numPr>
+        <w:rPr>
+          <w:color w:val="FF0000"/>
+          <w:lang w:val="en-US"/>
+        </w:rPr>
+      </w:pPr>
+      <w:r>
+        <w:rPr>
+          <w:color w:val="FF0000"/>
+          <w:lang w:val="en-US"/>
+        </w:rPr>
+        <w:t xml:space="preserve">//TODO Explain parameters to call main and </w:t>
+      </w:r>
       <w:proofErr w:type="spellStart"/>
       <w:r>
         <w:rPr>
+          <w:color w:val="FF0000"/>
+          <w:lang w:val="en-US"/>
+        </w:rPr>
+        <w:t>mpi</w:t>
+      </w:r>
+      <w:proofErr w:type="spellEnd"/>
+    </w:p>
+    <w:p>
+      <w:pPr>
+        <w:pStyle w:val="Listenabsatz"/>
+        <w:rPr>
+          <w:lang w:val="en-US"/>
+        </w:rPr>
+      </w:pPr>
+      <w:r>
+        <w:rPr>
+          <w:lang w:val="en-US"/>
+        </w:rPr>
+        <w:t xml:space="preserve">To generate </w:t>
+      </w:r>
+      <w:r>
+        <w:rPr>
+          <w:lang w:val="en-US"/>
+        </w:rPr>
+        <w:t xml:space="preserve">the file </w:t>
+      </w:r>
+      <w:r>
+        <w:rPr>
+          <w:i/>
+          <w:lang w:val="en-US"/>
+        </w:rPr>
+        <w:t>main</w:t>
+      </w:r>
+      <w:r>
+        <w:rPr>
+          <w:lang w:val="en-US"/>
+        </w:rPr>
+        <w:t xml:space="preserve"> without the make-file use the following command:</w:t>
+      </w:r>
+    </w:p>
+    <w:p>
+      <w:pPr>
+        <w:pStyle w:val="Code"/>
+      </w:pPr>
+      <w:r>
+        <w:t>gcc -fopenmp -fcilkplus -o main main.c generator.c quicksortS.c quicksortO.c quicksortC.c shared.c</w:t>
+      </w:r>
+    </w:p>
+    <w:p>
+      <w:pPr>
+        <w:pStyle w:val="berschrift1"/>
+        <w:numPr>
+          <w:ilvl w:val="0"/>
+          <w:numId w:val="1"/>
+        </w:numPr>
+        <w:rPr>
+          <w:lang w:val="en-US"/>
+        </w:rPr>
+      </w:pPr>
+      <w:bookmarkStart w:id="14" w:name="_Toc503348738"/>
+      <w:r>
+        <w:rPr>
           <w:lang w:val="en-US"/>
         </w:rPr>
         <w:t>OpenMP</w:t>
       </w:r>
-      <w:bookmarkEnd w:id="6"/>
-      <w:proofErr w:type="spellEnd"/>
+      <w:bookmarkEnd w:id="14"/>
     </w:p>
     <w:p>
       <w:pPr>
@@ -4770,14 +5484,14 @@
           <w:lang w:val="en-US"/>
         </w:rPr>
       </w:pPr>
-      <w:bookmarkStart w:id="7" w:name="_Toc503344496"/>
+      <w:bookmarkStart w:id="15" w:name="_Toc503348739"/>
       <w:r>
         <w:rPr>
           <w:lang w:val="en-US"/>
         </w:rPr>
         <w:t>Implementation</w:t>
       </w:r>
-      <w:bookmarkEnd w:id="7"/>
+      <w:bookmarkEnd w:id="15"/>
     </w:p>
     <w:p>
       <w:pPr>
@@ -4819,13 +5533,6 @@
         </w:rPr>
         <w:t>n) time bottleneck in the partition part.</w:t>
       </w:r>
-    </w:p>
-    <w:p>
-      <w:pPr>
-        <w:rPr>
-          <w:lang w:val="en-US"/>
-        </w:rPr>
-      </w:pPr>
     </w:p>
     <w:p>
       <w:pPr>
@@ -4838,55 +5545,604 @@
           <w:lang w:val="en-US"/>
         </w:rPr>
       </w:pPr>
-      <w:r>
-        <w:rPr>
-          <w:lang w:val="en-US"/>
-        </w:rPr>
-        <w:lastRenderedPageBreak/>
+      <w:bookmarkStart w:id="16" w:name="_Toc503348740"/>
+      <w:bookmarkStart w:id="17" w:name="_Ref503350195"/>
+      <w:r>
+        <w:rPr>
+          <w:lang w:val="en-US"/>
+        </w:rPr>
         <w:t>Without parallelized partition</w:t>
       </w:r>
-    </w:p>
-    <w:p>
-      <w:pPr>
-        <w:rPr>
-          <w:lang w:val="en-US"/>
-        </w:rPr>
-      </w:pPr>
-      <w:r>
-        <w:rPr>
-          <w:lang w:val="en-US"/>
-        </w:rPr>
-        <w:t xml:space="preserve">This implementation differs only a little bit from our sequential implementation as described in 1.4. </w:t>
-      </w:r>
-      <w:r>
-        <w:rPr>
-          <w:lang w:val="en-US"/>
-        </w:rPr>
-        <w:t xml:space="preserve">The main difference is that we call the recursive part inside an </w:t>
-      </w:r>
-      <w:proofErr w:type="spellStart"/>
-      <w:r>
-        <w:rPr>
-          <w:lang w:val="en-US"/>
-        </w:rPr>
-        <w:t>omp</w:t>
-      </w:r>
-      <w:proofErr w:type="spellEnd"/>
-      <w:r>
-        <w:rPr>
-          <w:lang w:val="en-US"/>
-        </w:rPr>
-        <w:t xml:space="preserve"> statement:</w:t>
-      </w:r>
-    </w:p>
-    <w:p>
-      <w:pPr>
-        <w:rPr>
-          <w:lang w:val="en-US"/>
-        </w:rPr>
-      </w:pPr>
-      <w:bookmarkStart w:id="8" w:name="_GoBack"/>
-      <w:bookmarkEnd w:id="8"/>
+      <w:bookmarkEnd w:id="16"/>
+      <w:bookmarkEnd w:id="17"/>
+    </w:p>
+    <w:p>
+      <w:pPr>
+        <w:rPr>
+          <w:lang w:val="en-US"/>
+        </w:rPr>
+      </w:pPr>
+      <w:r>
+        <w:rPr>
+          <w:lang w:val="en-US"/>
+        </w:rPr>
+        <w:t>This implementation differs only a little bit from our sequential i</w:t>
+      </w:r>
+      <w:r>
+        <w:rPr>
+          <w:lang w:val="en-US"/>
+        </w:rPr>
+        <w:t xml:space="preserve">mplementation as described in </w:t>
+      </w:r>
+      <w:r>
+        <w:rPr>
+          <w:lang w:val="en-US"/>
+        </w:rPr>
+        <w:fldChar w:fldCharType="begin"/>
+      </w:r>
+      <w:r>
+        <w:rPr>
+          <w:lang w:val="en-US"/>
+        </w:rPr>
+        <w:instrText xml:space="preserve"> REF _Ref503350211 \r \h </w:instrText>
+      </w:r>
+      <w:r>
+        <w:rPr>
+          <w:lang w:val="en-US"/>
+        </w:rPr>
+      </w:r>
+      <w:r>
+        <w:rPr>
+          <w:lang w:val="en-US"/>
+        </w:rPr>
+        <w:fldChar w:fldCharType="separate"/>
+      </w:r>
+      <w:r>
+        <w:rPr>
+          <w:lang w:val="en-US"/>
+        </w:rPr>
+        <w:t>1.4</w:t>
+      </w:r>
+      <w:r>
+        <w:rPr>
+          <w:lang w:val="en-US"/>
+        </w:rPr>
+        <w:fldChar w:fldCharType="end"/>
+      </w:r>
+      <w:r>
+        <w:rPr>
+          <w:lang w:val="en-US"/>
+        </w:rPr>
+        <w:t xml:space="preserve">. </w:t>
+      </w:r>
+      <w:r>
+        <w:rPr>
+          <w:lang w:val="en-US"/>
+        </w:rPr>
+        <w:t>The difference is that we call the recursive part inside an omp statement:</w:t>
+      </w:r>
+    </w:p>
+    <w:p>
+      <w:pPr>
+        <w:pStyle w:val="Code"/>
+        <w:rPr>
+          <w:color w:val="FF8000"/>
+        </w:rPr>
+      </w:pPr>
+      <w:r>
+        <w:rPr>
+          <w:color w:val="FF8000"/>
+        </w:rPr>
+        <w:t>1</w:t>
+      </w:r>
+      <w:r>
+        <w:t xml:space="preserve">    </w:t>
+      </w:r>
+      <w:r>
+        <w:rPr>
+          <w:color w:val="FF8000"/>
+        </w:rPr>
+        <w:t>#pragma omp parallel</w:t>
+      </w:r>
+    </w:p>
+    <w:p>
+      <w:pPr>
+        <w:pStyle w:val="Code"/>
+      </w:pPr>
+      <w:r>
+        <w:rPr>
+          <w:color w:val="FF8000"/>
+        </w:rPr>
+        <w:t>2    #pragma omp</w:t>
+      </w:r>
+      <w:r>
+        <w:t xml:space="preserve"> </w:t>
+      </w:r>
+      <w:r>
+        <w:rPr>
+          <w:b/>
+          <w:bCs/>
+          <w:color w:val="0000FF"/>
+        </w:rPr>
+        <w:t>for</w:t>
+      </w:r>
+    </w:p>
+    <w:p>
+      <w:pPr>
+        <w:pStyle w:val="Code"/>
+      </w:pPr>
+      <w:r>
+        <w:rPr>
+          <w:color w:val="FF8000"/>
+        </w:rPr>
+        <w:t>3</w:t>
+      </w:r>
+      <w:r>
+        <w:t xml:space="preserve">    </w:t>
+      </w:r>
+      <w:r>
+        <w:rPr>
+          <w:b/>
+          <w:bCs/>
+          <w:color w:val="0000FF"/>
+        </w:rPr>
+        <w:t>for</w:t>
+      </w:r>
+      <w:r>
+        <w:rPr>
+          <w:b/>
+          <w:bCs/>
+          <w:color w:val="000080"/>
+        </w:rPr>
+        <w:t>(</w:t>
+      </w:r>
+      <w:r>
+        <w:rPr>
+          <w:color w:val="8000FF"/>
+        </w:rPr>
+        <w:t>int</w:t>
+      </w:r>
+      <w:r>
+        <w:t xml:space="preserve"> k </w:t>
+      </w:r>
+      <w:r>
+        <w:rPr>
+          <w:b/>
+          <w:bCs/>
+          <w:color w:val="000080"/>
+        </w:rPr>
+        <w:t>=</w:t>
+      </w:r>
+      <w:r>
+        <w:t xml:space="preserve"> </w:t>
+      </w:r>
+      <w:r>
+        <w:rPr>
+          <w:color w:val="FF8000"/>
+        </w:rPr>
+        <w:t>0</w:t>
+      </w:r>
+      <w:r>
+        <w:rPr>
+          <w:b/>
+          <w:bCs/>
+          <w:color w:val="000080"/>
+        </w:rPr>
+        <w:t>;</w:t>
+      </w:r>
+      <w:r>
+        <w:t xml:space="preserve"> k </w:t>
+      </w:r>
+      <w:r>
+        <w:rPr>
+          <w:b/>
+          <w:bCs/>
+          <w:color w:val="000080"/>
+        </w:rPr>
+        <w:t>&lt;</w:t>
+      </w:r>
+      <w:r>
+        <w:t xml:space="preserve"> </w:t>
+      </w:r>
+      <w:r>
+        <w:rPr>
+          <w:color w:val="FF8000"/>
+        </w:rPr>
+        <w:t>2</w:t>
+      </w:r>
+      <w:r>
+        <w:rPr>
+          <w:b/>
+          <w:bCs/>
+          <w:color w:val="000080"/>
+        </w:rPr>
+        <w:t>;</w:t>
+      </w:r>
+      <w:r>
+        <w:t xml:space="preserve"> k</w:t>
+      </w:r>
+      <w:r>
+        <w:rPr>
+          <w:b/>
+          <w:bCs/>
+          <w:color w:val="000080"/>
+        </w:rPr>
+        <w:t>++)</w:t>
+      </w:r>
+      <w:r>
+        <w:t xml:space="preserve"> </w:t>
+      </w:r>
+      <w:r>
+        <w:rPr>
+          <w:b/>
+          <w:bCs/>
+          <w:color w:val="000080"/>
+        </w:rPr>
+        <w:t>{</w:t>
+      </w:r>
+    </w:p>
+    <w:p>
+      <w:pPr>
+        <w:pStyle w:val="Code"/>
+      </w:pPr>
+      <w:r>
+        <w:rPr>
+          <w:color w:val="FF8000"/>
+        </w:rPr>
+        <w:t>4</w:t>
+      </w:r>
+      <w:r>
+        <w:t xml:space="preserve">      </w:t>
+      </w:r>
+      <w:r>
+        <w:rPr>
+          <w:b/>
+          <w:bCs/>
+          <w:color w:val="0000FF"/>
+        </w:rPr>
+        <w:t>if</w:t>
+      </w:r>
+      <w:r>
+        <w:rPr>
+          <w:b/>
+          <w:bCs/>
+          <w:color w:val="000080"/>
+        </w:rPr>
+        <w:t>(</w:t>
+      </w:r>
+      <w:r>
+        <w:t xml:space="preserve">k </w:t>
+      </w:r>
+      <w:r>
+        <w:rPr>
+          <w:b/>
+          <w:bCs/>
+          <w:color w:val="000080"/>
+        </w:rPr>
+        <w:t>==</w:t>
+      </w:r>
+      <w:r>
+        <w:t xml:space="preserve"> </w:t>
+      </w:r>
+      <w:r>
+        <w:rPr>
+          <w:color w:val="FF8000"/>
+        </w:rPr>
+        <w:t>0</w:t>
+      </w:r>
+      <w:r>
+        <w:rPr>
+          <w:b/>
+          <w:bCs/>
+          <w:color w:val="000080"/>
+        </w:rPr>
+        <w:t>)</w:t>
+      </w:r>
+      <w:r>
+        <w:t xml:space="preserve"> </w:t>
+      </w:r>
+      <w:r>
+        <w:rPr>
+          <w:b/>
+          <w:bCs/>
+          <w:color w:val="000080"/>
+        </w:rPr>
+        <w:t>{</w:t>
+      </w:r>
+    </w:p>
+    <w:p>
+      <w:pPr>
+        <w:pStyle w:val="Code"/>
+      </w:pPr>
+      <w:r>
+        <w:rPr>
+          <w:color w:val="FF8000"/>
+        </w:rPr>
+        <w:t>5</w:t>
+      </w:r>
+      <w:r>
+        <w:t xml:space="preserve">        quicksortOImpl</w:t>
+      </w:r>
+      <w:r>
+        <w:rPr>
+          <w:b/>
+          <w:bCs/>
+          <w:color w:val="000080"/>
+        </w:rPr>
+        <w:t>(</w:t>
+      </w:r>
+      <w:r>
+        <w:t>a</w:t>
+      </w:r>
+      <w:r>
+        <w:rPr>
+          <w:b/>
+          <w:bCs/>
+          <w:color w:val="000080"/>
+        </w:rPr>
+        <w:t>,</w:t>
+      </w:r>
+      <w:r>
+        <w:t xml:space="preserve"> pi</w:t>
+      </w:r>
+      <w:r>
+        <w:rPr>
+          <w:b/>
+          <w:bCs/>
+          <w:color w:val="000080"/>
+        </w:rPr>
+        <w:t>,</w:t>
+      </w:r>
+      <w:r>
+        <w:t xml:space="preserve"> maxThreads</w:t>
+      </w:r>
+      <w:r>
+        <w:rPr>
+          <w:b/>
+          <w:bCs/>
+          <w:color w:val="000080"/>
+        </w:rPr>
+        <w:t>);</w:t>
+      </w:r>
+    </w:p>
+    <w:p>
+      <w:pPr>
+        <w:pStyle w:val="Code"/>
+      </w:pPr>
+      <w:r>
+        <w:rPr>
+          <w:color w:val="FF8000"/>
+        </w:rPr>
+        <w:t>6</w:t>
+      </w:r>
+      <w:r>
+        <w:t xml:space="preserve">      </w:t>
+      </w:r>
+      <w:r>
+        <w:rPr>
+          <w:b/>
+          <w:bCs/>
+          <w:color w:val="000080"/>
+        </w:rPr>
+        <w:t>}</w:t>
+      </w:r>
+      <w:r>
+        <w:rPr>
+          <w:b/>
+          <w:bCs/>
+          <w:color w:val="0000FF"/>
+        </w:rPr>
+        <w:t>else</w:t>
+      </w:r>
+      <w:r>
+        <w:t xml:space="preserve"> </w:t>
+      </w:r>
+      <w:r>
+        <w:rPr>
+          <w:b/>
+          <w:bCs/>
+          <w:color w:val="000080"/>
+        </w:rPr>
+        <w:t>{</w:t>
+      </w:r>
+    </w:p>
+    <w:p>
+      <w:pPr>
+        <w:pStyle w:val="Code"/>
+      </w:pPr>
+      <w:r>
+        <w:rPr>
+          <w:color w:val="FF8000"/>
+        </w:rPr>
+        <w:t>7</w:t>
+      </w:r>
+      <w:r>
+        <w:t xml:space="preserve">        quicksortOImpl</w:t>
+      </w:r>
+      <w:r>
+        <w:rPr>
+          <w:b/>
+          <w:bCs/>
+          <w:color w:val="000080"/>
+        </w:rPr>
+        <w:t>(</w:t>
+      </w:r>
+      <w:r>
+        <w:t>a</w:t>
+      </w:r>
+      <w:r>
+        <w:rPr>
+          <w:b/>
+          <w:bCs/>
+          <w:color w:val="000080"/>
+        </w:rPr>
+        <w:t>+</w:t>
+      </w:r>
+      <w:r>
+        <w:t>pi</w:t>
+      </w:r>
+      <w:r>
+        <w:rPr>
+          <w:b/>
+          <w:bCs/>
+          <w:color w:val="000080"/>
+        </w:rPr>
+        <w:t>+</w:t>
+      </w:r>
+      <w:r>
+        <w:rPr>
+          <w:color w:val="FF8000"/>
+        </w:rPr>
+        <w:t>1</w:t>
+      </w:r>
+      <w:r>
+        <w:rPr>
+          <w:b/>
+          <w:bCs/>
+          <w:color w:val="000080"/>
+        </w:rPr>
+        <w:t>,</w:t>
+      </w:r>
+      <w:r>
+        <w:t xml:space="preserve"> n</w:t>
+      </w:r>
+      <w:r>
+        <w:rPr>
+          <w:b/>
+          <w:bCs/>
+          <w:color w:val="000080"/>
+        </w:rPr>
+        <w:t>-</w:t>
+      </w:r>
+      <w:r>
+        <w:t>pi</w:t>
+      </w:r>
+      <w:r>
+        <w:rPr>
+          <w:b/>
+          <w:bCs/>
+          <w:color w:val="000080"/>
+        </w:rPr>
+        <w:t>-</w:t>
+      </w:r>
+      <w:r>
+        <w:rPr>
+          <w:color w:val="FF8000"/>
+        </w:rPr>
+        <w:t>1</w:t>
+      </w:r>
+      <w:r>
+        <w:rPr>
+          <w:b/>
+          <w:bCs/>
+          <w:color w:val="000080"/>
+        </w:rPr>
+        <w:t>,</w:t>
+      </w:r>
+      <w:r>
+        <w:t xml:space="preserve"> maxThreads</w:t>
+      </w:r>
+      <w:r>
+        <w:rPr>
+          <w:b/>
+          <w:bCs/>
+          <w:color w:val="000080"/>
+        </w:rPr>
+        <w:t>);</w:t>
+      </w:r>
+    </w:p>
+    <w:p>
+      <w:pPr>
+        <w:pStyle w:val="Code"/>
+      </w:pPr>
+      <w:r>
+        <w:rPr>
+          <w:color w:val="FF8000"/>
+        </w:rPr>
+        <w:t>8</w:t>
+      </w:r>
+      <w:r>
+        <w:t xml:space="preserve">      </w:t>
+      </w:r>
+      <w:r>
+        <w:rPr>
+          <w:b/>
+          <w:bCs/>
+          <w:color w:val="000080"/>
+        </w:rPr>
+        <w:t>}</w:t>
+      </w:r>
+    </w:p>
+    <w:p>
+      <w:pPr>
+        <w:pStyle w:val="Code"/>
+        <w:rPr>
+          <w:b/>
+          <w:bCs/>
+          <w:color w:val="000080"/>
+        </w:rPr>
+      </w:pPr>
+      <w:r>
+        <w:rPr>
+          <w:color w:val="FF8000"/>
+        </w:rPr>
+        <w:t>9</w:t>
+      </w:r>
+      <w:r>
+        <w:t xml:space="preserve">    </w:t>
+      </w:r>
+      <w:r>
+        <w:rPr>
+          <w:b/>
+          <w:bCs/>
+          <w:color w:val="000080"/>
+        </w:rPr>
+        <w:t>}</w:t>
+      </w:r>
+    </w:p>
+    <w:p>
+      <w:pPr>
+        <w:rPr>
+          <w:lang w:val="en-US"/>
+        </w:rPr>
+      </w:pPr>
+      <w:r>
+        <w:rPr>
+          <w:lang w:val="en-US"/>
+        </w:rPr>
+        <w:t xml:space="preserve">With this approach, we tried to mimic the behavior of a task parallel quicksort (like Cilk) to spawn two tasks that each sort a part </w:t>
+      </w:r>
+      <w:r>
+        <w:rPr>
+          <w:lang w:val="en-US"/>
+        </w:rPr>
+        <w:t>of the</w:t>
+      </w:r>
+      <w:r>
+        <w:rPr>
+          <w:lang w:val="en-US"/>
+        </w:rPr>
+        <w:t xml:space="preserve"> array.</w:t>
+      </w:r>
+    </w:p>
+    <w:p>
+      <w:pPr>
+        <w:rPr>
+          <w:lang w:val="en-US"/>
+        </w:rPr>
+      </w:pPr>
+      <w:r>
+        <w:rPr>
+          <w:lang w:val="en-US"/>
+        </w:rPr>
+        <w:t>We did not intend to use this as our final solution for the OpenMP task but just to see the speedup or possi</w:t>
+      </w:r>
+      <w:r>
+        <w:rPr>
+          <w:lang w:val="en-US"/>
+        </w:rPr>
+        <w:t>ble overhead of the OpenMP calls. Furthermore, we can compare this minimal approach to a minimal Cilk approach that just changes the loop to two cilk_spawn statements and the rest of the algorithm stays the same.</w:t>
+      </w:r>
     </w:p>
     <w:p>
       <w:pPr>
@@ -4899,26 +6155,170 @@
           <w:lang w:val="en-US"/>
         </w:rPr>
       </w:pPr>
+      <w:bookmarkStart w:id="18" w:name="_Toc503348741"/>
       <w:r>
         <w:rPr>
           <w:lang w:val="en-US"/>
         </w:rPr>
         <w:t>With parallelized partition</w:t>
       </w:r>
-    </w:p>
-    <w:p>
-      <w:pPr>
-        <w:rPr>
-          <w:lang w:val="en-US"/>
-        </w:rPr>
-      </w:pPr>
-    </w:p>
-    <w:p>
-      <w:pPr>
-        <w:rPr>
-          <w:lang w:val="en-US"/>
-        </w:rPr>
-      </w:pPr>
+      <w:bookmarkEnd w:id="18"/>
+    </w:p>
+    <w:p>
+      <w:pPr>
+        <w:rPr>
+          <w:lang w:val="en-US"/>
+        </w:rPr>
+      </w:pPr>
+      <w:r>
+        <w:rPr>
+          <w:lang w:val="en-US"/>
+        </w:rPr>
+        <w:t xml:space="preserve">This implementation tries to circumvent the </w:t>
+      </w:r>
+      <w:proofErr w:type="gramStart"/>
+      <w:r>
+        <w:rPr>
+          <w:lang w:val="en-US"/>
+        </w:rPr>
+        <w:t>O(</w:t>
+      </w:r>
+      <w:proofErr w:type="gramEnd"/>
+      <w:r>
+        <w:rPr>
+          <w:lang w:val="en-US"/>
+        </w:rPr>
+        <w:t xml:space="preserve">n) time bottleneck in the partition part. To achieve this, we </w:t>
+      </w:r>
+      <w:r>
+        <w:rPr>
+          <w:lang w:val="en-US"/>
+        </w:rPr>
+        <w:t xml:space="preserve">split the array in parts, where each part is n/threads elements large. N is the array size of this recursive call and threads is the number of processes. Each process independently starts to partition its part of the array. Afterwards a single process builds a prefix sum overall all processes. In this </w:t>
+      </w:r>
+      <w:proofErr w:type="gramStart"/>
+      <w:r>
+        <w:rPr>
+          <w:lang w:val="en-US"/>
+        </w:rPr>
+        <w:t>step</w:t>
+      </w:r>
+      <w:proofErr w:type="gramEnd"/>
+      <w:r>
+        <w:rPr>
+          <w:lang w:val="en-US"/>
+        </w:rPr>
+        <w:t xml:space="preserve"> the sums of smaller and larger values are built. The next step </w:t>
+      </w:r>
+      <w:proofErr w:type="gramStart"/>
+      <w:r>
+        <w:rPr>
+          <w:lang w:val="en-US"/>
+        </w:rPr>
+        <w:t>is parallelized</w:t>
+      </w:r>
+      <w:proofErr w:type="gramEnd"/>
+      <w:r>
+        <w:rPr>
+          <w:lang w:val="en-US"/>
+        </w:rPr>
+        <w:t xml:space="preserve"> again: every process writes its partitioned array back into the main array to the desired position and the pivot value is written into the correct position. After this step, the pivot value is in the correct position and we can recursively advance. This </w:t>
+      </w:r>
+      <w:proofErr w:type="gramStart"/>
+      <w:r>
+        <w:rPr>
+          <w:lang w:val="en-US"/>
+        </w:rPr>
+        <w:t>is done</w:t>
+      </w:r>
+      <w:proofErr w:type="gramEnd"/>
+      <w:r>
+        <w:rPr>
+          <w:lang w:val="en-US"/>
+        </w:rPr>
+        <w:t xml:space="preserve"> in the same way as described in </w:t>
+      </w:r>
+      <w:r>
+        <w:rPr>
+          <w:lang w:val="en-US"/>
+        </w:rPr>
+        <w:fldChar w:fldCharType="begin"/>
+      </w:r>
+      <w:r>
+        <w:rPr>
+          <w:lang w:val="en-US"/>
+        </w:rPr>
+        <w:instrText xml:space="preserve"> REF _Ref503350195 \r \h </w:instrText>
+      </w:r>
+      <w:r>
+        <w:rPr>
+          <w:lang w:val="en-US"/>
+        </w:rPr>
+      </w:r>
+      <w:r>
+        <w:rPr>
+          <w:lang w:val="en-US"/>
+        </w:rPr>
+        <w:fldChar w:fldCharType="separate"/>
+      </w:r>
+      <w:r>
+        <w:rPr>
+          <w:lang w:val="en-US"/>
+        </w:rPr>
+        <w:t>4.1.1</w:t>
+      </w:r>
+      <w:r>
+        <w:rPr>
+          <w:lang w:val="en-US"/>
+        </w:rPr>
+        <w:fldChar w:fldCharType="end"/>
+      </w:r>
+      <w:r>
+        <w:rPr>
+          <w:lang w:val="en-US"/>
+        </w:rPr>
+        <w:t>.</w:t>
+      </w:r>
+    </w:p>
+    <w:p>
+      <w:pPr>
+        <w:rPr>
+          <w:lang w:val="en-US"/>
+        </w:rPr>
+      </w:pPr>
+      <w:r>
+        <w:rPr>
+          <w:lang w:val="en-US"/>
+        </w:rPr>
+        <w:lastRenderedPageBreak/>
+        <w:t xml:space="preserve">To be able to write back in parallel we need a second array. In our </w:t>
+      </w:r>
+      <w:proofErr w:type="gramStart"/>
+      <w:r>
+        <w:rPr>
+          <w:lang w:val="en-US"/>
+        </w:rPr>
+        <w:t>implementation</w:t>
+      </w:r>
+      <w:proofErr w:type="gramEnd"/>
+      <w:r>
+        <w:rPr>
+          <w:lang w:val="en-US"/>
+        </w:rPr>
+        <w:t xml:space="preserve"> there is just one helper </w:t>
+      </w:r>
+      <w:r>
+        <w:rPr>
+          <w:lang w:val="en-US"/>
+        </w:rPr>
+        <w:t>array, which</w:t>
+      </w:r>
+      <w:r>
+        <w:rPr>
+          <w:lang w:val="en-US"/>
+        </w:rPr>
+        <w:t xml:space="preserve"> has the same size as the input array. Every process copies the part he partitioned to the helper array in every recursive call. Then he can write from the helper array to the correct index into the input array.</w:t>
+      </w:r>
     </w:p>
     <w:p>
       <w:pPr>
@@ -4931,26 +6331,211 @@
           <w:lang w:val="en-US"/>
         </w:rPr>
       </w:pPr>
+      <w:bookmarkStart w:id="19" w:name="_Toc503348742"/>
       <w:r>
         <w:rPr>
           <w:lang w:val="en-US"/>
         </w:rPr>
         <w:t>How to run</w:t>
       </w:r>
-    </w:p>
-    <w:p>
-      <w:pPr>
-        <w:rPr>
-          <w:lang w:val="en-US"/>
-        </w:rPr>
-      </w:pPr>
-    </w:p>
-    <w:p>
-      <w:pPr>
-        <w:rPr>
-          <w:lang w:val="en-US"/>
-        </w:rPr>
-      </w:pPr>
+      <w:bookmarkEnd w:id="19"/>
+    </w:p>
+    <w:p>
+      <w:pPr>
+        <w:rPr>
+          <w:lang w:val="en-US"/>
+        </w:rPr>
+      </w:pPr>
+      <w:r>
+        <w:rPr>
+          <w:lang w:val="en-US"/>
+        </w:rPr>
+        <w:t xml:space="preserve">To run this program, it has to be </w:t>
+      </w:r>
+      <w:proofErr w:type="gramStart"/>
+      <w:r>
+        <w:rPr>
+          <w:lang w:val="en-US"/>
+        </w:rPr>
+        <w:t>compiled</w:t>
+      </w:r>
+      <w:proofErr w:type="gramEnd"/>
+      <w:r>
+        <w:rPr>
+          <w:lang w:val="en-US"/>
+        </w:rPr>
+        <w:t xml:space="preserve"> and linked</w:t>
+      </w:r>
+      <w:r>
+        <w:rPr>
+          <w:lang w:val="en-US"/>
+        </w:rPr>
+        <w:t xml:space="preserve"> first. This can be done using our make-file with the command:</w:t>
+      </w:r>
+    </w:p>
+    <w:p>
+      <w:pPr>
+        <w:pStyle w:val="Code"/>
+      </w:pPr>
+      <w:r>
+        <w:t>make main</w:t>
+      </w:r>
+    </w:p>
+    <w:p>
+      <w:pPr>
+        <w:rPr>
+          <w:lang w:val="en-US"/>
+        </w:rPr>
+      </w:pPr>
+      <w:r>
+        <w:rPr>
+          <w:lang w:val="en-US"/>
+        </w:rPr>
+        <w:t xml:space="preserve">This command creates a file </w:t>
+      </w:r>
+      <w:r>
+        <w:rPr>
+          <w:i/>
+          <w:lang w:val="en-US"/>
+        </w:rPr>
+        <w:t>main</w:t>
+      </w:r>
+      <w:r>
+        <w:rPr>
+          <w:lang w:val="en-US"/>
+        </w:rPr>
+        <w:t xml:space="preserve"> that can then be run </w:t>
+      </w:r>
+      <w:proofErr w:type="gramStart"/>
+      <w:r>
+        <w:rPr>
+          <w:lang w:val="en-US"/>
+        </w:rPr>
+        <w:t xml:space="preserve">with </w:t>
+      </w:r>
+      <w:r>
+        <w:rPr>
+          <w:i/>
+          <w:lang w:val="en-US"/>
+        </w:rPr>
+        <w:t>./</w:t>
+      </w:r>
+      <w:proofErr w:type="gramEnd"/>
+      <w:r>
+        <w:rPr>
+          <w:i/>
+          <w:lang w:val="en-US"/>
+        </w:rPr>
+        <w:t>main</w:t>
+      </w:r>
+      <w:r>
+        <w:rPr>
+          <w:lang w:val="en-US"/>
+        </w:rPr>
+        <w:t xml:space="preserve"> where we can also pass some arguments (see </w:t>
+      </w:r>
+      <w:r>
+        <w:rPr>
+          <w:lang w:val="en-US"/>
+        </w:rPr>
+        <w:fldChar w:fldCharType="begin"/>
+      </w:r>
+      <w:r>
+        <w:rPr>
+          <w:lang w:val="en-US"/>
+        </w:rPr>
+        <w:instrText xml:space="preserve"> REF _Ref503351746 \r \h </w:instrText>
+      </w:r>
+      <w:r>
+        <w:rPr>
+          <w:lang w:val="en-US"/>
+        </w:rPr>
+      </w:r>
+      <w:r>
+        <w:rPr>
+          <w:lang w:val="en-US"/>
+        </w:rPr>
+        <w:fldChar w:fldCharType="separate"/>
+      </w:r>
+      <w:r>
+        <w:rPr>
+          <w:lang w:val="en-US"/>
+        </w:rPr>
+        <w:t>3</w:t>
+      </w:r>
+      <w:r>
+        <w:rPr>
+          <w:lang w:val="en-US"/>
+        </w:rPr>
+        <w:fldChar w:fldCharType="end"/>
+      </w:r>
+      <w:r>
+        <w:rPr>
+          <w:lang w:val="en-US"/>
+        </w:rPr>
+        <w:t>). To run one of the OpenMP implementations, specify the argument –</w:t>
+      </w:r>
+      <w:proofErr w:type="gramStart"/>
+      <w:r>
+        <w:rPr>
+          <w:lang w:val="en-US"/>
+        </w:rPr>
+        <w:t>a</w:t>
+      </w:r>
+      <w:proofErr w:type="gramEnd"/>
+      <w:r>
+        <w:rPr>
+          <w:lang w:val="en-US"/>
+        </w:rPr>
+        <w:t xml:space="preserve"> o or –A o when –a has another argument for comparison. To run the program without the make-file </w:t>
+      </w:r>
+      <w:r>
+        <w:rPr>
+          <w:lang w:val="en-US"/>
+        </w:rPr>
+        <w:t xml:space="preserve">see section </w:t>
+      </w:r>
+      <w:r>
+        <w:rPr>
+          <w:lang w:val="en-US"/>
+        </w:rPr>
+        <w:fldChar w:fldCharType="begin"/>
+      </w:r>
+      <w:r>
+        <w:rPr>
+          <w:lang w:val="en-US"/>
+        </w:rPr>
+        <w:instrText xml:space="preserve"> REF _Ref503352417 \r \h </w:instrText>
+      </w:r>
+      <w:r>
+        <w:rPr>
+          <w:lang w:val="en-US"/>
+        </w:rPr>
+      </w:r>
+      <w:r>
+        <w:rPr>
+          <w:lang w:val="en-US"/>
+        </w:rPr>
+        <w:fldChar w:fldCharType="separate"/>
+      </w:r>
+      <w:r>
+        <w:rPr>
+          <w:lang w:val="en-US"/>
+        </w:rPr>
+        <w:t>3</w:t>
+      </w:r>
+      <w:r>
+        <w:rPr>
+          <w:lang w:val="en-US"/>
+        </w:rPr>
+        <w:fldChar w:fldCharType="end"/>
+      </w:r>
+      <w:r>
+        <w:rPr>
+          <w:lang w:val="en-US"/>
+        </w:rPr>
+        <w:t>.</w:t>
+      </w:r>
     </w:p>
     <w:p>
       <w:pPr>
@@ -4963,21 +6548,94 @@
           <w:lang w:val="en-US"/>
         </w:rPr>
       </w:pPr>
-      <w:bookmarkStart w:id="9" w:name="_Toc503344498"/>
+      <w:bookmarkStart w:id="20" w:name="_Toc503348743"/>
       <w:r>
         <w:rPr>
           <w:lang w:val="en-US"/>
         </w:rPr>
         <w:t>Experimental results</w:t>
       </w:r>
-      <w:bookmarkEnd w:id="9"/>
-    </w:p>
-    <w:p>
-      <w:pPr>
-        <w:rPr>
-          <w:lang w:val="en-US"/>
-        </w:rPr>
-      </w:pPr>
+      <w:bookmarkStart w:id="21" w:name="_GoBack"/>
+      <w:bookmarkEnd w:id="20"/>
+      <w:bookmarkEnd w:id="21"/>
+    </w:p>
+    <w:p>
+      <w:pPr>
+        <w:rPr>
+          <w:color w:val="FF0000"/>
+          <w:lang w:val="en-US"/>
+        </w:rPr>
+      </w:pPr>
+      <w:r>
+        <w:rPr>
+          <w:color w:val="FF0000"/>
+          <w:lang w:val="en-US"/>
+        </w:rPr>
+        <w:t>//TODO plot usw</w:t>
+      </w:r>
+    </w:p>
+    <w:p>
+      <w:pPr>
+        <w:rPr>
+          <w:lang w:val="en-US"/>
+        </w:rPr>
+      </w:pPr>
+      <w:r>
+        <w:rPr>
+          <w:lang w:val="en-US"/>
+        </w:rPr>
+        <w:t xml:space="preserve">One thing that really surprised us is the difference in runtime on different systems. We implemented and tested both implementations on our own systems with CPUs that have </w:t>
+      </w:r>
+      <w:r>
+        <w:rPr>
+          <w:lang w:val="en-US"/>
+        </w:rPr>
+        <w:t>much higher clock speeds than the Saturn machine and the runtimes with the same number of threads and the same input sequences differ hugely. For example, with the sequence parameter –s 0 (periodic sequence)</w:t>
+      </w:r>
+      <w:r>
+        <w:rPr>
+          <w:lang w:val="en-US"/>
+        </w:rPr>
+        <w:t xml:space="preserve"> and using only 2 threads</w:t>
+      </w:r>
+      <w:r>
+        <w:rPr>
+          <w:lang w:val="en-US"/>
+        </w:rPr>
+        <w:t xml:space="preserve"> the</w:t>
+      </w:r>
+      <w:r>
+        <w:rPr>
+          <w:lang w:val="en-US"/>
+        </w:rPr>
+        <w:t xml:space="preserve"> mean</w:t>
+      </w:r>
+      <w:r>
+        <w:rPr>
+          <w:lang w:val="en-US"/>
+        </w:rPr>
+        <w:t xml:space="preserve"> runtime on a system with 64 bit Windows 10 (Build 16299.192) running on an Intel Core i5-4670k on 3.4 GHz (overclocked to 4.2 GHz) with 16 GB DDR3 memory is 0.492 seconds with 10 million elements to be sorted. On comparison, the runtime with the same parameters on Saturn is 1.427 seconds.</w:t>
+      </w:r>
+      <w:r>
+        <w:rPr>
+          <w:lang w:val="en-US"/>
+        </w:rPr>
+        <w:t xml:space="preserve"> For sure, we have to take into account that the pivot value is chosen randomly but we ran this test multiple times and the Saturn machine is slower with a factor around </w:t>
+      </w:r>
+      <w:proofErr w:type="gramStart"/>
+      <w:r>
+        <w:rPr>
+          <w:lang w:val="en-US"/>
+        </w:rPr>
+        <w:t>3</w:t>
+      </w:r>
+      <w:proofErr w:type="gramEnd"/>
+      <w:r>
+        <w:rPr>
+          <w:lang w:val="en-US"/>
+        </w:rPr>
+        <w:t>.</w:t>
+      </w:r>
     </w:p>
     <w:p>
       <w:pPr>
@@ -4990,16 +6648,14 @@
           <w:lang w:val="en-US"/>
         </w:rPr>
       </w:pPr>
-      <w:bookmarkStart w:id="10" w:name="_Toc503344499"/>
-      <w:proofErr w:type="spellStart"/>
+      <w:bookmarkStart w:id="22" w:name="_Toc503348744"/>
       <w:r>
         <w:rPr>
           <w:lang w:val="en-US"/>
         </w:rPr>
         <w:t>Cilk</w:t>
       </w:r>
-      <w:bookmarkEnd w:id="10"/>
-      <w:proofErr w:type="spellEnd"/>
+      <w:bookmarkEnd w:id="22"/>
     </w:p>
     <w:p>
       <w:pPr>
@@ -5012,14 +6668,14 @@
           <w:lang w:val="en-US"/>
         </w:rPr>
       </w:pPr>
-      <w:bookmarkStart w:id="11" w:name="_Toc503344500"/>
+      <w:bookmarkStart w:id="23" w:name="_Toc503348745"/>
       <w:r>
         <w:rPr>
           <w:lang w:val="en-US"/>
         </w:rPr>
         <w:t>Implementation</w:t>
       </w:r>
-      <w:bookmarkEnd w:id="11"/>
+      <w:bookmarkEnd w:id="23"/>
     </w:p>
     <w:p>
       <w:pPr>
@@ -5039,14 +6695,14 @@
           <w:lang w:val="en-US"/>
         </w:rPr>
       </w:pPr>
-      <w:bookmarkStart w:id="12" w:name="_Toc503344501"/>
+      <w:bookmarkStart w:id="24" w:name="_Toc503348746"/>
       <w:r>
         <w:rPr>
           <w:lang w:val="en-US"/>
         </w:rPr>
         <w:t>How to run</w:t>
       </w:r>
-      <w:bookmarkEnd w:id="12"/>
+      <w:bookmarkEnd w:id="24"/>
     </w:p>
     <w:p>
       <w:pPr>
@@ -5066,14 +6722,14 @@
           <w:lang w:val="en-US"/>
         </w:rPr>
       </w:pPr>
-      <w:bookmarkStart w:id="13" w:name="_Toc503344502"/>
+      <w:bookmarkStart w:id="25" w:name="_Toc503348747"/>
       <w:r>
         <w:rPr>
           <w:lang w:val="en-US"/>
         </w:rPr>
         <w:t>Experimental results</w:t>
       </w:r>
-      <w:bookmarkEnd w:id="13"/>
+      <w:bookmarkEnd w:id="25"/>
     </w:p>
     <w:p>
       <w:pPr>
@@ -5100,14 +6756,14 @@
           <w:lang w:val="en-US"/>
         </w:rPr>
       </w:pPr>
-      <w:bookmarkStart w:id="14" w:name="_Toc503344503"/>
+      <w:bookmarkStart w:id="26" w:name="_Toc503348748"/>
       <w:r>
         <w:rPr>
           <w:lang w:val="en-US"/>
         </w:rPr>
         <w:t>MPI</w:t>
       </w:r>
-      <w:bookmarkEnd w:id="14"/>
+      <w:bookmarkEnd w:id="26"/>
     </w:p>
     <w:p>
       <w:pPr>
@@ -5120,14 +6776,14 @@
           <w:lang w:val="en-US"/>
         </w:rPr>
       </w:pPr>
-      <w:bookmarkStart w:id="15" w:name="_Toc503344504"/>
+      <w:bookmarkStart w:id="27" w:name="_Toc503348749"/>
       <w:r>
         <w:rPr>
           <w:lang w:val="en-US"/>
         </w:rPr>
         <w:t>Implementation</w:t>
       </w:r>
-      <w:bookmarkEnd w:id="15"/>
+      <w:bookmarkEnd w:id="27"/>
     </w:p>
     <w:p>
       <w:pPr>
@@ -5147,14 +6803,14 @@
           <w:lang w:val="en-US"/>
         </w:rPr>
       </w:pPr>
-      <w:bookmarkStart w:id="16" w:name="_Toc503344505"/>
+      <w:bookmarkStart w:id="28" w:name="_Toc503348750"/>
       <w:r>
         <w:rPr>
           <w:lang w:val="en-US"/>
         </w:rPr>
         <w:t>How to run</w:t>
       </w:r>
-      <w:bookmarkEnd w:id="16"/>
+      <w:bookmarkEnd w:id="28"/>
     </w:p>
     <w:p>
       <w:pPr>
@@ -5174,14 +6830,15 @@
           <w:lang w:val="en-US"/>
         </w:rPr>
       </w:pPr>
-      <w:bookmarkStart w:id="17" w:name="_Toc503344506"/>
-      <w:r>
-        <w:rPr>
-          <w:lang w:val="en-US"/>
-        </w:rPr>
+      <w:bookmarkStart w:id="29" w:name="_Toc503348751"/>
+      <w:r>
+        <w:rPr>
+          <w:lang w:val="en-US"/>
+        </w:rPr>
+        <w:lastRenderedPageBreak/>
         <w:t>Experimental results</w:t>
       </w:r>
-      <w:bookmarkEnd w:id="17"/>
+      <w:bookmarkEnd w:id="29"/>
     </w:p>
     <w:p>
       <w:pPr>
@@ -5208,14 +6865,14 @@
           <w:lang w:val="en-US"/>
         </w:rPr>
       </w:pPr>
-      <w:bookmarkStart w:id="18" w:name="_Toc503344507"/>
+      <w:bookmarkStart w:id="30" w:name="_Toc503348752"/>
       <w:r>
         <w:rPr>
           <w:lang w:val="en-US"/>
         </w:rPr>
         <w:t>Summary</w:t>
       </w:r>
-      <w:bookmarkEnd w:id="18"/>
+      <w:bookmarkEnd w:id="30"/>
     </w:p>
     <w:p>
       <w:pPr>
@@ -5344,75 +7001,8 @@
           <w:color w:val="ED7D31" w:themeColor="accent2"/>
           <w:lang w:val="en-US"/>
         </w:rPr>
-        <w:t xml:space="preserve">Hint: Use MPI solution as idea also for </w:t>
-      </w:r>
-      <w:proofErr w:type="spellStart"/>
-      <w:r>
-        <w:rPr>
-          <w:color w:val="ED7D31" w:themeColor="accent2"/>
-          <w:lang w:val="en-US"/>
-        </w:rPr>
-        <w:t>OpenMP</w:t>
-      </w:r>
-      <w:proofErr w:type="spellEnd"/>
-      <w:r>
-        <w:rPr>
-          <w:color w:val="ED7D31" w:themeColor="accent2"/>
-          <w:lang w:val="en-US"/>
-        </w:rPr>
-        <w:t xml:space="preserve"> and </w:t>
-      </w:r>
-      <w:proofErr w:type="spellStart"/>
-      <w:r>
-        <w:rPr>
-          <w:color w:val="ED7D31" w:themeColor="accent2"/>
-          <w:lang w:val="en-US"/>
-        </w:rPr>
-        <w:t>Cilk</w:t>
-      </w:r>
-      <w:proofErr w:type="spellEnd"/>
-      <w:r>
-        <w:rPr>
-          <w:color w:val="ED7D31" w:themeColor="accent2"/>
-          <w:lang w:val="en-US"/>
-        </w:rPr>
-        <w:t>; consider load balancing by prefix-sums (as in lecture)</w:t>
-      </w:r>
-    </w:p>
-    <w:p>
-      <w:pPr>
-        <w:rPr>
-          <w:lang w:val="en-US"/>
-        </w:rPr>
-      </w:pPr>
-    </w:p>
-    <w:p>
-      <w:pPr>
-        <w:rPr>
-          <w:lang w:val="en-US"/>
-        </w:rPr>
-      </w:pPr>
-    </w:p>
-    <w:p>
-      <w:pPr>
-        <w:rPr>
-          <w:lang w:val="en-US"/>
-        </w:rPr>
-      </w:pPr>
-    </w:p>
-    <w:p>
-      <w:pPr>
-        <w:rPr>
-          <w:lang w:val="en-US"/>
-        </w:rPr>
-      </w:pPr>
-    </w:p>
-    <w:p>
-      <w:pPr>
-        <w:rPr>
-          <w:lang w:val="en-US"/>
-        </w:rPr>
-      </w:pPr>
+        <w:t>Hint: Use MPI solution as idea also for OpenMP and Cilk; consider load balancing by prefix-sums (as in lecture)</w:t>
+      </w:r>
     </w:p>
     <w:sectPr>
       <w:headerReference w:type="default" r:id="rId9"/>
@@ -5463,7 +7053,6 @@
         <w:docPartUnique/>
       </w:docPartObj>
     </w:sdtPr>
-    <w:sdtEndPr/>
     <w:sdtContent>
       <w:p>
         <w:pPr>
@@ -5564,7 +7153,7 @@
                                     <w:color w:val="8C8C8C" w:themeColor="background1" w:themeShade="8C"/>
                                     <w:lang w:val="de-DE"/>
                                   </w:rPr>
-                                  <w:t>5</w:t>
+                                  <w:t>6</w:t>
                                 </w:r>
                                 <w:r>
                                   <w:rPr>
@@ -5702,7 +7291,7 @@
                               <w:color w:val="8C8C8C" w:themeColor="background1" w:themeShade="8C"/>
                               <w:lang w:val="de-DE"/>
                             </w:rPr>
-                            <w:t>5</w:t>
+                            <w:t>6</w:t>
                           </w:r>
                           <w:r>
                             <w:rPr>
@@ -5789,6 +7378,119 @@
 <file path=word/numbering.xml><?xml version="1.0" encoding="utf-8"?>
 <w:numbering xmlns:wpc="http://schemas.microsoft.com/office/word/2010/wordprocessingCanvas" xmlns:cx="http://schemas.microsoft.com/office/drawing/2014/chartex" xmlns:cx1="http://schemas.microsoft.com/office/drawing/2015/9/8/chartex" xmlns:mc="http://schemas.openxmlformats.org/markup-compatibility/2006" xmlns:o="urn:schemas-microsoft-com:office:office" xmlns:r="http://schemas.openxmlformats.org/officeDocument/2006/relationships" xmlns:m="http://schemas.openxmlformats.org/officeDocument/2006/math" xmlns:v="urn:schemas-microsoft-com:vml" xmlns:wp14="http://schemas.microsoft.com/office/word/2010/wordprocessingDrawing" xmlns:wp="http://schemas.openxmlformats.org/drawingml/2006/wordprocessingDrawing" xmlns:w10="urn:schemas-microsoft-com:office:word" xmlns:w="http://schemas.openxmlformats.org/wordprocessingml/2006/main" xmlns:w14="http://schemas.microsoft.com/office/word/2010/wordml" xmlns:w15="http://schemas.microsoft.com/office/word/2012/wordml" xmlns:w16se="http://schemas.microsoft.com/office/word/2015/wordml/symex" xmlns:wpg="http://schemas.microsoft.com/office/word/2010/wordprocessingGroup" xmlns:wpi="http://schemas.microsoft.com/office/word/2010/wordprocessingInk" xmlns:wne="http://schemas.microsoft.com/office/word/2006/wordml" xmlns:wps="http://schemas.microsoft.com/office/word/2010/wordprocessingShape" mc:Ignorable="w14 w15 w16se wp14">
   <w:abstractNum w:abstractNumId="0" w15:restartNumberingAfterBreak="0">
+    <w:nsid w:val="09C61D3C"/>
+    <w:multiLevelType w:val="hybridMultilevel"/>
+    <w:tmpl w:val="A5F2AD4E"/>
+    <w:lvl w:ilvl="0" w:tplc="0C070001">
+      <w:start w:val="1"/>
+      <w:numFmt w:val="bullet"/>
+      <w:lvlText w:val=""/>
+      <w:lvlJc w:val="left"/>
+      <w:pPr>
+        <w:ind w:left="720" w:hanging="360"/>
+      </w:pPr>
+      <w:rPr>
+        <w:rFonts w:ascii="Symbol" w:hAnsi="Symbol" w:hint="default"/>
+      </w:rPr>
+    </w:lvl>
+    <w:lvl w:ilvl="1" w:tplc="0C070003" w:tentative="1">
+      <w:start w:val="1"/>
+      <w:numFmt w:val="bullet"/>
+      <w:lvlText w:val="o"/>
+      <w:lvlJc w:val="left"/>
+      <w:pPr>
+        <w:ind w:left="1440" w:hanging="360"/>
+      </w:pPr>
+      <w:rPr>
+        <w:rFonts w:ascii="Courier New" w:hAnsi="Courier New" w:cs="Courier New" w:hint="default"/>
+      </w:rPr>
+    </w:lvl>
+    <w:lvl w:ilvl="2" w:tplc="0C070005" w:tentative="1">
+      <w:start w:val="1"/>
+      <w:numFmt w:val="bullet"/>
+      <w:lvlText w:val=""/>
+      <w:lvlJc w:val="left"/>
+      <w:pPr>
+        <w:ind w:left="2160" w:hanging="360"/>
+      </w:pPr>
+      <w:rPr>
+        <w:rFonts w:ascii="Wingdings" w:hAnsi="Wingdings" w:hint="default"/>
+      </w:rPr>
+    </w:lvl>
+    <w:lvl w:ilvl="3" w:tplc="0C070001" w:tentative="1">
+      <w:start w:val="1"/>
+      <w:numFmt w:val="bullet"/>
+      <w:lvlText w:val=""/>
+      <w:lvlJc w:val="left"/>
+      <w:pPr>
+        <w:ind w:left="2880" w:hanging="360"/>
+      </w:pPr>
+      <w:rPr>
+        <w:rFonts w:ascii="Symbol" w:hAnsi="Symbol" w:hint="default"/>
+      </w:rPr>
+    </w:lvl>
+    <w:lvl w:ilvl="4" w:tplc="0C070003" w:tentative="1">
+      <w:start w:val="1"/>
+      <w:numFmt w:val="bullet"/>
+      <w:lvlText w:val="o"/>
+      <w:lvlJc w:val="left"/>
+      <w:pPr>
+        <w:ind w:left="3600" w:hanging="360"/>
+      </w:pPr>
+      <w:rPr>
+        <w:rFonts w:ascii="Courier New" w:hAnsi="Courier New" w:cs="Courier New" w:hint="default"/>
+      </w:rPr>
+    </w:lvl>
+    <w:lvl w:ilvl="5" w:tplc="0C070005" w:tentative="1">
+      <w:start w:val="1"/>
+      <w:numFmt w:val="bullet"/>
+      <w:lvlText w:val=""/>
+      <w:lvlJc w:val="left"/>
+      <w:pPr>
+        <w:ind w:left="4320" w:hanging="360"/>
+      </w:pPr>
+      <w:rPr>
+        <w:rFonts w:ascii="Wingdings" w:hAnsi="Wingdings" w:hint="default"/>
+      </w:rPr>
+    </w:lvl>
+    <w:lvl w:ilvl="6" w:tplc="0C070001" w:tentative="1">
+      <w:start w:val="1"/>
+      <w:numFmt w:val="bullet"/>
+      <w:lvlText w:val=""/>
+      <w:lvlJc w:val="left"/>
+      <w:pPr>
+        <w:ind w:left="5040" w:hanging="360"/>
+      </w:pPr>
+      <w:rPr>
+        <w:rFonts w:ascii="Symbol" w:hAnsi="Symbol" w:hint="default"/>
+      </w:rPr>
+    </w:lvl>
+    <w:lvl w:ilvl="7" w:tplc="0C070003" w:tentative="1">
+      <w:start w:val="1"/>
+      <w:numFmt w:val="bullet"/>
+      <w:lvlText w:val="o"/>
+      <w:lvlJc w:val="left"/>
+      <w:pPr>
+        <w:ind w:left="5760" w:hanging="360"/>
+      </w:pPr>
+      <w:rPr>
+        <w:rFonts w:ascii="Courier New" w:hAnsi="Courier New" w:cs="Courier New" w:hint="default"/>
+      </w:rPr>
+    </w:lvl>
+    <w:lvl w:ilvl="8" w:tplc="0C070005" w:tentative="1">
+      <w:start w:val="1"/>
+      <w:numFmt w:val="bullet"/>
+      <w:lvlText w:val=""/>
+      <w:lvlJc w:val="left"/>
+      <w:pPr>
+        <w:ind w:left="6480" w:hanging="360"/>
+      </w:pPr>
+      <w:rPr>
+        <w:rFonts w:ascii="Wingdings" w:hAnsi="Wingdings" w:hint="default"/>
+      </w:rPr>
+    </w:lvl>
+  </w:abstractNum>
+  <w:abstractNum w:abstractNumId="1" w15:restartNumberingAfterBreak="0">
     <w:nsid w:val="13DA4690"/>
     <w:multiLevelType w:val="multilevel"/>
     <w:tmpl w:val="0C07001F"/>
@@ -5877,7 +7579,191 @@
       </w:pPr>
     </w:lvl>
   </w:abstractNum>
+  <w:abstractNum w:abstractNumId="2" w15:restartNumberingAfterBreak="0">
+    <w:nsid w:val="55AE4E1C"/>
+    <w:multiLevelType w:val="hybridMultilevel"/>
+    <w:tmpl w:val="7DA6EF34"/>
+    <w:lvl w:ilvl="0" w:tplc="0C07000F">
+      <w:start w:val="1"/>
+      <w:numFmt w:val="decimal"/>
+      <w:lvlText w:val="%1."/>
+      <w:lvlJc w:val="left"/>
+      <w:pPr>
+        <w:ind w:left="720" w:hanging="360"/>
+      </w:pPr>
+    </w:lvl>
+    <w:lvl w:ilvl="1" w:tplc="0C070019" w:tentative="1">
+      <w:start w:val="1"/>
+      <w:numFmt w:val="lowerLetter"/>
+      <w:lvlText w:val="%2."/>
+      <w:lvlJc w:val="left"/>
+      <w:pPr>
+        <w:ind w:left="1440" w:hanging="360"/>
+      </w:pPr>
+    </w:lvl>
+    <w:lvl w:ilvl="2" w:tplc="0C07001B" w:tentative="1">
+      <w:start w:val="1"/>
+      <w:numFmt w:val="lowerRoman"/>
+      <w:lvlText w:val="%3."/>
+      <w:lvlJc w:val="right"/>
+      <w:pPr>
+        <w:ind w:left="2160" w:hanging="180"/>
+      </w:pPr>
+    </w:lvl>
+    <w:lvl w:ilvl="3" w:tplc="0C07000F" w:tentative="1">
+      <w:start w:val="1"/>
+      <w:numFmt w:val="decimal"/>
+      <w:lvlText w:val="%4."/>
+      <w:lvlJc w:val="left"/>
+      <w:pPr>
+        <w:ind w:left="2880" w:hanging="360"/>
+      </w:pPr>
+    </w:lvl>
+    <w:lvl w:ilvl="4" w:tplc="0C070019" w:tentative="1">
+      <w:start w:val="1"/>
+      <w:numFmt w:val="lowerLetter"/>
+      <w:lvlText w:val="%5."/>
+      <w:lvlJc w:val="left"/>
+      <w:pPr>
+        <w:ind w:left="3600" w:hanging="360"/>
+      </w:pPr>
+    </w:lvl>
+    <w:lvl w:ilvl="5" w:tplc="0C07001B" w:tentative="1">
+      <w:start w:val="1"/>
+      <w:numFmt w:val="lowerRoman"/>
+      <w:lvlText w:val="%6."/>
+      <w:lvlJc w:val="right"/>
+      <w:pPr>
+        <w:ind w:left="4320" w:hanging="180"/>
+      </w:pPr>
+    </w:lvl>
+    <w:lvl w:ilvl="6" w:tplc="0C07000F" w:tentative="1">
+      <w:start w:val="1"/>
+      <w:numFmt w:val="decimal"/>
+      <w:lvlText w:val="%7."/>
+      <w:lvlJc w:val="left"/>
+      <w:pPr>
+        <w:ind w:left="5040" w:hanging="360"/>
+      </w:pPr>
+    </w:lvl>
+    <w:lvl w:ilvl="7" w:tplc="0C070019" w:tentative="1">
+      <w:start w:val="1"/>
+      <w:numFmt w:val="lowerLetter"/>
+      <w:lvlText w:val="%8."/>
+      <w:lvlJc w:val="left"/>
+      <w:pPr>
+        <w:ind w:left="5760" w:hanging="360"/>
+      </w:pPr>
+    </w:lvl>
+    <w:lvl w:ilvl="8" w:tplc="0C07001B" w:tentative="1">
+      <w:start w:val="1"/>
+      <w:numFmt w:val="lowerRoman"/>
+      <w:lvlText w:val="%9."/>
+      <w:lvlJc w:val="right"/>
+      <w:pPr>
+        <w:ind w:left="6480" w:hanging="180"/>
+      </w:pPr>
+    </w:lvl>
+  </w:abstractNum>
+  <w:abstractNum w:abstractNumId="3" w15:restartNumberingAfterBreak="0">
+    <w:nsid w:val="5C131A4A"/>
+    <w:multiLevelType w:val="multilevel"/>
+    <w:tmpl w:val="0C07001F"/>
+    <w:lvl w:ilvl="0">
+      <w:start w:val="1"/>
+      <w:numFmt w:val="decimal"/>
+      <w:lvlText w:val="%1."/>
+      <w:lvlJc w:val="left"/>
+      <w:pPr>
+        <w:ind w:left="360" w:hanging="360"/>
+      </w:pPr>
+      <w:rPr>
+        <w:rFonts w:hint="default"/>
+      </w:rPr>
+    </w:lvl>
+    <w:lvl w:ilvl="1">
+      <w:start w:val="1"/>
+      <w:numFmt w:val="decimal"/>
+      <w:lvlText w:val="%1.%2."/>
+      <w:lvlJc w:val="left"/>
+      <w:pPr>
+        <w:ind w:left="792" w:hanging="432"/>
+      </w:pPr>
+    </w:lvl>
+    <w:lvl w:ilvl="2">
+      <w:start w:val="1"/>
+      <w:numFmt w:val="decimal"/>
+      <w:lvlText w:val="%1.%2.%3."/>
+      <w:lvlJc w:val="left"/>
+      <w:pPr>
+        <w:ind w:left="1224" w:hanging="504"/>
+      </w:pPr>
+    </w:lvl>
+    <w:lvl w:ilvl="3">
+      <w:start w:val="1"/>
+      <w:numFmt w:val="decimal"/>
+      <w:lvlText w:val="%1.%2.%3.%4."/>
+      <w:lvlJc w:val="left"/>
+      <w:pPr>
+        <w:ind w:left="1728" w:hanging="648"/>
+      </w:pPr>
+    </w:lvl>
+    <w:lvl w:ilvl="4">
+      <w:start w:val="1"/>
+      <w:numFmt w:val="decimal"/>
+      <w:lvlText w:val="%1.%2.%3.%4.%5."/>
+      <w:lvlJc w:val="left"/>
+      <w:pPr>
+        <w:ind w:left="2232" w:hanging="792"/>
+      </w:pPr>
+    </w:lvl>
+    <w:lvl w:ilvl="5">
+      <w:start w:val="1"/>
+      <w:numFmt w:val="decimal"/>
+      <w:lvlText w:val="%1.%2.%3.%4.%5.%6."/>
+      <w:lvlJc w:val="left"/>
+      <w:pPr>
+        <w:ind w:left="2736" w:hanging="936"/>
+      </w:pPr>
+    </w:lvl>
+    <w:lvl w:ilvl="6">
+      <w:start w:val="1"/>
+      <w:numFmt w:val="decimal"/>
+      <w:lvlText w:val="%1.%2.%3.%4.%5.%6.%7."/>
+      <w:lvlJc w:val="left"/>
+      <w:pPr>
+        <w:ind w:left="3240" w:hanging="1080"/>
+      </w:pPr>
+    </w:lvl>
+    <w:lvl w:ilvl="7">
+      <w:start w:val="1"/>
+      <w:numFmt w:val="decimal"/>
+      <w:lvlText w:val="%1.%2.%3.%4.%5.%6.%7.%8."/>
+      <w:lvlJc w:val="left"/>
+      <w:pPr>
+        <w:ind w:left="3744" w:hanging="1224"/>
+      </w:pPr>
+    </w:lvl>
+    <w:lvl w:ilvl="8">
+      <w:start w:val="1"/>
+      <w:numFmt w:val="decimal"/>
+      <w:lvlText w:val="%1.%2.%3.%4.%5.%6.%7.%8.%9."/>
+      <w:lvlJc w:val="left"/>
+      <w:pPr>
+        <w:ind w:left="4320" w:hanging="1440"/>
+      </w:pPr>
+    </w:lvl>
+  </w:abstractNum>
   <w:num w:numId="1">
+    <w:abstractNumId w:val="1"/>
+  </w:num>
+  <w:num w:numId="2">
+    <w:abstractNumId w:val="3"/>
+  </w:num>
+  <w:num w:numId="3">
+    <w:abstractNumId w:val="2"/>
+  </w:num>
+  <w:num w:numId="4">
     <w:abstractNumId w:val="0"/>
   </w:num>
 </w:numbering>
@@ -6965,7 +8851,7 @@
 </file>
 
 <file path=customXml/itemProps2.xml><?xml version="1.0" encoding="utf-8"?>
-<ds:datastoreItem xmlns:ds="http://schemas.openxmlformats.org/officeDocument/2006/customXml" ds:itemID="{6F8C0A65-0510-4BFC-82D8-A5CF2BD9B82E}">
+<ds:datastoreItem xmlns:ds="http://schemas.openxmlformats.org/officeDocument/2006/customXml" ds:itemID="{AA926EE6-CA1A-46E0-B087-1E5C45B5DB46}">
   <ds:schemaRefs>
     <ds:schemaRef ds:uri="http://schemas.openxmlformats.org/officeDocument/2006/bibliography"/>
   </ds:schemaRefs>

</xml_diff>

<commit_message>
added final version (zip file and pdf file)
</commit_message>
<xml_diff>
--- a/ParComp_Documentation_Klampfer_Claus_TUWien_WS17.docx
+++ b/ParComp_Documentation_Klampfer_Claus_TUWien_WS17.docx
@@ -1,6 +1,6 @@
 
 <file path=word/document.xml><?xml version="1.0" encoding="utf-8"?>
-<w:document xmlns:wpc="http://schemas.microsoft.com/office/word/2010/wordprocessingCanvas" xmlns:mo="http://schemas.microsoft.com/office/mac/office/2008/main" xmlns:mc="http://schemas.openxmlformats.org/markup-compatibility/2006" xmlns:mv="urn:schemas-microsoft-com:mac:vml" xmlns:o="urn:schemas-microsoft-com:office:office" xmlns:r="http://schemas.openxmlformats.org/officeDocument/2006/relationships" xmlns:m="http://schemas.openxmlformats.org/officeDocument/2006/math" xmlns:v="urn:schemas-microsoft-com:vml" xmlns:wp14="http://schemas.microsoft.com/office/word/2010/wordprocessingDrawing" xmlns:wp="http://schemas.openxmlformats.org/drawingml/2006/wordprocessingDrawing" xmlns:w10="urn:schemas-microsoft-com:office:word" xmlns:w="http://schemas.openxmlformats.org/wordprocessingml/2006/main" xmlns:w14="http://schemas.microsoft.com/office/word/2010/wordml" xmlns:w15="http://schemas.microsoft.com/office/word/2012/wordml" xmlns:wpg="http://schemas.microsoft.com/office/word/2010/wordprocessingGroup" xmlns:wpi="http://schemas.microsoft.com/office/word/2010/wordprocessingInk" xmlns:wne="http://schemas.microsoft.com/office/word/2006/wordml" xmlns:wps="http://schemas.microsoft.com/office/word/2010/wordprocessingShape" mc:Ignorable="w14 w15 wp14">
+<w:document xmlns:wpc="http://schemas.microsoft.com/office/word/2010/wordprocessingCanvas" xmlns:cx="http://schemas.microsoft.com/office/drawing/2014/chartex" xmlns:cx1="http://schemas.microsoft.com/office/drawing/2015/9/8/chartex" xmlns:mc="http://schemas.openxmlformats.org/markup-compatibility/2006" xmlns:o="urn:schemas-microsoft-com:office:office" xmlns:r="http://schemas.openxmlformats.org/officeDocument/2006/relationships" xmlns:m="http://schemas.openxmlformats.org/officeDocument/2006/math" xmlns:v="urn:schemas-microsoft-com:vml" xmlns:wp14="http://schemas.microsoft.com/office/word/2010/wordprocessingDrawing" xmlns:wp="http://schemas.openxmlformats.org/drawingml/2006/wordprocessingDrawing" xmlns:w10="urn:schemas-microsoft-com:office:word" xmlns:w="http://schemas.openxmlformats.org/wordprocessingml/2006/main" xmlns:w14="http://schemas.microsoft.com/office/word/2010/wordml" xmlns:w15="http://schemas.microsoft.com/office/word/2012/wordml" xmlns:w16se="http://schemas.microsoft.com/office/word/2015/wordml/symex" xmlns:wpg="http://schemas.microsoft.com/office/word/2010/wordprocessingGroup" xmlns:wpi="http://schemas.microsoft.com/office/word/2010/wordprocessingInk" xmlns:wne="http://schemas.microsoft.com/office/word/2006/wordml" xmlns:wps="http://schemas.microsoft.com/office/word/2010/wordprocessingShape" mc:Ignorable="w14 w15 w16se wp14">
   <w:body>
     <w:sdt>
       <w:sdtPr>
@@ -24,6 +24,7 @@
           <w:r>
             <w:rPr>
               <w:noProof/>
+              <w:lang w:val="de-AT" w:eastAsia="de-AT"/>
             </w:rPr>
             <mc:AlternateContent>
               <mc:Choice Requires="wpg">
@@ -160,25 +161,7 @@
                                           <w:sz w:val="32"/>
                                           <w:szCs w:val="32"/>
                                         </w:rPr>
-                                        <w:t xml:space="preserve">Martin </w:t>
-                                      </w:r>
-                                      <w:proofErr w:type="spellStart"/>
-                                      <w:r>
-                                        <w:rPr>
-                                          <w:color w:val="FFFFFF" w:themeColor="background1"/>
-                                          <w:sz w:val="32"/>
-                                          <w:szCs w:val="32"/>
-                                        </w:rPr>
-                                        <w:t>Klampfer</w:t>
-                                      </w:r>
-                                      <w:proofErr w:type="spellEnd"/>
-                                      <w:r>
-                                        <w:rPr>
-                                          <w:color w:val="FFFFFF" w:themeColor="background1"/>
-                                          <w:sz w:val="32"/>
-                                          <w:szCs w:val="32"/>
-                                        </w:rPr>
-                                        <w:t xml:space="preserve">, </w:t>
+                                        <w:t xml:space="preserve">Martin Klampfer, </w:t>
                                       </w:r>
                                       <w:r>
                                         <w:rPr>
@@ -421,9 +404,9 @@
               </mc:Choice>
               <mc:Fallback>
                 <w:pict>
-                  <v:group w14:anchorId="5A18DD9F" id="Gruppe 119" o:spid="_x0000_s1026" style="position:absolute;margin-left:0;margin-top:0;width:539.6pt;height:719.9pt;z-index:-251657216;mso-width-percent:882;mso-height-percent:909;mso-position-horizontal:center;mso-position-horizontal-relative:page;mso-position-vertical:center;mso-position-vertical-relative:page;mso-width-percent:882;mso-height-percent:909" coordsize="6858000,9271750" o:gfxdata="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">
-                    <v:rect id="Rechteck 120" o:spid="_x0000_s1027" style="position:absolute;top:7315200;width:6858000;height:143182;visibility:visible;mso-wrap-style:square;v-text-anchor:middle" o:gfxdata="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" fillcolor="#5b9bd5 [3204]" stroked="f" strokeweight="1pt"/>
-                    <v:rect id="Rechteck 121" o:spid="_x0000_s1028" style="position:absolute;top:7439025;width:6858000;height:1832725;visibility:visible;mso-wrap-style:square;v-text-anchor:bottom" o:gfxdata="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" fillcolor="#ed7d31 [3205]" stroked="f" strokeweight="1pt">
+                  <v:group w14:anchorId="5A18DD9F" id="Gruppe 119" o:spid="_x0000_s1026" style="position:absolute;margin-left:0;margin-top:0;width:539.6pt;height:719.9pt;z-index:-251657216;mso-width-percent:882;mso-height-percent:909;mso-position-horizontal:center;mso-position-horizontal-relative:page;mso-position-vertical:center;mso-position-vertical-relative:page;mso-width-percent:882;mso-height-percent:909" coordsize="68580,92717" o:gfxdata="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">
+                    <v:rect id="Rechteck 120" o:spid="_x0000_s1027" style="position:absolute;top:73152;width:68580;height:1431;visibility:visible;mso-wrap-style:square;v-text-anchor:middle" o:gfxdata="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" fillcolor="#5b9bd5 [3204]" stroked="f" strokeweight="1pt"/>
+                    <v:rect id="Rechteck 121" o:spid="_x0000_s1028" style="position:absolute;top:74390;width:68580;height:18327;visibility:visible;mso-wrap-style:square;v-text-anchor:bottom" o:gfxdata="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" fillcolor="#ed7d31 [3205]" stroked="f" strokeweight="1pt">
                       <v:textbox inset="36pt,14.4pt,36pt,36pt">
                         <w:txbxContent>
                           <w:sdt>
@@ -456,25 +439,7 @@
                                     <w:sz w:val="32"/>
                                     <w:szCs w:val="32"/>
                                   </w:rPr>
-                                  <w:t xml:space="preserve">Martin </w:t>
-                                </w:r>
-                                <w:proofErr w:type="spellStart"/>
-                                <w:r>
-                                  <w:rPr>
-                                    <w:color w:val="FFFFFF" w:themeColor="background1"/>
-                                    <w:sz w:val="32"/>
-                                    <w:szCs w:val="32"/>
-                                  </w:rPr>
-                                  <w:t>Klampfer</w:t>
-                                </w:r>
-                                <w:proofErr w:type="spellEnd"/>
-                                <w:r>
-                                  <w:rPr>
-                                    <w:color w:val="FFFFFF" w:themeColor="background1"/>
-                                    <w:sz w:val="32"/>
-                                    <w:szCs w:val="32"/>
-                                  </w:rPr>
-                                  <w:t xml:space="preserve">, </w:t>
+                                  <w:t xml:space="preserve">Martin Klampfer, </w:t>
                                 </w:r>
                                 <w:r>
                                   <w:rPr>
@@ -569,11 +534,11 @@
                         </w:txbxContent>
                       </v:textbox>
                     </v:rect>
-                    <v:shapetype id="_x0000_t202" coordsize="21600,21600" o:spt="202" path="m0,0l0,21600,21600,21600,21600,0xe">
+                    <v:shapetype id="_x0000_t202" coordsize="21600,21600" o:spt="202" path="m,l,21600r21600,l21600,xe">
                       <v:stroke joinstyle="miter"/>
                       <v:path gradientshapeok="t" o:connecttype="rect"/>
                     </v:shapetype>
-                    <v:shape id="Textfeld 122" o:spid="_x0000_s1029" type="#_x0000_t202" style="position:absolute;width:6858000;height:7315200;visibility:visible;mso-wrap-style:square;v-text-anchor:middle" o:gfxdata="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" filled="f" stroked="f" strokeweight=".5pt">
+                    <v:shape id="Textfeld 122" o:spid="_x0000_s1029" type="#_x0000_t202" style="position:absolute;width:68580;height:73152;visibility:visible;mso-wrap-style:square;v-text-anchor:middle" o:gfxdata="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" filled="f" stroked="f" strokeweight=".5pt">
                       <v:textbox inset="36pt,36pt,36pt,36pt">
                         <w:txbxContent>
                           <w:sdt>
@@ -764,10 +729,10 @@
             </w:rPr>
             <w:fldChar w:fldCharType="separate"/>
           </w:r>
-          <w:hyperlink w:anchor="_Toc503731674" w:history="1">
-            <w:r>
-              <w:rPr>
-                <w:rStyle w:val="Link"/>
+          <w:hyperlink w:anchor="_Toc503801287" w:history="1">
+            <w:r>
+              <w:rPr>
+                <w:rStyle w:val="Hyperlink"/>
                 <w:noProof/>
                 <w:lang w:val="en-US"/>
               </w:rPr>
@@ -783,7 +748,7 @@
             </w:r>
             <w:r>
               <w:rPr>
-                <w:rStyle w:val="Link"/>
+                <w:rStyle w:val="Hyperlink"/>
                 <w:noProof/>
                 <w:lang w:val="en-US"/>
               </w:rPr>
@@ -808,7 +773,7 @@
                 <w:noProof/>
                 <w:webHidden/>
               </w:rPr>
-              <w:instrText xml:space="preserve"> PAGEREF _Toc503731674 \h </w:instrText>
+              <w:instrText xml:space="preserve"> PAGEREF _Toc503801287 \h </w:instrText>
             </w:r>
             <w:r>
               <w:rPr>
@@ -852,10 +817,10 @@
               <w:lang w:eastAsia="de-AT"/>
             </w:rPr>
           </w:pPr>
-          <w:hyperlink w:anchor="_Toc503731675" w:history="1">
-            <w:r>
-              <w:rPr>
-                <w:rStyle w:val="Link"/>
+          <w:hyperlink w:anchor="_Toc503801288" w:history="1">
+            <w:r>
+              <w:rPr>
+                <w:rStyle w:val="Hyperlink"/>
                 <w:noProof/>
                 <w:lang w:val="en-US"/>
               </w:rPr>
@@ -871,7 +836,7 @@
             </w:r>
             <w:r>
               <w:rPr>
-                <w:rStyle w:val="Link"/>
+                <w:rStyle w:val="Hyperlink"/>
                 <w:noProof/>
                 <w:lang w:val="en-US"/>
               </w:rPr>
@@ -896,7 +861,7 @@
                 <w:noProof/>
                 <w:webHidden/>
               </w:rPr>
-              <w:instrText xml:space="preserve"> PAGEREF _Toc503731675 \h </w:instrText>
+              <w:instrText xml:space="preserve"> PAGEREF _Toc503801288 \h </w:instrText>
             </w:r>
             <w:r>
               <w:rPr>
@@ -940,10 +905,10 @@
               <w:lang w:eastAsia="de-AT"/>
             </w:rPr>
           </w:pPr>
-          <w:hyperlink w:anchor="_Toc503731676" w:history="1">
-            <w:r>
-              <w:rPr>
-                <w:rStyle w:val="Link"/>
+          <w:hyperlink w:anchor="_Toc503801289" w:history="1">
+            <w:r>
+              <w:rPr>
+                <w:rStyle w:val="Hyperlink"/>
                 <w:noProof/>
                 <w:lang w:val="en-US"/>
               </w:rPr>
@@ -959,7 +924,7 @@
             </w:r>
             <w:r>
               <w:rPr>
-                <w:rStyle w:val="Link"/>
+                <w:rStyle w:val="Hyperlink"/>
                 <w:noProof/>
                 <w:lang w:val="en-US"/>
               </w:rPr>
@@ -984,7 +949,7 @@
                 <w:noProof/>
                 <w:webHidden/>
               </w:rPr>
-              <w:instrText xml:space="preserve"> PAGEREF _Toc503731676 \h </w:instrText>
+              <w:instrText xml:space="preserve"> PAGEREF _Toc503801289 \h </w:instrText>
             </w:r>
             <w:r>
               <w:rPr>
@@ -1028,10 +993,10 @@
               <w:lang w:eastAsia="de-AT"/>
             </w:rPr>
           </w:pPr>
-          <w:hyperlink w:anchor="_Toc503731677" w:history="1">
-            <w:r>
-              <w:rPr>
-                <w:rStyle w:val="Link"/>
+          <w:hyperlink w:anchor="_Toc503801290" w:history="1">
+            <w:r>
+              <w:rPr>
+                <w:rStyle w:val="Hyperlink"/>
                 <w:noProof/>
                 <w:lang w:val="en-US"/>
               </w:rPr>
@@ -1047,7 +1012,7 @@
             </w:r>
             <w:r>
               <w:rPr>
-                <w:rStyle w:val="Link"/>
+                <w:rStyle w:val="Hyperlink"/>
                 <w:noProof/>
                 <w:lang w:val="en-US"/>
               </w:rPr>
@@ -1072,7 +1037,7 @@
                 <w:noProof/>
                 <w:webHidden/>
               </w:rPr>
-              <w:instrText xml:space="preserve"> PAGEREF _Toc503731677 \h </w:instrText>
+              <w:instrText xml:space="preserve"> PAGEREF _Toc503801290 \h </w:instrText>
             </w:r>
             <w:r>
               <w:rPr>
@@ -1116,10 +1081,10 @@
               <w:lang w:eastAsia="de-AT"/>
             </w:rPr>
           </w:pPr>
-          <w:hyperlink w:anchor="_Toc503731678" w:history="1">
-            <w:r>
-              <w:rPr>
-                <w:rStyle w:val="Link"/>
+          <w:hyperlink w:anchor="_Toc503801291" w:history="1">
+            <w:r>
+              <w:rPr>
+                <w:rStyle w:val="Hyperlink"/>
                 <w:noProof/>
                 <w:lang w:val="en-US"/>
               </w:rPr>
@@ -1135,7 +1100,7 @@
             </w:r>
             <w:r>
               <w:rPr>
-                <w:rStyle w:val="Link"/>
+                <w:rStyle w:val="Hyperlink"/>
                 <w:noProof/>
                 <w:lang w:val="en-US"/>
               </w:rPr>
@@ -1160,7 +1125,7 @@
                 <w:noProof/>
                 <w:webHidden/>
               </w:rPr>
-              <w:instrText xml:space="preserve"> PAGEREF _Toc503731678 \h </w:instrText>
+              <w:instrText xml:space="preserve"> PAGEREF _Toc503801291 \h </w:instrText>
             </w:r>
             <w:r>
               <w:rPr>
@@ -1204,10 +1169,10 @@
               <w:lang w:eastAsia="de-AT"/>
             </w:rPr>
           </w:pPr>
-          <w:hyperlink w:anchor="_Toc503731679" w:history="1">
-            <w:r>
-              <w:rPr>
-                <w:rStyle w:val="Link"/>
+          <w:hyperlink w:anchor="_Toc503801292" w:history="1">
+            <w:r>
+              <w:rPr>
+                <w:rStyle w:val="Hyperlink"/>
                 <w:noProof/>
                 <w:lang w:val="en-US"/>
               </w:rPr>
@@ -1223,7 +1188,7 @@
             </w:r>
             <w:r>
               <w:rPr>
-                <w:rStyle w:val="Link"/>
+                <w:rStyle w:val="Hyperlink"/>
                 <w:noProof/>
                 <w:lang w:val="en-US"/>
               </w:rPr>
@@ -1248,7 +1213,7 @@
                 <w:noProof/>
                 <w:webHidden/>
               </w:rPr>
-              <w:instrText xml:space="preserve"> PAGEREF _Toc503731679 \h </w:instrText>
+              <w:instrText xml:space="preserve"> PAGEREF _Toc503801292 \h </w:instrText>
             </w:r>
             <w:r>
               <w:rPr>
@@ -1292,10 +1257,10 @@
               <w:lang w:eastAsia="de-AT"/>
             </w:rPr>
           </w:pPr>
-          <w:hyperlink w:anchor="_Toc503731680" w:history="1">
-            <w:r>
-              <w:rPr>
-                <w:rStyle w:val="Link"/>
+          <w:hyperlink w:anchor="_Toc503801293" w:history="1">
+            <w:r>
+              <w:rPr>
+                <w:rStyle w:val="Hyperlink"/>
                 <w:noProof/>
                 <w:lang w:val="en-US"/>
               </w:rPr>
@@ -1311,7 +1276,7 @@
             </w:r>
             <w:r>
               <w:rPr>
-                <w:rStyle w:val="Link"/>
+                <w:rStyle w:val="Hyperlink"/>
                 <w:noProof/>
                 <w:lang w:val="en-US"/>
               </w:rPr>
@@ -1336,7 +1301,7 @@
                 <w:noProof/>
                 <w:webHidden/>
               </w:rPr>
-              <w:instrText xml:space="preserve"> PAGEREF _Toc503731680 \h </w:instrText>
+              <w:instrText xml:space="preserve"> PAGEREF _Toc503801293 \h </w:instrText>
             </w:r>
             <w:r>
               <w:rPr>
@@ -1375,14 +1340,14 @@
               <w:tab w:val="right" w:leader="dot" w:pos="9062"/>
             </w:tabs>
             <w:rPr>
-              <w:rStyle w:val="Link"/>
+              <w:rStyle w:val="Hyperlink"/>
               <w:lang w:val="en-US" w:eastAsia="en-US"/>
             </w:rPr>
           </w:pPr>
-          <w:hyperlink w:anchor="_Toc503731681" w:history="1">
-            <w:r>
-              <w:rPr>
-                <w:rStyle w:val="Link"/>
+          <w:hyperlink w:anchor="_Toc503801294" w:history="1">
+            <w:r>
+              <w:rPr>
+                <w:rStyle w:val="Hyperlink"/>
                 <w:rFonts w:asciiTheme="minorHAnsi" w:hAnsiTheme="minorHAnsi" w:cstheme="minorBidi"/>
                 <w:noProof/>
                 <w:sz w:val="22"/>
@@ -1393,14 +1358,14 @@
             </w:r>
             <w:r>
               <w:rPr>
-                <w:rStyle w:val="Link"/>
+                <w:rStyle w:val="Hyperlink"/>
                 <w:lang w:val="en-US" w:eastAsia="en-US"/>
               </w:rPr>
               <w:tab/>
             </w:r>
             <w:r>
               <w:rPr>
-                <w:rStyle w:val="Link"/>
+                <w:rStyle w:val="Hyperlink"/>
                 <w:rFonts w:asciiTheme="minorHAnsi" w:hAnsiTheme="minorHAnsi" w:cstheme="minorBidi"/>
                 <w:noProof/>
                 <w:sz w:val="22"/>
@@ -1411,7 +1376,7 @@
             </w:r>
             <w:r>
               <w:rPr>
-                <w:rStyle w:val="Link"/>
+                <w:rStyle w:val="Hyperlink"/>
                 <w:rFonts w:asciiTheme="minorHAnsi" w:hAnsiTheme="minorHAnsi" w:cstheme="minorBidi"/>
                 <w:webHidden/>
                 <w:sz w:val="22"/>
@@ -1422,7 +1387,7 @@
             </w:r>
             <w:r>
               <w:rPr>
-                <w:rStyle w:val="Link"/>
+                <w:rStyle w:val="Hyperlink"/>
                 <w:rFonts w:asciiTheme="minorHAnsi" w:hAnsiTheme="minorHAnsi" w:cstheme="minorBidi"/>
                 <w:webHidden/>
                 <w:sz w:val="22"/>
@@ -1433,18 +1398,18 @@
             </w:r>
             <w:r>
               <w:rPr>
-                <w:rStyle w:val="Link"/>
+                <w:rStyle w:val="Hyperlink"/>
                 <w:rFonts w:asciiTheme="minorHAnsi" w:hAnsiTheme="minorHAnsi" w:cstheme="minorBidi"/>
                 <w:webHidden/>
                 <w:sz w:val="22"/>
                 <w:szCs w:val="22"/>
                 <w:lang w:val="en-US" w:eastAsia="en-US"/>
               </w:rPr>
-              <w:instrText xml:space="preserve"> PAGEREF _Toc503731681 \h </w:instrText>
-            </w:r>
-            <w:r>
-              <w:rPr>
-                <w:rStyle w:val="Link"/>
+              <w:instrText xml:space="preserve"> PAGEREF _Toc503801294 \h </w:instrText>
+            </w:r>
+            <w:r>
+              <w:rPr>
+                <w:rStyle w:val="Hyperlink"/>
                 <w:rFonts w:asciiTheme="minorHAnsi" w:hAnsiTheme="minorHAnsi" w:cstheme="minorBidi"/>
                 <w:webHidden/>
                 <w:sz w:val="22"/>
@@ -1454,7 +1419,7 @@
             </w:r>
             <w:r>
               <w:rPr>
-                <w:rStyle w:val="Link"/>
+                <w:rStyle w:val="Hyperlink"/>
                 <w:rFonts w:asciiTheme="minorHAnsi" w:hAnsiTheme="minorHAnsi" w:cstheme="minorBidi"/>
                 <w:webHidden/>
                 <w:sz w:val="22"/>
@@ -1465,7 +1430,7 @@
             </w:r>
             <w:r>
               <w:rPr>
-                <w:rStyle w:val="Link"/>
+                <w:rStyle w:val="Hyperlink"/>
                 <w:rFonts w:asciiTheme="minorHAnsi" w:hAnsiTheme="minorHAnsi" w:cstheme="minorBidi"/>
                 <w:webHidden/>
                 <w:sz w:val="22"/>
@@ -1476,7 +1441,7 @@
             </w:r>
             <w:r>
               <w:rPr>
-                <w:rStyle w:val="Link"/>
+                <w:rStyle w:val="Hyperlink"/>
                 <w:rFonts w:asciiTheme="minorHAnsi" w:hAnsiTheme="minorHAnsi" w:cstheme="minorBidi"/>
                 <w:webHidden/>
                 <w:sz w:val="22"/>
@@ -1495,14 +1460,14 @@
               <w:tab w:val="right" w:leader="dot" w:pos="9062"/>
             </w:tabs>
             <w:rPr>
-              <w:rStyle w:val="Link"/>
+              <w:rStyle w:val="Hyperlink"/>
               <w:lang w:val="en-US" w:eastAsia="en-US"/>
             </w:rPr>
           </w:pPr>
-          <w:hyperlink w:anchor="_Toc503731682" w:history="1">
-            <w:r>
-              <w:rPr>
-                <w:rStyle w:val="Link"/>
+          <w:hyperlink w:anchor="_Toc503801295" w:history="1">
+            <w:r>
+              <w:rPr>
+                <w:rStyle w:val="Hyperlink"/>
                 <w:rFonts w:asciiTheme="minorHAnsi" w:hAnsiTheme="minorHAnsi" w:cstheme="minorBidi"/>
                 <w:noProof/>
                 <w:sz w:val="22"/>
@@ -1513,14 +1478,14 @@
             </w:r>
             <w:r>
               <w:rPr>
-                <w:rStyle w:val="Link"/>
+                <w:rStyle w:val="Hyperlink"/>
                 <w:lang w:val="en-US" w:eastAsia="en-US"/>
               </w:rPr>
               <w:tab/>
             </w:r>
             <w:r>
               <w:rPr>
-                <w:rStyle w:val="Link"/>
+                <w:rStyle w:val="Hyperlink"/>
                 <w:rFonts w:asciiTheme="minorHAnsi" w:hAnsiTheme="minorHAnsi" w:cstheme="minorBidi"/>
                 <w:noProof/>
                 <w:sz w:val="22"/>
@@ -1531,7 +1496,7 @@
             </w:r>
             <w:r>
               <w:rPr>
-                <w:rStyle w:val="Link"/>
+                <w:rStyle w:val="Hyperlink"/>
                 <w:rFonts w:asciiTheme="minorHAnsi" w:hAnsiTheme="minorHAnsi" w:cstheme="minorBidi"/>
                 <w:webHidden/>
                 <w:sz w:val="22"/>
@@ -1542,7 +1507,7 @@
             </w:r>
             <w:r>
               <w:rPr>
-                <w:rStyle w:val="Link"/>
+                <w:rStyle w:val="Hyperlink"/>
                 <w:rFonts w:asciiTheme="minorHAnsi" w:hAnsiTheme="minorHAnsi" w:cstheme="minorBidi"/>
                 <w:webHidden/>
                 <w:sz w:val="22"/>
@@ -1553,18 +1518,18 @@
             </w:r>
             <w:r>
               <w:rPr>
-                <w:rStyle w:val="Link"/>
+                <w:rStyle w:val="Hyperlink"/>
                 <w:rFonts w:asciiTheme="minorHAnsi" w:hAnsiTheme="minorHAnsi" w:cstheme="minorBidi"/>
                 <w:webHidden/>
                 <w:sz w:val="22"/>
                 <w:szCs w:val="22"/>
                 <w:lang w:val="en-US" w:eastAsia="en-US"/>
               </w:rPr>
-              <w:instrText xml:space="preserve"> PAGEREF _Toc503731682 \h </w:instrText>
-            </w:r>
-            <w:r>
-              <w:rPr>
-                <w:rStyle w:val="Link"/>
+              <w:instrText xml:space="preserve"> PAGEREF _Toc503801295 \h </w:instrText>
+            </w:r>
+            <w:r>
+              <w:rPr>
+                <w:rStyle w:val="Hyperlink"/>
                 <w:rFonts w:asciiTheme="minorHAnsi" w:hAnsiTheme="minorHAnsi" w:cstheme="minorBidi"/>
                 <w:webHidden/>
                 <w:sz w:val="22"/>
@@ -1574,7 +1539,7 @@
             </w:r>
             <w:r>
               <w:rPr>
-                <w:rStyle w:val="Link"/>
+                <w:rStyle w:val="Hyperlink"/>
                 <w:rFonts w:asciiTheme="minorHAnsi" w:hAnsiTheme="minorHAnsi" w:cstheme="minorBidi"/>
                 <w:webHidden/>
                 <w:sz w:val="22"/>
@@ -1585,7 +1550,7 @@
             </w:r>
             <w:r>
               <w:rPr>
-                <w:rStyle w:val="Link"/>
+                <w:rStyle w:val="Hyperlink"/>
                 <w:rFonts w:asciiTheme="minorHAnsi" w:hAnsiTheme="minorHAnsi" w:cstheme="minorBidi"/>
                 <w:webHidden/>
                 <w:sz w:val="22"/>
@@ -1596,7 +1561,7 @@
             </w:r>
             <w:r>
               <w:rPr>
-                <w:rStyle w:val="Link"/>
+                <w:rStyle w:val="Hyperlink"/>
                 <w:rFonts w:asciiTheme="minorHAnsi" w:hAnsiTheme="minorHAnsi" w:cstheme="minorBidi"/>
                 <w:webHidden/>
                 <w:sz w:val="22"/>
@@ -1615,14 +1580,14 @@
               <w:tab w:val="right" w:leader="dot" w:pos="9062"/>
             </w:tabs>
             <w:rPr>
-              <w:rStyle w:val="Link"/>
+              <w:rStyle w:val="Hyperlink"/>
               <w:lang w:val="en-US" w:eastAsia="en-US"/>
             </w:rPr>
           </w:pPr>
-          <w:hyperlink w:anchor="_Toc503731683" w:history="1">
-            <w:r>
-              <w:rPr>
-                <w:rStyle w:val="Link"/>
+          <w:hyperlink w:anchor="_Toc503801296" w:history="1">
+            <w:r>
+              <w:rPr>
+                <w:rStyle w:val="Hyperlink"/>
                 <w:rFonts w:asciiTheme="minorHAnsi" w:hAnsiTheme="minorHAnsi" w:cstheme="minorBidi"/>
                 <w:noProof/>
                 <w:sz w:val="22"/>
@@ -1633,14 +1598,14 @@
             </w:r>
             <w:r>
               <w:rPr>
-                <w:rStyle w:val="Link"/>
+                <w:rStyle w:val="Hyperlink"/>
                 <w:lang w:val="en-US" w:eastAsia="en-US"/>
               </w:rPr>
               <w:tab/>
             </w:r>
             <w:r>
               <w:rPr>
-                <w:rStyle w:val="Link"/>
+                <w:rStyle w:val="Hyperlink"/>
                 <w:rFonts w:asciiTheme="minorHAnsi" w:hAnsiTheme="minorHAnsi" w:cstheme="minorBidi"/>
                 <w:noProof/>
                 <w:sz w:val="22"/>
@@ -1651,7 +1616,7 @@
             </w:r>
             <w:r>
               <w:rPr>
-                <w:rStyle w:val="Link"/>
+                <w:rStyle w:val="Hyperlink"/>
                 <w:rFonts w:asciiTheme="minorHAnsi" w:hAnsiTheme="minorHAnsi" w:cstheme="minorBidi"/>
                 <w:webHidden/>
                 <w:sz w:val="22"/>
@@ -1662,7 +1627,7 @@
             </w:r>
             <w:r>
               <w:rPr>
-                <w:rStyle w:val="Link"/>
+                <w:rStyle w:val="Hyperlink"/>
                 <w:rFonts w:asciiTheme="minorHAnsi" w:hAnsiTheme="minorHAnsi" w:cstheme="minorBidi"/>
                 <w:webHidden/>
                 <w:sz w:val="22"/>
@@ -1673,18 +1638,18 @@
             </w:r>
             <w:r>
               <w:rPr>
-                <w:rStyle w:val="Link"/>
+                <w:rStyle w:val="Hyperlink"/>
                 <w:rFonts w:asciiTheme="minorHAnsi" w:hAnsiTheme="minorHAnsi" w:cstheme="minorBidi"/>
                 <w:webHidden/>
                 <w:sz w:val="22"/>
                 <w:szCs w:val="22"/>
                 <w:lang w:val="en-US" w:eastAsia="en-US"/>
               </w:rPr>
-              <w:instrText xml:space="preserve"> PAGEREF _Toc503731683 \h </w:instrText>
-            </w:r>
-            <w:r>
-              <w:rPr>
-                <w:rStyle w:val="Link"/>
+              <w:instrText xml:space="preserve"> PAGEREF _Toc503801296 \h </w:instrText>
+            </w:r>
+            <w:r>
+              <w:rPr>
+                <w:rStyle w:val="Hyperlink"/>
                 <w:rFonts w:asciiTheme="minorHAnsi" w:hAnsiTheme="minorHAnsi" w:cstheme="minorBidi"/>
                 <w:webHidden/>
                 <w:sz w:val="22"/>
@@ -1694,7 +1659,7 @@
             </w:r>
             <w:r>
               <w:rPr>
-                <w:rStyle w:val="Link"/>
+                <w:rStyle w:val="Hyperlink"/>
                 <w:rFonts w:asciiTheme="minorHAnsi" w:hAnsiTheme="minorHAnsi" w:cstheme="minorBidi"/>
                 <w:webHidden/>
                 <w:sz w:val="22"/>
@@ -1705,7 +1670,7 @@
             </w:r>
             <w:r>
               <w:rPr>
-                <w:rStyle w:val="Link"/>
+                <w:rStyle w:val="Hyperlink"/>
                 <w:rFonts w:asciiTheme="minorHAnsi" w:hAnsiTheme="minorHAnsi" w:cstheme="minorBidi"/>
                 <w:webHidden/>
                 <w:sz w:val="22"/>
@@ -1716,7 +1681,7 @@
             </w:r>
             <w:r>
               <w:rPr>
-                <w:rStyle w:val="Link"/>
+                <w:rStyle w:val="Hyperlink"/>
                 <w:rFonts w:asciiTheme="minorHAnsi" w:hAnsiTheme="minorHAnsi" w:cstheme="minorBidi"/>
                 <w:webHidden/>
                 <w:sz w:val="22"/>
@@ -1740,10 +1705,10 @@
               <w:lang w:eastAsia="de-AT"/>
             </w:rPr>
           </w:pPr>
-          <w:hyperlink w:anchor="_Toc503731684" w:history="1">
-            <w:r>
-              <w:rPr>
-                <w:rStyle w:val="Link"/>
+          <w:hyperlink w:anchor="_Toc503801297" w:history="1">
+            <w:r>
+              <w:rPr>
+                <w:rStyle w:val="Hyperlink"/>
                 <w:noProof/>
                 <w:lang w:val="en-US"/>
               </w:rPr>
@@ -1759,7 +1724,7 @@
             </w:r>
             <w:r>
               <w:rPr>
-                <w:rStyle w:val="Link"/>
+                <w:rStyle w:val="Hyperlink"/>
                 <w:noProof/>
                 <w:lang w:val="en-US"/>
               </w:rPr>
@@ -1784,7 +1749,7 @@
                 <w:noProof/>
                 <w:webHidden/>
               </w:rPr>
-              <w:instrText xml:space="preserve"> PAGEREF _Toc503731684 \h </w:instrText>
+              <w:instrText xml:space="preserve"> PAGEREF _Toc503801297 \h </w:instrText>
             </w:r>
             <w:r>
               <w:rPr>
@@ -1828,10 +1793,10 @@
               <w:lang w:eastAsia="de-AT"/>
             </w:rPr>
           </w:pPr>
-          <w:hyperlink w:anchor="_Toc503731685" w:history="1">
-            <w:r>
-              <w:rPr>
-                <w:rStyle w:val="Link"/>
+          <w:hyperlink w:anchor="_Toc503801298" w:history="1">
+            <w:r>
+              <w:rPr>
+                <w:rStyle w:val="Hyperlink"/>
                 <w:noProof/>
                 <w:lang w:val="en-US"/>
               </w:rPr>
@@ -1847,7 +1812,7 @@
             </w:r>
             <w:r>
               <w:rPr>
-                <w:rStyle w:val="Link"/>
+                <w:rStyle w:val="Hyperlink"/>
                 <w:noProof/>
                 <w:lang w:val="en-US"/>
               </w:rPr>
@@ -1872,7 +1837,7 @@
                 <w:noProof/>
                 <w:webHidden/>
               </w:rPr>
-              <w:instrText xml:space="preserve"> PAGEREF _Toc503731685 \h </w:instrText>
+              <w:instrText xml:space="preserve"> PAGEREF _Toc503801298 \h </w:instrText>
             </w:r>
             <w:r>
               <w:rPr>
@@ -1916,10 +1881,10 @@
               <w:lang w:eastAsia="de-AT"/>
             </w:rPr>
           </w:pPr>
-          <w:hyperlink w:anchor="_Toc503731686" w:history="1">
-            <w:r>
-              <w:rPr>
-                <w:rStyle w:val="Link"/>
+          <w:hyperlink w:anchor="_Toc503801299" w:history="1">
+            <w:r>
+              <w:rPr>
+                <w:rStyle w:val="Hyperlink"/>
                 <w:noProof/>
                 <w:lang w:val="en-US"/>
               </w:rPr>
@@ -1935,7 +1900,7 @@
             </w:r>
             <w:r>
               <w:rPr>
-                <w:rStyle w:val="Link"/>
+                <w:rStyle w:val="Hyperlink"/>
                 <w:noProof/>
                 <w:lang w:val="en-US"/>
               </w:rPr>
@@ -1960,7 +1925,7 @@
                 <w:noProof/>
                 <w:webHidden/>
               </w:rPr>
-              <w:instrText xml:space="preserve"> PAGEREF _Toc503731686 \h </w:instrText>
+              <w:instrText xml:space="preserve"> PAGEREF _Toc503801299 \h </w:instrText>
             </w:r>
             <w:r>
               <w:rPr>
@@ -1990,109 +1955,6 @@
               <w:fldChar w:fldCharType="end"/>
             </w:r>
           </w:hyperlink>
-          <w:bookmarkStart w:id="0" w:name="_GoBack"/>
-        </w:p>
-        <w:bookmarkEnd w:id="0"/>
-        <w:p>
-          <w:pPr>
-            <w:pStyle w:val="Verzeichnis2"/>
-            <w:tabs>
-              <w:tab w:val="left" w:pos="1100"/>
-              <w:tab w:val="right" w:leader="dot" w:pos="9062"/>
-            </w:tabs>
-            <w:rPr>
-              <w:rFonts w:eastAsiaTheme="minorEastAsia"/>
-              <w:noProof/>
-              <w:lang w:eastAsia="de-AT"/>
-            </w:rPr>
-          </w:pPr>
-          <w:r>
-            <w:fldChar w:fldCharType="begin"/>
-          </w:r>
-          <w:r>
-            <w:instrText xml:space="preserve"> HYPERLINK \l "_Toc503731687" </w:instrText>
-          </w:r>
-          <w:r>
-            <w:fldChar w:fldCharType="separate"/>
-          </w:r>
-          <w:r>
-            <w:rPr>
-              <w:rStyle w:val="Link"/>
-              <w:noProof/>
-              <w:lang w:val="en-US"/>
-            </w:rPr>
-            <w:t>4.1.1.</w:t>
-          </w:r>
-          <w:r>
-            <w:rPr>
-              <w:rFonts w:eastAsiaTheme="minorEastAsia"/>
-              <w:noProof/>
-              <w:lang w:eastAsia="de-AT"/>
-            </w:rPr>
-            <w:tab/>
-          </w:r>
-          <w:r>
-            <w:rPr>
-              <w:rStyle w:val="Link"/>
-              <w:noProof/>
-              <w:lang w:val="en-US"/>
-            </w:rPr>
-            <w:t>Without parallelized partition</w:t>
-          </w:r>
-          <w:r>
-            <w:rPr>
-              <w:noProof/>
-              <w:webHidden/>
-            </w:rPr>
-            <w:tab/>
-          </w:r>
-          <w:r>
-            <w:rPr>
-              <w:noProof/>
-              <w:webHidden/>
-            </w:rPr>
-            <w:fldChar w:fldCharType="begin"/>
-          </w:r>
-          <w:r>
-            <w:rPr>
-              <w:noProof/>
-              <w:webHidden/>
-            </w:rPr>
-            <w:instrText xml:space="preserve"> PAGEREF _Toc503731687 \h </w:instrText>
-          </w:r>
-          <w:r>
-            <w:rPr>
-              <w:noProof/>
-              <w:webHidden/>
-            </w:rPr>
-          </w:r>
-          <w:r>
-            <w:rPr>
-              <w:noProof/>
-              <w:webHidden/>
-            </w:rPr>
-            <w:fldChar w:fldCharType="separate"/>
-          </w:r>
-          <w:r>
-            <w:rPr>
-              <w:noProof/>
-              <w:webHidden/>
-            </w:rPr>
-            <w:t>5</w:t>
-          </w:r>
-          <w:r>
-            <w:rPr>
-              <w:noProof/>
-              <w:webHidden/>
-            </w:rPr>
-            <w:fldChar w:fldCharType="end"/>
-          </w:r>
-          <w:r>
-            <w:rPr>
-              <w:noProof/>
-            </w:rPr>
-            <w:fldChar w:fldCharType="end"/>
-          </w:r>
         </w:p>
         <w:p>
           <w:pPr>
@@ -2107,13 +1969,101 @@
               <w:lang w:eastAsia="de-AT"/>
             </w:rPr>
           </w:pPr>
-          <w:hyperlink w:anchor="_Toc503731688" w:history="1">
-            <w:r>
-              <w:rPr>
-                <w:rStyle w:val="Link"/>
+          <w:hyperlink w:anchor="_Toc503801300" w:history="1">
+            <w:r>
+              <w:rPr>
+                <w:rStyle w:val="Hyperlink"/>
                 <w:noProof/>
                 <w:lang w:val="en-US"/>
               </w:rPr>
+              <w:t>4.1.1.</w:t>
+            </w:r>
+            <w:r>
+              <w:rPr>
+                <w:rFonts w:eastAsiaTheme="minorEastAsia"/>
+                <w:noProof/>
+                <w:lang w:eastAsia="de-AT"/>
+              </w:rPr>
+              <w:tab/>
+            </w:r>
+            <w:r>
+              <w:rPr>
+                <w:rStyle w:val="Hyperlink"/>
+                <w:noProof/>
+                <w:lang w:val="en-US"/>
+              </w:rPr>
+              <w:t>Without parallelized partition</w:t>
+            </w:r>
+            <w:r>
+              <w:rPr>
+                <w:noProof/>
+                <w:webHidden/>
+              </w:rPr>
+              <w:tab/>
+            </w:r>
+            <w:r>
+              <w:rPr>
+                <w:noProof/>
+                <w:webHidden/>
+              </w:rPr>
+              <w:fldChar w:fldCharType="begin"/>
+            </w:r>
+            <w:r>
+              <w:rPr>
+                <w:noProof/>
+                <w:webHidden/>
+              </w:rPr>
+              <w:instrText xml:space="preserve"> PAGEREF _Toc503801300 \h </w:instrText>
+            </w:r>
+            <w:r>
+              <w:rPr>
+                <w:noProof/>
+                <w:webHidden/>
+              </w:rPr>
+            </w:r>
+            <w:r>
+              <w:rPr>
+                <w:noProof/>
+                <w:webHidden/>
+              </w:rPr>
+              <w:fldChar w:fldCharType="separate"/>
+            </w:r>
+            <w:r>
+              <w:rPr>
+                <w:noProof/>
+                <w:webHidden/>
+              </w:rPr>
+              <w:t>5</w:t>
+            </w:r>
+            <w:r>
+              <w:rPr>
+                <w:noProof/>
+                <w:webHidden/>
+              </w:rPr>
+              <w:fldChar w:fldCharType="end"/>
+            </w:r>
+          </w:hyperlink>
+        </w:p>
+        <w:p>
+          <w:pPr>
+            <w:pStyle w:val="Verzeichnis2"/>
+            <w:tabs>
+              <w:tab w:val="left" w:pos="1100"/>
+              <w:tab w:val="right" w:leader="dot" w:pos="9062"/>
+            </w:tabs>
+            <w:rPr>
+              <w:rFonts w:eastAsiaTheme="minorEastAsia"/>
+              <w:noProof/>
+              <w:lang w:eastAsia="de-AT"/>
+            </w:rPr>
+          </w:pPr>
+          <w:hyperlink w:anchor="_Toc503801301" w:history="1">
+            <w:r>
+              <w:rPr>
+                <w:rStyle w:val="Hyperlink"/>
+                <w:noProof/>
+                <w:lang w:val="en-US"/>
+              </w:rPr>
               <w:t>4.1.2.</w:t>
             </w:r>
             <w:r>
@@ -2126,7 +2076,7 @@
             </w:r>
             <w:r>
               <w:rPr>
-                <w:rStyle w:val="Link"/>
+                <w:rStyle w:val="Hyperlink"/>
                 <w:noProof/>
                 <w:lang w:val="en-US"/>
               </w:rPr>
@@ -2151,7 +2101,7 @@
                 <w:noProof/>
                 <w:webHidden/>
               </w:rPr>
-              <w:instrText xml:space="preserve"> PAGEREF _Toc503731688 \h </w:instrText>
+              <w:instrText xml:space="preserve"> PAGEREF _Toc503801301 \h </w:instrText>
             </w:r>
             <w:r>
               <w:rPr>
@@ -2195,10 +2145,10 @@
               <w:lang w:eastAsia="de-AT"/>
             </w:rPr>
           </w:pPr>
-          <w:hyperlink w:anchor="_Toc503731689" w:history="1">
-            <w:r>
-              <w:rPr>
-                <w:rStyle w:val="Link"/>
+          <w:hyperlink w:anchor="_Toc503801302" w:history="1">
+            <w:r>
+              <w:rPr>
+                <w:rStyle w:val="Hyperlink"/>
                 <w:noProof/>
                 <w:lang w:val="en-US"/>
               </w:rPr>
@@ -2214,7 +2164,7 @@
             </w:r>
             <w:r>
               <w:rPr>
-                <w:rStyle w:val="Link"/>
+                <w:rStyle w:val="Hyperlink"/>
                 <w:noProof/>
                 <w:lang w:val="en-US"/>
               </w:rPr>
@@ -2239,7 +2189,7 @@
                 <w:noProof/>
                 <w:webHidden/>
               </w:rPr>
-              <w:instrText xml:space="preserve"> PAGEREF _Toc503731689 \h </w:instrText>
+              <w:instrText xml:space="preserve"> PAGEREF _Toc503801302 \h </w:instrText>
             </w:r>
             <w:r>
               <w:rPr>
@@ -2283,10 +2233,10 @@
               <w:lang w:eastAsia="de-AT"/>
             </w:rPr>
           </w:pPr>
-          <w:hyperlink w:anchor="_Toc503731690" w:history="1">
-            <w:r>
-              <w:rPr>
-                <w:rStyle w:val="Link"/>
+          <w:hyperlink w:anchor="_Toc503801303" w:history="1">
+            <w:r>
+              <w:rPr>
+                <w:rStyle w:val="Hyperlink"/>
                 <w:noProof/>
                 <w:lang w:val="en-US"/>
               </w:rPr>
@@ -2302,7 +2252,7 @@
             </w:r>
             <w:r>
               <w:rPr>
-                <w:rStyle w:val="Link"/>
+                <w:rStyle w:val="Hyperlink"/>
                 <w:noProof/>
                 <w:lang w:val="en-US"/>
               </w:rPr>
@@ -2327,7 +2277,7 @@
                 <w:noProof/>
                 <w:webHidden/>
               </w:rPr>
-              <w:instrText xml:space="preserve"> PAGEREF _Toc503731690 \h </w:instrText>
+              <w:instrText xml:space="preserve"> PAGEREF _Toc503801303 \h </w:instrText>
             </w:r>
             <w:r>
               <w:rPr>
@@ -2371,10 +2321,10 @@
               <w:lang w:eastAsia="de-AT"/>
             </w:rPr>
           </w:pPr>
-          <w:hyperlink w:anchor="_Toc503731691" w:history="1">
-            <w:r>
-              <w:rPr>
-                <w:rStyle w:val="Link"/>
+          <w:hyperlink w:anchor="_Toc503801304" w:history="1">
+            <w:r>
+              <w:rPr>
+                <w:rStyle w:val="Hyperlink"/>
                 <w:noProof/>
                 <w:lang w:val="en-US"/>
               </w:rPr>
@@ -2390,7 +2340,7 @@
             </w:r>
             <w:r>
               <w:rPr>
-                <w:rStyle w:val="Link"/>
+                <w:rStyle w:val="Hyperlink"/>
                 <w:noProof/>
                 <w:lang w:val="en-US"/>
               </w:rPr>
@@ -2415,7 +2365,7 @@
                 <w:noProof/>
                 <w:webHidden/>
               </w:rPr>
-              <w:instrText xml:space="preserve"> PAGEREF _Toc503731691 \h </w:instrText>
+              <w:instrText xml:space="preserve"> PAGEREF _Toc503801304 \h </w:instrText>
             </w:r>
             <w:r>
               <w:rPr>
@@ -2459,10 +2409,10 @@
               <w:lang w:eastAsia="de-AT"/>
             </w:rPr>
           </w:pPr>
-          <w:hyperlink w:anchor="_Toc503731692" w:history="1">
-            <w:r>
-              <w:rPr>
-                <w:rStyle w:val="Link"/>
+          <w:hyperlink w:anchor="_Toc503801305" w:history="1">
+            <w:r>
+              <w:rPr>
+                <w:rStyle w:val="Hyperlink"/>
                 <w:noProof/>
                 <w:lang w:val="en-US"/>
               </w:rPr>
@@ -2478,7 +2428,7 @@
             </w:r>
             <w:r>
               <w:rPr>
-                <w:rStyle w:val="Link"/>
+                <w:rStyle w:val="Hyperlink"/>
                 <w:noProof/>
                 <w:lang w:val="en-US"/>
               </w:rPr>
@@ -2503,7 +2453,7 @@
                 <w:noProof/>
                 <w:webHidden/>
               </w:rPr>
-              <w:instrText xml:space="preserve"> PAGEREF _Toc503731692 \h </w:instrText>
+              <w:instrText xml:space="preserve"> PAGEREF _Toc503801305 \h </w:instrText>
             </w:r>
             <w:r>
               <w:rPr>
@@ -2547,10 +2497,10 @@
               <w:lang w:eastAsia="de-AT"/>
             </w:rPr>
           </w:pPr>
-          <w:hyperlink w:anchor="_Toc503731693" w:history="1">
-            <w:r>
-              <w:rPr>
-                <w:rStyle w:val="Link"/>
+          <w:hyperlink w:anchor="_Toc503801306" w:history="1">
+            <w:r>
+              <w:rPr>
+                <w:rStyle w:val="Hyperlink"/>
                 <w:noProof/>
                 <w:lang w:val="en-US"/>
               </w:rPr>
@@ -2566,7 +2516,7 @@
             </w:r>
             <w:r>
               <w:rPr>
-                <w:rStyle w:val="Link"/>
+                <w:rStyle w:val="Hyperlink"/>
                 <w:noProof/>
                 <w:lang w:val="en-US"/>
               </w:rPr>
@@ -2591,7 +2541,7 @@
                 <w:noProof/>
                 <w:webHidden/>
               </w:rPr>
-              <w:instrText xml:space="preserve"> PAGEREF _Toc503731693 \h </w:instrText>
+              <w:instrText xml:space="preserve"> PAGEREF _Toc503801306 \h </w:instrText>
             </w:r>
             <w:r>
               <w:rPr>
@@ -2635,10 +2585,10 @@
               <w:lang w:eastAsia="de-AT"/>
             </w:rPr>
           </w:pPr>
-          <w:hyperlink w:anchor="_Toc503731694" w:history="1">
-            <w:r>
-              <w:rPr>
-                <w:rStyle w:val="Link"/>
+          <w:hyperlink w:anchor="_Toc503801307" w:history="1">
+            <w:r>
+              <w:rPr>
+                <w:rStyle w:val="Hyperlink"/>
                 <w:noProof/>
                 <w:lang w:val="en-US"/>
               </w:rPr>
@@ -2654,7 +2604,7 @@
             </w:r>
             <w:r>
               <w:rPr>
-                <w:rStyle w:val="Link"/>
+                <w:rStyle w:val="Hyperlink"/>
                 <w:noProof/>
                 <w:lang w:val="en-US"/>
               </w:rPr>
@@ -2679,7 +2629,7 @@
                 <w:noProof/>
                 <w:webHidden/>
               </w:rPr>
-              <w:instrText xml:space="preserve"> PAGEREF _Toc503731694 \h </w:instrText>
+              <w:instrText xml:space="preserve"> PAGEREF _Toc503801307 \h </w:instrText>
             </w:r>
             <w:r>
               <w:rPr>
@@ -2723,10 +2673,10 @@
               <w:lang w:eastAsia="de-AT"/>
             </w:rPr>
           </w:pPr>
-          <w:hyperlink w:anchor="_Toc503731695" w:history="1">
-            <w:r>
-              <w:rPr>
-                <w:rStyle w:val="Link"/>
+          <w:hyperlink w:anchor="_Toc503801308" w:history="1">
+            <w:r>
+              <w:rPr>
+                <w:rStyle w:val="Hyperlink"/>
                 <w:noProof/>
                 <w:lang w:val="en-US"/>
               </w:rPr>
@@ -2742,7 +2692,7 @@
             </w:r>
             <w:r>
               <w:rPr>
-                <w:rStyle w:val="Link"/>
+                <w:rStyle w:val="Hyperlink"/>
                 <w:noProof/>
                 <w:lang w:val="en-US"/>
               </w:rPr>
@@ -2767,7 +2717,7 @@
                 <w:noProof/>
                 <w:webHidden/>
               </w:rPr>
-              <w:instrText xml:space="preserve"> PAGEREF _Toc503731695 \h </w:instrText>
+              <w:instrText xml:space="preserve"> PAGEREF _Toc503801308 \h </w:instrText>
             </w:r>
             <w:r>
               <w:rPr>
@@ -2811,10 +2761,10 @@
               <w:lang w:eastAsia="de-AT"/>
             </w:rPr>
           </w:pPr>
-          <w:hyperlink w:anchor="_Toc503731696" w:history="1">
-            <w:r>
-              <w:rPr>
-                <w:rStyle w:val="Link"/>
+          <w:hyperlink w:anchor="_Toc503801309" w:history="1">
+            <w:r>
+              <w:rPr>
+                <w:rStyle w:val="Hyperlink"/>
                 <w:noProof/>
                 <w:lang w:val="en-US"/>
               </w:rPr>
@@ -2830,7 +2780,7 @@
             </w:r>
             <w:r>
               <w:rPr>
-                <w:rStyle w:val="Link"/>
+                <w:rStyle w:val="Hyperlink"/>
                 <w:noProof/>
                 <w:lang w:val="en-US"/>
               </w:rPr>
@@ -2855,7 +2805,7 @@
                 <w:noProof/>
                 <w:webHidden/>
               </w:rPr>
-              <w:instrText xml:space="preserve"> PAGEREF _Toc503731696 \h </w:instrText>
+              <w:instrText xml:space="preserve"> PAGEREF _Toc503801309 \h </w:instrText>
             </w:r>
             <w:r>
               <w:rPr>
@@ -2899,10 +2849,10 @@
               <w:lang w:eastAsia="de-AT"/>
             </w:rPr>
           </w:pPr>
-          <w:hyperlink w:anchor="_Toc503731697" w:history="1">
-            <w:r>
-              <w:rPr>
-                <w:rStyle w:val="Link"/>
+          <w:hyperlink w:anchor="_Toc503801310" w:history="1">
+            <w:r>
+              <w:rPr>
+                <w:rStyle w:val="Hyperlink"/>
                 <w:noProof/>
                 <w:lang w:val="en-US"/>
               </w:rPr>
@@ -2918,7 +2868,7 @@
             </w:r>
             <w:r>
               <w:rPr>
-                <w:rStyle w:val="Link"/>
+                <w:rStyle w:val="Hyperlink"/>
                 <w:noProof/>
                 <w:lang w:val="en-US"/>
               </w:rPr>
@@ -2943,7 +2893,7 @@
                 <w:noProof/>
                 <w:webHidden/>
               </w:rPr>
-              <w:instrText xml:space="preserve"> PAGEREF _Toc503731697 \h </w:instrText>
+              <w:instrText xml:space="preserve"> PAGEREF _Toc503801310 \h </w:instrText>
             </w:r>
             <w:r>
               <w:rPr>
@@ -2987,10 +2937,10 @@
               <w:lang w:eastAsia="de-AT"/>
             </w:rPr>
           </w:pPr>
-          <w:hyperlink w:anchor="_Toc503731698" w:history="1">
-            <w:r>
-              <w:rPr>
-                <w:rStyle w:val="Link"/>
+          <w:hyperlink w:anchor="_Toc503801311" w:history="1">
+            <w:r>
+              <w:rPr>
+                <w:rStyle w:val="Hyperlink"/>
                 <w:noProof/>
                 <w:lang w:val="en-US"/>
               </w:rPr>
@@ -3006,7 +2956,7 @@
             </w:r>
             <w:r>
               <w:rPr>
-                <w:rStyle w:val="Link"/>
+                <w:rStyle w:val="Hyperlink"/>
                 <w:noProof/>
                 <w:lang w:val="en-US"/>
               </w:rPr>
@@ -3031,7 +2981,7 @@
                 <w:noProof/>
                 <w:webHidden/>
               </w:rPr>
-              <w:instrText xml:space="preserve"> PAGEREF _Toc503731698 \h </w:instrText>
+              <w:instrText xml:space="preserve"> PAGEREF _Toc503801311 \h </w:instrText>
             </w:r>
             <w:r>
               <w:rPr>
@@ -3075,10 +3025,10 @@
               <w:lang w:eastAsia="de-AT"/>
             </w:rPr>
           </w:pPr>
-          <w:hyperlink w:anchor="_Toc503731699" w:history="1">
-            <w:r>
-              <w:rPr>
-                <w:rStyle w:val="Link"/>
+          <w:hyperlink w:anchor="_Toc503801312" w:history="1">
+            <w:r>
+              <w:rPr>
+                <w:rStyle w:val="Hyperlink"/>
                 <w:noProof/>
                 <w:lang w:val="en-US"/>
               </w:rPr>
@@ -3094,7 +3044,7 @@
             </w:r>
             <w:r>
               <w:rPr>
-                <w:rStyle w:val="Link"/>
+                <w:rStyle w:val="Hyperlink"/>
                 <w:noProof/>
                 <w:lang w:val="en-US"/>
               </w:rPr>
@@ -3119,7 +3069,7 @@
                 <w:noProof/>
                 <w:webHidden/>
               </w:rPr>
-              <w:instrText xml:space="preserve"> PAGEREF _Toc503731699 \h </w:instrText>
+              <w:instrText xml:space="preserve"> PAGEREF _Toc503801312 \h </w:instrText>
             </w:r>
             <w:r>
               <w:rPr>
@@ -3191,7 +3141,7 @@
           <w:lang w:val="en-US"/>
         </w:rPr>
       </w:pPr>
-      <w:bookmarkStart w:id="1" w:name="_Toc503731674"/>
+      <w:bookmarkStart w:id="0" w:name="_Toc503801287"/>
       <w:r>
         <w:rPr>
           <w:lang w:val="en-US"/>
@@ -3205,7 +3155,7 @@
         </w:rPr>
         <w:t>:</w:t>
       </w:r>
-      <w:bookmarkEnd w:id="1"/>
+      <w:bookmarkEnd w:id="0"/>
     </w:p>
     <w:p>
       <w:pPr>
@@ -3218,14 +3168,14 @@
           <w:lang w:val="en-US"/>
         </w:rPr>
       </w:pPr>
-      <w:bookmarkStart w:id="2" w:name="_Toc503731675"/>
+      <w:bookmarkStart w:id="1" w:name="_Toc503801288"/>
       <w:r>
         <w:rPr>
           <w:lang w:val="en-US"/>
         </w:rPr>
         <w:t>Problem definition:</w:t>
       </w:r>
-      <w:bookmarkEnd w:id="2"/>
+      <w:bookmarkEnd w:id="1"/>
     </w:p>
     <w:p>
       <w:pPr>
@@ -3281,27 +3231,27 @@
         <w:rPr>
           <w:lang w:val="en-US"/>
         </w:rPr>
-        <w:t>nput is given in an array of some C basetype (int or double, …) with</w:t>
-      </w:r>
-      <w:r>
-        <w:rPr>
-          <w:lang w:val="en-US"/>
-        </w:rPr>
-        <w:t xml:space="preserve"> “</w:t>
+        <w:t xml:space="preserve">nput is given in an array of some C basetype (int or </w:t>
       </w:r>
       <w:proofErr w:type="gramStart"/>
       <w:r>
         <w:rPr>
           <w:lang w:val="en-US"/>
         </w:rPr>
-        <w:t>&lt;“ as</w:t>
+        <w:t>double, …)</w:t>
       </w:r>
       <w:proofErr w:type="gramEnd"/>
       <w:r>
         <w:rPr>
           <w:lang w:val="en-US"/>
         </w:rPr>
-        <w:t xml:space="preserve"> the comparison function</w:t>
+        <w:t xml:space="preserve"> with</w:t>
+      </w:r>
+      <w:r>
+        <w:rPr>
+          <w:lang w:val="en-US"/>
+        </w:rPr>
+        <w:t xml:space="preserve"> “&lt;“ as the comparison function</w:t>
       </w:r>
     </w:p>
     <w:p>
@@ -3328,14 +3278,14 @@
           <w:lang w:val="en-US"/>
         </w:rPr>
       </w:pPr>
-      <w:bookmarkStart w:id="3" w:name="_Toc503731676"/>
+      <w:bookmarkStart w:id="2" w:name="_Toc503801289"/>
       <w:r>
         <w:rPr>
           <w:lang w:val="en-US"/>
         </w:rPr>
         <w:t>Task:</w:t>
       </w:r>
-      <w:bookmarkEnd w:id="3"/>
+      <w:bookmarkEnd w:id="2"/>
     </w:p>
     <w:p>
       <w:pPr>
@@ -3368,7 +3318,7 @@
           <w:lang w:val="en-US"/>
         </w:rPr>
       </w:pPr>
-      <w:bookmarkStart w:id="4" w:name="_Toc503731677"/>
+      <w:bookmarkStart w:id="3" w:name="_Toc503801290"/>
       <w:r>
         <w:rPr>
           <w:lang w:val="en-US"/>
@@ -3381,7 +3331,7 @@
         </w:rPr>
         <w:t>Notes:</w:t>
       </w:r>
-      <w:bookmarkEnd w:id="4"/>
+      <w:bookmarkEnd w:id="3"/>
     </w:p>
     <w:p>
       <w:pPr>
@@ -4453,21 +4403,7 @@
         <w:rPr>
           <w:lang w:val="en-US"/>
         </w:rPr>
-        <w:t xml:space="preserve">In this algorithm, start and end are the starting and end indices to partition in the array a. Before the end of the method, two integer values are set in the </w:t>
-      </w:r>
-      <w:proofErr w:type="spellStart"/>
-      <w:r>
-        <w:rPr>
-          <w:lang w:val="en-US"/>
-        </w:rPr>
-        <w:t>struct</w:t>
-      </w:r>
-      <w:proofErr w:type="spellEnd"/>
-      <w:r>
-        <w:rPr>
-          <w:lang w:val="en-US"/>
-        </w:rPr>
-        <w:t xml:space="preserve"> </w:t>
+        <w:t xml:space="preserve">In this algorithm, start and end are the starting and end indices to partition in the array a. Before the end of the method, two integer values are set in the struct </w:t>
       </w:r>
       <w:proofErr w:type="spellStart"/>
       <w:r>
@@ -4518,9 +4454,9 @@
           <w:lang w:val="en-US"/>
         </w:rPr>
       </w:pPr>
-      <w:bookmarkStart w:id="5" w:name="_Ref503350211"/>
-      <w:bookmarkStart w:id="6" w:name="_Ref503350228"/>
-      <w:bookmarkStart w:id="7" w:name="_Toc503731678"/>
+      <w:bookmarkStart w:id="4" w:name="_Ref503350211"/>
+      <w:bookmarkStart w:id="5" w:name="_Ref503350228"/>
+      <w:bookmarkStart w:id="6" w:name="_Toc503801291"/>
       <w:r>
         <w:rPr>
           <w:lang w:val="en-US"/>
@@ -4528,9 +4464,9 @@
         <w:lastRenderedPageBreak/>
         <w:t>Referential, sequential implementation:</w:t>
       </w:r>
+      <w:bookmarkEnd w:id="4"/>
       <w:bookmarkEnd w:id="5"/>
       <w:bookmarkEnd w:id="6"/>
-      <w:bookmarkEnd w:id="7"/>
     </w:p>
     <w:p>
       <w:pPr>
@@ -5281,7 +5217,23 @@
           <w:color w:val="000000" w:themeColor="text1"/>
           <w:lang w:val="en-US"/>
         </w:rPr>
-        <w:t>The worst-case performance is O(n</w:t>
+        <w:t xml:space="preserve">The worst-case performance is </w:t>
+      </w:r>
+      <w:proofErr w:type="gramStart"/>
+      <w:r>
+        <w:rPr>
+          <w:color w:val="000000" w:themeColor="text1"/>
+          <w:lang w:val="en-US"/>
+        </w:rPr>
+        <w:t>O(</w:t>
+      </w:r>
+      <w:proofErr w:type="gramEnd"/>
+      <w:r>
+        <w:rPr>
+          <w:color w:val="000000" w:themeColor="text1"/>
+          <w:lang w:val="en-US"/>
+        </w:rPr>
+        <w:t>n</w:t>
       </w:r>
       <w:r>
         <w:rPr>
@@ -5296,23 +5248,7 @@
           <w:color w:val="000000" w:themeColor="text1"/>
           <w:lang w:val="en-US"/>
         </w:rPr>
-        <w:t xml:space="preserve">), the average performance is </w:t>
-      </w:r>
-      <w:proofErr w:type="gramStart"/>
-      <w:r>
-        <w:rPr>
-          <w:color w:val="000000" w:themeColor="text1"/>
-          <w:lang w:val="en-US"/>
-        </w:rPr>
-        <w:t>O(</w:t>
-      </w:r>
-      <w:proofErr w:type="gramEnd"/>
-      <w:r>
-        <w:rPr>
-          <w:color w:val="000000" w:themeColor="text1"/>
-          <w:lang w:val="en-US"/>
-        </w:rPr>
-        <w:t>n</w:t>
+        <w:t>), the average performance is O(n</w:t>
       </w:r>
       <w:r>
         <w:rPr>
@@ -5340,14 +5276,14 @@
           <w:lang w:val="en-US"/>
         </w:rPr>
       </w:pPr>
-      <w:bookmarkStart w:id="8" w:name="_Toc503731679"/>
+      <w:bookmarkStart w:id="7" w:name="_Toc503801292"/>
       <w:r>
         <w:rPr>
           <w:lang w:val="en-US"/>
         </w:rPr>
         <w:t>Experimental set up</w:t>
       </w:r>
-      <w:bookmarkEnd w:id="8"/>
+      <w:bookmarkEnd w:id="7"/>
     </w:p>
     <w:p>
       <w:pPr>
@@ -5404,14 +5340,14 @@
           <w:lang w:val="en-US"/>
         </w:rPr>
       </w:pPr>
-      <w:bookmarkStart w:id="9" w:name="_Toc503731680"/>
+      <w:bookmarkStart w:id="8" w:name="_Toc503801293"/>
       <w:r>
         <w:rPr>
           <w:lang w:val="en-US"/>
         </w:rPr>
         <w:t>The machines:</w:t>
       </w:r>
-      <w:bookmarkEnd w:id="9"/>
+      <w:bookmarkEnd w:id="8"/>
     </w:p>
     <w:p>
       <w:pPr>
@@ -5424,14 +5360,14 @@
           <w:lang w:val="en-US"/>
         </w:rPr>
       </w:pPr>
-      <w:bookmarkStart w:id="10" w:name="_Toc503731681"/>
+      <w:bookmarkStart w:id="9" w:name="_Toc503801294"/>
       <w:r>
         <w:rPr>
           <w:lang w:val="en-US"/>
         </w:rPr>
         <w:t>Shared memory machine</w:t>
       </w:r>
-      <w:bookmarkEnd w:id="10"/>
+      <w:bookmarkEnd w:id="9"/>
     </w:p>
     <w:p>
       <w:pPr>
@@ -5503,14 +5439,14 @@
           <w:lang w:val="en-US"/>
         </w:rPr>
       </w:pPr>
-      <w:bookmarkStart w:id="11" w:name="_Toc503731682"/>
+      <w:bookmarkStart w:id="10" w:name="_Toc503801295"/>
       <w:r>
         <w:rPr>
           <w:lang w:val="en-US"/>
         </w:rPr>
         <w:t>Computer cluster</w:t>
       </w:r>
-      <w:bookmarkEnd w:id="11"/>
+      <w:bookmarkEnd w:id="10"/>
     </w:p>
     <w:p>
       <w:pPr>
@@ -5571,7 +5507,7 @@
           <w:lang w:val="en-US"/>
         </w:rPr>
       </w:pPr>
-      <w:bookmarkStart w:id="12" w:name="_Ref503727920"/>
+      <w:bookmarkStart w:id="11" w:name="_Ref503727920"/>
       <w:r>
         <w:rPr>
           <w:lang w:val="en-US"/>
@@ -5590,7 +5526,7 @@
           <w:lang w:val="en-US"/>
         </w:rPr>
       </w:pPr>
-      <w:bookmarkStart w:id="13" w:name="_Toc503731683"/>
+      <w:bookmarkStart w:id="12" w:name="_Toc503801296"/>
       <w:r>
         <w:rPr>
           <w:lang w:val="en-US"/>
@@ -5598,8 +5534,8 @@
         <w:lastRenderedPageBreak/>
         <w:t>Test data</w:t>
       </w:r>
+      <w:bookmarkEnd w:id="11"/>
       <w:bookmarkEnd w:id="12"/>
-      <w:bookmarkEnd w:id="13"/>
     </w:p>
     <w:p>
       <w:pPr>
@@ -5795,18 +5731,18 @@
           <w:lang w:val="en-US"/>
         </w:rPr>
       </w:pPr>
-      <w:bookmarkStart w:id="14" w:name="_Ref503351746"/>
-      <w:bookmarkStart w:id="15" w:name="_Ref503352417"/>
-      <w:bookmarkStart w:id="16" w:name="_Toc503731684"/>
+      <w:bookmarkStart w:id="13" w:name="_Ref503351746"/>
+      <w:bookmarkStart w:id="14" w:name="_Ref503352417"/>
+      <w:bookmarkStart w:id="15" w:name="_Toc503801297"/>
       <w:r>
         <w:rPr>
           <w:lang w:val="en-US"/>
         </w:rPr>
         <w:t>General notes</w:t>
       </w:r>
+      <w:bookmarkEnd w:id="13"/>
       <w:bookmarkEnd w:id="14"/>
       <w:bookmarkEnd w:id="15"/>
-      <w:bookmarkEnd w:id="16"/>
     </w:p>
     <w:p>
       <w:pPr>
@@ -6351,7 +6287,7 @@
           <w:lang w:val="en-US"/>
         </w:rPr>
       </w:pPr>
-      <w:bookmarkStart w:id="17" w:name="_Toc503731685"/>
+      <w:bookmarkStart w:id="16" w:name="_Toc503801298"/>
       <w:r>
         <w:rPr>
           <w:lang w:val="en-US"/>
@@ -6359,7 +6295,7 @@
         <w:lastRenderedPageBreak/>
         <w:t>OpenMP</w:t>
       </w:r>
-      <w:bookmarkEnd w:id="17"/>
+      <w:bookmarkEnd w:id="16"/>
     </w:p>
     <w:p>
       <w:pPr>
@@ -6372,14 +6308,14 @@
           <w:lang w:val="en-US"/>
         </w:rPr>
       </w:pPr>
-      <w:bookmarkStart w:id="18" w:name="_Toc503731686"/>
+      <w:bookmarkStart w:id="17" w:name="_Toc503801299"/>
       <w:r>
         <w:rPr>
           <w:lang w:val="en-US"/>
         </w:rPr>
         <w:t>Implementation</w:t>
       </w:r>
-      <w:bookmarkEnd w:id="18"/>
+      <w:bookmarkEnd w:id="17"/>
     </w:p>
     <w:p>
       <w:pPr>
@@ -6405,16 +6341,16 @@
           <w:lang w:val="en-US"/>
         </w:rPr>
       </w:pPr>
-      <w:bookmarkStart w:id="19" w:name="_Ref503350195"/>
-      <w:bookmarkStart w:id="20" w:name="_Toc503731687"/>
+      <w:bookmarkStart w:id="18" w:name="_Ref503350195"/>
+      <w:bookmarkStart w:id="19" w:name="_Toc503801300"/>
       <w:r>
         <w:rPr>
           <w:lang w:val="en-US"/>
         </w:rPr>
         <w:t>Without parallelized partition</w:t>
       </w:r>
+      <w:bookmarkEnd w:id="18"/>
       <w:bookmarkEnd w:id="19"/>
-      <w:bookmarkEnd w:id="20"/>
     </w:p>
     <w:p>
       <w:pPr>
@@ -7043,14 +6979,14 @@
           <w:lang w:val="en-US"/>
         </w:rPr>
       </w:pPr>
-      <w:bookmarkStart w:id="21" w:name="_Toc503731688"/>
+      <w:bookmarkStart w:id="20" w:name="_Toc503801301"/>
       <w:r>
         <w:rPr>
           <w:lang w:val="en-US"/>
         </w:rPr>
         <w:t>With parallelized partition</w:t>
       </w:r>
-      <w:bookmarkEnd w:id="21"/>
+      <w:bookmarkEnd w:id="20"/>
     </w:p>
     <w:p>
       <w:pPr>
@@ -7080,7 +7016,21 @@
         <w:rPr>
           <w:lang w:val="en-US"/>
         </w:rPr>
-        <w:t xml:space="preserve"> the sums of smaller and larger values are built. The next step is parallelized again: every process writes its partitioned array back into the main array to the desired position and the pivot value is written into the correct position. After this step, the pivot value is in the correct position and we can recursively advance. This is done in the same way as described in </w:t>
+        <w:t xml:space="preserve"> the sums of smaller and larger values are built. The next step is parallelized again: every process writes its partitioned array back into the main array to the desired position and the pivot value is written into the correct position. After this step, the pivot value is in the correct position and we can recursively advance. This </w:t>
+      </w:r>
+      <w:proofErr w:type="gramStart"/>
+      <w:r>
+        <w:rPr>
+          <w:lang w:val="en-US"/>
+        </w:rPr>
+        <w:t>is done</w:t>
+      </w:r>
+      <w:proofErr w:type="gramEnd"/>
+      <w:r>
+        <w:rPr>
+          <w:lang w:val="en-US"/>
+        </w:rPr>
+        <w:t xml:space="preserve"> in the same way as described in </w:t>
       </w:r>
       <w:r>
         <w:rPr>
@@ -7172,14 +7122,14 @@
           <w:lang w:val="en-US"/>
         </w:rPr>
       </w:pPr>
-      <w:bookmarkStart w:id="22" w:name="_Toc503731689"/>
+      <w:bookmarkStart w:id="21" w:name="_Toc503801302"/>
       <w:r>
         <w:rPr>
           <w:lang w:val="en-US"/>
         </w:rPr>
         <w:t>How to run</w:t>
       </w:r>
-      <w:bookmarkEnd w:id="22"/>
+      <w:bookmarkEnd w:id="21"/>
     </w:p>
     <w:p>
       <w:pPr>
@@ -7218,7 +7168,7 @@
           <w:rStyle w:val="CodeZchn"/>
           <w:rFonts w:eastAsiaTheme="minorHAnsi"/>
         </w:rPr>
-        <w:t>.</w:t>
+        <w:t>./</w:t>
       </w:r>
       <w:proofErr w:type="gramEnd"/>
       <w:r>
@@ -7226,7 +7176,7 @@
           <w:rStyle w:val="CodeZchn"/>
           <w:rFonts w:eastAsiaTheme="minorHAnsi"/>
         </w:rPr>
-        <w:t>/main</w:t>
+        <w:t>main</w:t>
       </w:r>
       <w:r>
         <w:rPr>
@@ -7255,7 +7205,7 @@
       <w:r>
         <w:t xml:space="preserve">make clean &amp;&amp; make main &amp;&amp; </w:t>
       </w:r>
-      <w:bookmarkStart w:id="23" w:name="OLE_LINK2"/>
+      <w:bookmarkStart w:id="22" w:name="OLE_LINK2"/>
       <w:r>
         <w:t>./main -a (o|O)</w:t>
       </w:r>
@@ -7272,7 +7222,7 @@
         <w:t>]</w:t>
       </w:r>
     </w:p>
-    <w:bookmarkEnd w:id="23"/>
+    <w:bookmarkEnd w:id="22"/>
     <w:p>
       <w:pPr>
         <w:rPr>
@@ -7346,7 +7296,7 @@
           <w:lang w:val="en-US"/>
         </w:rPr>
       </w:pPr>
-      <w:bookmarkStart w:id="24" w:name="_Toc503731690"/>
+      <w:bookmarkStart w:id="23" w:name="_Toc503801303"/>
       <w:r>
         <w:rPr>
           <w:lang w:val="en-US"/>
@@ -7354,7 +7304,7 @@
         <w:lastRenderedPageBreak/>
         <w:t>Experimental results</w:t>
       </w:r>
-      <w:bookmarkEnd w:id="24"/>
+      <w:bookmarkEnd w:id="23"/>
     </w:p>
     <w:p>
       <w:pPr>
@@ -7393,6 +7343,7 @@
       <w:r>
         <w:rPr>
           <w:noProof/>
+          <w:lang w:val="de-AT" w:eastAsia="de-AT"/>
         </w:rPr>
         <w:drawing>
           <wp:inline distT="0" distB="0" distL="0" distR="0" wp14:anchorId="4759D947" wp14:editId="72B3B761">
@@ -7426,6 +7377,7 @@
       <w:r>
         <w:rPr>
           <w:noProof/>
+          <w:lang w:val="de-AT" w:eastAsia="de-AT"/>
         </w:rPr>
         <w:drawing>
           <wp:inline distT="0" distB="0" distL="0" distR="0" wp14:anchorId="0F544C50" wp14:editId="1A259209">
@@ -7460,14 +7412,14 @@
           <w:lang w:val="en-US"/>
         </w:rPr>
       </w:pPr>
-      <w:bookmarkStart w:id="25" w:name="_Toc503731691"/>
+      <w:bookmarkStart w:id="24" w:name="_Toc503801304"/>
       <w:r>
         <w:rPr>
           <w:lang w:val="en-US"/>
         </w:rPr>
         <w:t>Cilk</w:t>
       </w:r>
-      <w:bookmarkEnd w:id="25"/>
+      <w:bookmarkEnd w:id="24"/>
     </w:p>
     <w:p>
       <w:pPr>
@@ -7480,14 +7432,14 @@
           <w:lang w:val="en-US"/>
         </w:rPr>
       </w:pPr>
-      <w:bookmarkStart w:id="26" w:name="_Toc503731692"/>
+      <w:bookmarkStart w:id="25" w:name="_Toc503801305"/>
       <w:r>
         <w:rPr>
           <w:lang w:val="en-US"/>
         </w:rPr>
         <w:t>Implementation</w:t>
       </w:r>
-      <w:bookmarkEnd w:id="26"/>
+      <w:bookmarkEnd w:id="25"/>
     </w:p>
     <w:p>
       <w:pPr>
@@ -7660,48 +7612,48 @@
         <w:rPr>
           <w:lang w:val="en-US"/>
         </w:rPr>
-        <w:t xml:space="preserve">A call/recursion of B works like A as long as n is smaller than 10.000. This number has no </w:t>
+        <w:t xml:space="preserve">A call/recursion of B works like A as long as n is smaller than 10.000. This number has no particular significance and </w:t>
       </w:r>
       <w:proofErr w:type="gramStart"/>
       <w:r>
         <w:rPr>
           <w:lang w:val="en-US"/>
         </w:rPr>
-        <w:t>particular significance</w:t>
+        <w:t>was chosen</w:t>
       </w:r>
       <w:proofErr w:type="gramEnd"/>
       <w:r>
         <w:rPr>
           <w:lang w:val="en-US"/>
         </w:rPr>
-        <w:t xml:space="preserve"> and was chosen arbitrarily.</w:t>
-      </w:r>
-    </w:p>
-    <w:p>
-      <w:pPr>
-        <w:rPr>
-          <w:lang w:val="en-US"/>
-        </w:rPr>
-      </w:pPr>
-      <w:r>
-        <w:rPr>
-          <w:lang w:val="en-US"/>
-        </w:rPr>
-        <w:t xml:space="preserve">If n is larger than 10.000 a parallel partitioning algorithm is used in which two threads are spawned that each partition half of the data. First each half is partitioned in place using the </w:t>
+        <w:t xml:space="preserve"> arbitrarily.</w:t>
+      </w:r>
+    </w:p>
+    <w:p>
+      <w:pPr>
+        <w:rPr>
+          <w:lang w:val="en-US"/>
+        </w:rPr>
+      </w:pPr>
+      <w:r>
+        <w:rPr>
+          <w:lang w:val="en-US"/>
+        </w:rPr>
+        <w:t xml:space="preserve">If n is larger than 10.000 a parallel partitioning algorithm is used in which two threads are spawned that each partition half of the data. </w:t>
       </w:r>
       <w:proofErr w:type="gramStart"/>
       <w:r>
         <w:rPr>
           <w:lang w:val="en-US"/>
         </w:rPr>
-        <w:t>aforementioned partitioning</w:t>
+        <w:t>First</w:t>
       </w:r>
       <w:proofErr w:type="gramEnd"/>
       <w:r>
         <w:rPr>
           <w:lang w:val="en-US"/>
         </w:rPr>
-        <w:t xml:space="preserve"> algorithm. The result of the partitioning process is copied into the helper array.</w:t>
+        <w:t xml:space="preserve"> each half is partitioned in place using the aforementioned partitioning algorithm. The result of the partitioning process is copied into the helper array.</w:t>
       </w:r>
     </w:p>
     <w:p>
@@ -7963,7 +7915,7 @@
           <w:lang w:val="en-US"/>
         </w:rPr>
       </w:pPr>
-      <w:bookmarkStart w:id="27" w:name="_Toc503731693"/>
+      <w:bookmarkStart w:id="26" w:name="_Toc503801306"/>
       <w:r>
         <w:rPr>
           <w:lang w:val="en-US"/>
@@ -7971,7 +7923,7 @@
         <w:lastRenderedPageBreak/>
         <w:t>How to run</w:t>
       </w:r>
-      <w:bookmarkEnd w:id="27"/>
+      <w:bookmarkEnd w:id="26"/>
     </w:p>
     <w:p>
       <w:pPr>
@@ -8086,14 +8038,14 @@
           <w:lang w:val="en-US"/>
         </w:rPr>
       </w:pPr>
-      <w:bookmarkStart w:id="28" w:name="_Toc503731694"/>
+      <w:bookmarkStart w:id="27" w:name="_Toc503801307"/>
       <w:r>
         <w:rPr>
           <w:lang w:val="en-US"/>
         </w:rPr>
         <w:t>Experimental results</w:t>
       </w:r>
-      <w:bookmarkEnd w:id="28"/>
+      <w:bookmarkEnd w:id="27"/>
     </w:p>
     <w:p>
       <w:pPr>
@@ -8198,6 +8150,7 @@
       <w:r>
         <w:rPr>
           <w:noProof/>
+          <w:lang w:val="de-AT" w:eastAsia="de-AT"/>
         </w:rPr>
         <w:drawing>
           <wp:inline distT="0" distB="0" distL="0" distR="0" wp14:anchorId="1D18968D" wp14:editId="6848486B">
@@ -8231,6 +8184,7 @@
       <w:r>
         <w:rPr>
           <w:noProof/>
+          <w:lang w:val="de-AT" w:eastAsia="de-AT"/>
         </w:rPr>
         <w:drawing>
           <wp:inline distT="0" distB="0" distL="0" distR="0" wp14:anchorId="6D55C302" wp14:editId="48BB9382">
@@ -8272,7 +8226,7 @@
           <w:lang w:val="en-US"/>
         </w:rPr>
       </w:pPr>
-      <w:bookmarkStart w:id="29" w:name="_Toc503731695"/>
+      <w:bookmarkStart w:id="28" w:name="_Toc503801308"/>
       <w:r>
         <w:rPr>
           <w:lang w:val="en-US"/>
@@ -8280,7 +8234,7 @@
         <w:lastRenderedPageBreak/>
         <w:t>MPI</w:t>
       </w:r>
-      <w:bookmarkEnd w:id="29"/>
+      <w:bookmarkEnd w:id="28"/>
     </w:p>
     <w:p>
       <w:pPr>
@@ -8293,14 +8247,14 @@
           <w:lang w:val="en-US"/>
         </w:rPr>
       </w:pPr>
-      <w:bookmarkStart w:id="30" w:name="_Toc503731696"/>
+      <w:bookmarkStart w:id="29" w:name="_Toc503801309"/>
       <w:r>
         <w:rPr>
           <w:lang w:val="en-US"/>
         </w:rPr>
         <w:t>Implementation</w:t>
       </w:r>
-      <w:bookmarkEnd w:id="30"/>
+      <w:bookmarkEnd w:id="29"/>
     </w:p>
     <w:p>
       <w:pPr>
@@ -9238,14 +9192,14 @@
           <w:lang w:val="en-US"/>
         </w:rPr>
       </w:pPr>
-      <w:bookmarkStart w:id="31" w:name="_Toc503731697"/>
+      <w:bookmarkStart w:id="30" w:name="_Toc503801310"/>
       <w:r>
         <w:rPr>
           <w:lang w:val="en-US"/>
         </w:rPr>
         <w:t>How to run</w:t>
       </w:r>
-      <w:bookmarkEnd w:id="31"/>
+      <w:bookmarkEnd w:id="30"/>
     </w:p>
     <w:p>
       <w:pPr>
@@ -9365,7 +9319,7 @@
           <w:lang w:val="en-US"/>
         </w:rPr>
       </w:pPr>
-      <w:bookmarkStart w:id="32" w:name="_Toc503731698"/>
+      <w:bookmarkStart w:id="31" w:name="_Toc503801311"/>
       <w:r>
         <w:rPr>
           <w:lang w:val="en-US"/>
@@ -9373,7 +9327,7 @@
         <w:lastRenderedPageBreak/>
         <w:t>Experimental results</w:t>
       </w:r>
-      <w:bookmarkEnd w:id="32"/>
+      <w:bookmarkEnd w:id="31"/>
     </w:p>
     <w:p>
       <w:pPr>
@@ -10383,7 +10337,7 @@
         </w:rPr>
         <w:t xml:space="preserve"> for </w:t>
       </w:r>
-      <w:bookmarkStart w:id="33" w:name="OLE_LINK1"/>
+      <w:bookmarkStart w:id="32" w:name="OLE_LINK1"/>
       <w:r>
         <w:rPr>
           <w:lang w:val="en-US"/>
@@ -10404,7 +10358,7 @@
         </w:rPr>
         <w:t>9</w:t>
       </w:r>
-      <w:bookmarkEnd w:id="33"/>
+      <w:bookmarkEnd w:id="32"/>
       <w:r>
         <w:rPr>
           <w:vertAlign w:val="superscript"/>
@@ -10448,6 +10402,7 @@
       <w:r>
         <w:rPr>
           <w:noProof/>
+          <w:lang w:val="de-AT" w:eastAsia="de-AT"/>
         </w:rPr>
         <w:drawing>
           <wp:inline distT="0" distB="0" distL="0" distR="0" wp14:anchorId="41E5BCE7" wp14:editId="23D73FCE">
@@ -10488,6 +10443,7 @@
       <w:r>
         <w:rPr>
           <w:noProof/>
+          <w:lang w:val="de-AT" w:eastAsia="de-AT"/>
         </w:rPr>
         <w:drawing>
           <wp:inline distT="0" distB="0" distL="0" distR="0" wp14:anchorId="42B54FDD" wp14:editId="79B8C280">
@@ -10506,13 +10462,6 @@
     </w:p>
     <w:p>
       <w:pPr>
-        <w:rPr>
-          <w:lang w:val="en-US"/>
-        </w:rPr>
-      </w:pPr>
-    </w:p>
-    <w:p>
-      <w:pPr>
         <w:pStyle w:val="berschrift1"/>
         <w:numPr>
           <w:ilvl w:val="0"/>
@@ -10522,14 +10471,17 @@
           <w:lang w:val="en-US"/>
         </w:rPr>
       </w:pPr>
-      <w:bookmarkStart w:id="34" w:name="_Toc503731699"/>
-      <w:r>
-        <w:rPr>
-          <w:lang w:val="en-US"/>
-        </w:rPr>
+      <w:bookmarkStart w:id="33" w:name="_Toc503801312"/>
+      <w:bookmarkStart w:id="34" w:name="_GoBack"/>
+      <w:bookmarkEnd w:id="34"/>
+      <w:r>
+        <w:rPr>
+          <w:lang w:val="en-US"/>
+        </w:rPr>
+        <w:lastRenderedPageBreak/>
         <w:t>Summary</w:t>
       </w:r>
-      <w:bookmarkEnd w:id="34"/>
+      <w:bookmarkEnd w:id="33"/>
     </w:p>
     <w:p>
       <w:pPr>
@@ -10563,7 +10515,19 @@
         <w:rPr>
           <w:lang w:val="en-US"/>
         </w:rPr>
-        <w:t xml:space="preserve">ith the sequence parameter –s 0 (periodic sequence) and using only 2 threads the mean runtime on a system with 64 bit Windows 10 (Build 16299.192) running on an Intel Core i5-4670k on 3.4 GHz (overclocked to 4.2 GHz) with 16 GB DDR3 memory is 0.492 seconds with 10 million elements to </w:t>
+        <w:t xml:space="preserve">ith the sequence parameter –s 0 (periodic sequence) and using only 2 threads the mean runtime on a system with 64 bit Windows 10 (Build 16299.192) running on an Intel Core i5-4670k </w:t>
+      </w:r>
+      <w:r>
+        <w:rPr>
+          <w:lang w:val="en-US"/>
+        </w:rPr>
+        <w:t>(3</w:t>
+      </w:r>
+      <w:r>
+        <w:rPr>
+          <w:lang w:val="en-US"/>
+        </w:rPr>
+        <w:t xml:space="preserve">.4 GHz overclocked to 4.2 GHz) with 16 GB DDR3 memory is 0.492 seconds with 10 million elements to </w:t>
       </w:r>
       <w:r>
         <w:rPr>
@@ -10575,21 +10539,21 @@
         <w:rPr>
           <w:lang w:val="en-US"/>
         </w:rPr>
-        <w:t xml:space="preserve">. On comparison, the runtime with the same parameters on Saturn is 1.427 seconds. For sure, we </w:t>
+        <w:t xml:space="preserve">. On comparison, the runtime with the same parameters on Saturn is 1.427 seconds. For sure, we have to take into account that the pivot value is chosen randomly but we ran this test multiple times and the Saturn machine is slower with a factor around </w:t>
       </w:r>
       <w:proofErr w:type="gramStart"/>
       <w:r>
         <w:rPr>
           <w:lang w:val="en-US"/>
         </w:rPr>
-        <w:t>have to</w:t>
+        <w:t>3</w:t>
       </w:r>
       <w:proofErr w:type="gramEnd"/>
       <w:r>
         <w:rPr>
           <w:lang w:val="en-US"/>
         </w:rPr>
-        <w:t xml:space="preserve"> take into account that the pivot value is chosen randomly but we ran this test multiple times and the Saturn machine is slower with a factor around 3.</w:t>
+        <w:t>.</w:t>
       </w:r>
     </w:p>
     <w:p>
@@ -10660,21 +10624,7 @@
         <w:rPr>
           <w:lang w:val="en-US"/>
         </w:rPr>
-        <w:t xml:space="preserve"> counterpart in </w:t>
-      </w:r>
-      <w:proofErr w:type="spellStart"/>
-      <w:r>
-        <w:rPr>
-          <w:lang w:val="en-US"/>
-        </w:rPr>
-        <w:t>OpenMP</w:t>
-      </w:r>
-      <w:proofErr w:type="spellEnd"/>
-      <w:r>
-        <w:rPr>
-          <w:lang w:val="en-US"/>
-        </w:rPr>
-        <w:t xml:space="preserve"> (</w:t>
+        <w:t xml:space="preserve"> counterpart in OpenMP (</w:t>
       </w:r>
       <w:r>
         <w:rPr>
@@ -10764,7 +10714,7 @@
 </file>
 
 <file path=word/endnotes.xml><?xml version="1.0" encoding="utf-8"?>
-<w:endnotes xmlns:wpc="http://schemas.microsoft.com/office/word/2010/wordprocessingCanvas" xmlns:mo="http://schemas.microsoft.com/office/mac/office/2008/main" xmlns:mc="http://schemas.openxmlformats.org/markup-compatibility/2006" xmlns:mv="urn:schemas-microsoft-com:mac:vml" xmlns:o="urn:schemas-microsoft-com:office:office" xmlns:r="http://schemas.openxmlformats.org/officeDocument/2006/relationships" xmlns:m="http://schemas.openxmlformats.org/officeDocument/2006/math" xmlns:v="urn:schemas-microsoft-com:vml" xmlns:wp14="http://schemas.microsoft.com/office/word/2010/wordprocessingDrawing" xmlns:wp="http://schemas.openxmlformats.org/drawingml/2006/wordprocessingDrawing" xmlns:w10="urn:schemas-microsoft-com:office:word" xmlns:w="http://schemas.openxmlformats.org/wordprocessingml/2006/main" xmlns:w14="http://schemas.microsoft.com/office/word/2010/wordml" xmlns:w15="http://schemas.microsoft.com/office/word/2012/wordml" xmlns:wpg="http://schemas.microsoft.com/office/word/2010/wordprocessingGroup" xmlns:wpi="http://schemas.microsoft.com/office/word/2010/wordprocessingInk" xmlns:wne="http://schemas.microsoft.com/office/word/2006/wordml" xmlns:wps="http://schemas.microsoft.com/office/word/2010/wordprocessingShape" mc:Ignorable="w14 w15 wp14">
+<w:endnotes xmlns:wpc="http://schemas.microsoft.com/office/word/2010/wordprocessingCanvas" xmlns:cx="http://schemas.microsoft.com/office/drawing/2014/chartex" xmlns:cx1="http://schemas.microsoft.com/office/drawing/2015/9/8/chartex" xmlns:mc="http://schemas.openxmlformats.org/markup-compatibility/2006" xmlns:o="urn:schemas-microsoft-com:office:office" xmlns:r="http://schemas.openxmlformats.org/officeDocument/2006/relationships" xmlns:m="http://schemas.openxmlformats.org/officeDocument/2006/math" xmlns:v="urn:schemas-microsoft-com:vml" xmlns:wp14="http://schemas.microsoft.com/office/word/2010/wordprocessingDrawing" xmlns:wp="http://schemas.openxmlformats.org/drawingml/2006/wordprocessingDrawing" xmlns:w10="urn:schemas-microsoft-com:office:word" xmlns:w="http://schemas.openxmlformats.org/wordprocessingml/2006/main" xmlns:w14="http://schemas.microsoft.com/office/word/2010/wordml" xmlns:w15="http://schemas.microsoft.com/office/word/2012/wordml" xmlns:w16se="http://schemas.microsoft.com/office/word/2015/wordml/symex" xmlns:wpg="http://schemas.microsoft.com/office/word/2010/wordprocessingGroup" xmlns:wpi="http://schemas.microsoft.com/office/word/2010/wordprocessingInk" xmlns:wne="http://schemas.microsoft.com/office/word/2006/wordml" xmlns:wps="http://schemas.microsoft.com/office/word/2010/wordprocessingShape" mc:Ignorable="w14 w15 w16se wp14">
   <w:endnote w:type="separator" w:id="-1">
     <w:p>
       <w:r>
@@ -10783,7 +10733,7 @@
 </file>
 
 <file path=word/footer1.xml><?xml version="1.0" encoding="utf-8"?>
-<w:ftr xmlns:wpc="http://schemas.microsoft.com/office/word/2010/wordprocessingCanvas" xmlns:mo="http://schemas.microsoft.com/office/mac/office/2008/main" xmlns:mc="http://schemas.openxmlformats.org/markup-compatibility/2006" xmlns:mv="urn:schemas-microsoft-com:mac:vml" xmlns:o="urn:schemas-microsoft-com:office:office" xmlns:r="http://schemas.openxmlformats.org/officeDocument/2006/relationships" xmlns:m="http://schemas.openxmlformats.org/officeDocument/2006/math" xmlns:v="urn:schemas-microsoft-com:vml" xmlns:wp14="http://schemas.microsoft.com/office/word/2010/wordprocessingDrawing" xmlns:wp="http://schemas.openxmlformats.org/drawingml/2006/wordprocessingDrawing" xmlns:w10="urn:schemas-microsoft-com:office:word" xmlns:w="http://schemas.openxmlformats.org/wordprocessingml/2006/main" xmlns:w14="http://schemas.microsoft.com/office/word/2010/wordml" xmlns:w15="http://schemas.microsoft.com/office/word/2012/wordml" xmlns:wpg="http://schemas.microsoft.com/office/word/2010/wordprocessingGroup" xmlns:wpi="http://schemas.microsoft.com/office/word/2010/wordprocessingInk" xmlns:wne="http://schemas.microsoft.com/office/word/2006/wordml" xmlns:wps="http://schemas.microsoft.com/office/word/2010/wordprocessingShape" mc:Ignorable="w14 w15 wp14">
+<w:ftr xmlns:wpc="http://schemas.microsoft.com/office/word/2010/wordprocessingCanvas" xmlns:cx="http://schemas.microsoft.com/office/drawing/2014/chartex" xmlns:cx1="http://schemas.microsoft.com/office/drawing/2015/9/8/chartex" xmlns:mc="http://schemas.openxmlformats.org/markup-compatibility/2006" xmlns:o="urn:schemas-microsoft-com:office:office" xmlns:r="http://schemas.openxmlformats.org/officeDocument/2006/relationships" xmlns:m="http://schemas.openxmlformats.org/officeDocument/2006/math" xmlns:v="urn:schemas-microsoft-com:vml" xmlns:wp14="http://schemas.microsoft.com/office/word/2010/wordprocessingDrawing" xmlns:wp="http://schemas.openxmlformats.org/drawingml/2006/wordprocessingDrawing" xmlns:w10="urn:schemas-microsoft-com:office:word" xmlns:w="http://schemas.openxmlformats.org/wordprocessingml/2006/main" xmlns:w14="http://schemas.microsoft.com/office/word/2010/wordml" xmlns:w15="http://schemas.microsoft.com/office/word/2012/wordml" xmlns:w16se="http://schemas.microsoft.com/office/word/2015/wordml/symex" xmlns:wpg="http://schemas.microsoft.com/office/word/2010/wordprocessingGroup" xmlns:wpi="http://schemas.microsoft.com/office/word/2010/wordprocessingInk" xmlns:wne="http://schemas.microsoft.com/office/word/2006/wordml" xmlns:wps="http://schemas.microsoft.com/office/word/2010/wordprocessingShape" mc:Ignorable="w14 w15 w16se wp14">
   <w:sdt>
     <w:sdtPr>
       <w:id w:val="-112993199"/>
@@ -10801,7 +10751,7 @@
         <w:r>
           <w:rPr>
             <w:noProof/>
-            <w:lang w:val="de-DE" w:eastAsia="de-DE"/>
+            <w:lang w:eastAsia="de-AT"/>
           </w:rPr>
           <mc:AlternateContent>
             <mc:Choice Requires="wpg">
@@ -10892,7 +10842,7 @@
                                     <w:noProof/>
                                     <w:color w:val="8C8C8C" w:themeColor="background1" w:themeShade="8C"/>
                                   </w:rPr>
-                                  <w:t>1</w:t>
+                                  <w:t>12</w:t>
                                 </w:r>
                                 <w:r>
                                   <w:rPr>
@@ -11001,7 +10951,7 @@
                 </wp:anchor>
               </w:drawing>
             </mc:Choice>
-            <mc:Fallback xmlns:w16se="http://schemas.microsoft.com/office/word/2015/wordml/symex" xmlns:cx1="http://schemas.microsoft.com/office/drawing/2015/9/8/chartex" xmlns:cx="http://schemas.microsoft.com/office/drawing/2014/chartex">
+            <mc:Fallback>
               <w:pict>
                 <v:group w14:anchorId="4784354E" id="Gruppieren 1" o:spid="_x0000_s1030" style="position:absolute;margin-left:0;margin-top:0;width:610.5pt;height:15pt;z-index:251659264;mso-width-percent:1000;mso-position-horizontal:center;mso-position-horizontal-relative:page;mso-position-vertical:center;mso-position-vertical-relative:bottom-margin-area;mso-width-percent:1000" coordorigin="-8,14978" coordsize="12255,300" o:gfxdata="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">
                   <v:shapetype id="_x0000_t202" coordsize="21600,21600" o:spt="202" path="m,l,21600r21600,l21600,xe">
@@ -11029,7 +10979,7 @@
                               <w:noProof/>
                               <w:color w:val="8C8C8C" w:themeColor="background1" w:themeShade="8C"/>
                             </w:rPr>
-                            <w:t>1</w:t>
+                            <w:t>12</w:t>
                           </w:r>
                           <w:r>
                             <w:rPr>
@@ -11069,7 +11019,7 @@
 </file>
 
 <file path=word/footnotes.xml><?xml version="1.0" encoding="utf-8"?>
-<w:footnotes xmlns:wpc="http://schemas.microsoft.com/office/word/2010/wordprocessingCanvas" xmlns:mo="http://schemas.microsoft.com/office/mac/office/2008/main" xmlns:mc="http://schemas.openxmlformats.org/markup-compatibility/2006" xmlns:mv="urn:schemas-microsoft-com:mac:vml" xmlns:o="urn:schemas-microsoft-com:office:office" xmlns:r="http://schemas.openxmlformats.org/officeDocument/2006/relationships" xmlns:m="http://schemas.openxmlformats.org/officeDocument/2006/math" xmlns:v="urn:schemas-microsoft-com:vml" xmlns:wp14="http://schemas.microsoft.com/office/word/2010/wordprocessingDrawing" xmlns:wp="http://schemas.openxmlformats.org/drawingml/2006/wordprocessingDrawing" xmlns:w10="urn:schemas-microsoft-com:office:word" xmlns:w="http://schemas.openxmlformats.org/wordprocessingml/2006/main" xmlns:w14="http://schemas.microsoft.com/office/word/2010/wordml" xmlns:w15="http://schemas.microsoft.com/office/word/2012/wordml" xmlns:wpg="http://schemas.microsoft.com/office/word/2010/wordprocessingGroup" xmlns:wpi="http://schemas.microsoft.com/office/word/2010/wordprocessingInk" xmlns:wne="http://schemas.microsoft.com/office/word/2006/wordml" xmlns:wps="http://schemas.microsoft.com/office/word/2010/wordprocessingShape" mc:Ignorable="w14 w15 wp14">
+<w:footnotes xmlns:wpc="http://schemas.microsoft.com/office/word/2010/wordprocessingCanvas" xmlns:cx="http://schemas.microsoft.com/office/drawing/2014/chartex" xmlns:cx1="http://schemas.microsoft.com/office/drawing/2015/9/8/chartex" xmlns:mc="http://schemas.openxmlformats.org/markup-compatibility/2006" xmlns:o="urn:schemas-microsoft-com:office:office" xmlns:r="http://schemas.openxmlformats.org/officeDocument/2006/relationships" xmlns:m="http://schemas.openxmlformats.org/officeDocument/2006/math" xmlns:v="urn:schemas-microsoft-com:vml" xmlns:wp14="http://schemas.microsoft.com/office/word/2010/wordprocessingDrawing" xmlns:wp="http://schemas.openxmlformats.org/drawingml/2006/wordprocessingDrawing" xmlns:w10="urn:schemas-microsoft-com:office:word" xmlns:w="http://schemas.openxmlformats.org/wordprocessingml/2006/main" xmlns:w14="http://schemas.microsoft.com/office/word/2010/wordml" xmlns:w15="http://schemas.microsoft.com/office/word/2012/wordml" xmlns:w16se="http://schemas.microsoft.com/office/word/2015/wordml/symex" xmlns:wpg="http://schemas.microsoft.com/office/word/2010/wordprocessingGroup" xmlns:wpi="http://schemas.microsoft.com/office/word/2010/wordprocessingInk" xmlns:wne="http://schemas.microsoft.com/office/word/2006/wordml" xmlns:wps="http://schemas.microsoft.com/office/word/2010/wordprocessingShape" mc:Ignorable="w14 w15 w16se wp14">
   <w:footnote w:type="separator" w:id="-1">
     <w:p>
       <w:r>
@@ -11088,7 +11038,7 @@
 </file>
 
 <file path=word/header1.xml><?xml version="1.0" encoding="utf-8"?>
-<w:hdr xmlns:wpc="http://schemas.microsoft.com/office/word/2010/wordprocessingCanvas" xmlns:mo="http://schemas.microsoft.com/office/mac/office/2008/main" xmlns:mc="http://schemas.openxmlformats.org/markup-compatibility/2006" xmlns:mv="urn:schemas-microsoft-com:mac:vml" xmlns:o="urn:schemas-microsoft-com:office:office" xmlns:r="http://schemas.openxmlformats.org/officeDocument/2006/relationships" xmlns:m="http://schemas.openxmlformats.org/officeDocument/2006/math" xmlns:v="urn:schemas-microsoft-com:vml" xmlns:wp14="http://schemas.microsoft.com/office/word/2010/wordprocessingDrawing" xmlns:wp="http://schemas.openxmlformats.org/drawingml/2006/wordprocessingDrawing" xmlns:w10="urn:schemas-microsoft-com:office:word" xmlns:w="http://schemas.openxmlformats.org/wordprocessingml/2006/main" xmlns:w14="http://schemas.microsoft.com/office/word/2010/wordml" xmlns:w15="http://schemas.microsoft.com/office/word/2012/wordml" xmlns:wpg="http://schemas.microsoft.com/office/word/2010/wordprocessingGroup" xmlns:wpi="http://schemas.microsoft.com/office/word/2010/wordprocessingInk" xmlns:wne="http://schemas.microsoft.com/office/word/2006/wordml" xmlns:wps="http://schemas.microsoft.com/office/word/2010/wordprocessingShape" mc:Ignorable="w14 w15 wp14">
+<w:hdr xmlns:wpc="http://schemas.microsoft.com/office/word/2010/wordprocessingCanvas" xmlns:cx="http://schemas.microsoft.com/office/drawing/2014/chartex" xmlns:cx1="http://schemas.microsoft.com/office/drawing/2015/9/8/chartex" xmlns:mc="http://schemas.openxmlformats.org/markup-compatibility/2006" xmlns:o="urn:schemas-microsoft-com:office:office" xmlns:r="http://schemas.openxmlformats.org/officeDocument/2006/relationships" xmlns:m="http://schemas.openxmlformats.org/officeDocument/2006/math" xmlns:v="urn:schemas-microsoft-com:vml" xmlns:wp14="http://schemas.microsoft.com/office/word/2010/wordprocessingDrawing" xmlns:wp="http://schemas.openxmlformats.org/drawingml/2006/wordprocessingDrawing" xmlns:w10="urn:schemas-microsoft-com:office:word" xmlns:w="http://schemas.openxmlformats.org/wordprocessingml/2006/main" xmlns:w14="http://schemas.microsoft.com/office/word/2010/wordml" xmlns:w15="http://schemas.microsoft.com/office/word/2012/wordml" xmlns:w16se="http://schemas.microsoft.com/office/word/2015/wordml/symex" xmlns:wpg="http://schemas.microsoft.com/office/word/2010/wordprocessingGroup" xmlns:wpi="http://schemas.microsoft.com/office/word/2010/wordprocessingInk" xmlns:wne="http://schemas.microsoft.com/office/word/2006/wordml" xmlns:wps="http://schemas.microsoft.com/office/word/2010/wordprocessingShape" mc:Ignorable="w14 w15 w16se wp14">
   <w:p>
     <w:pPr>
       <w:pStyle w:val="Kopfzeile"/>
@@ -11108,8 +11058,8 @@
 </file>
 
 <file path=word/numbering.xml><?xml version="1.0" encoding="utf-8"?>
-<w:numbering xmlns:wpc="http://schemas.microsoft.com/office/word/2010/wordprocessingCanvas" xmlns:mo="http://schemas.microsoft.com/office/mac/office/2008/main" xmlns:mc="http://schemas.openxmlformats.org/markup-compatibility/2006" xmlns:mv="urn:schemas-microsoft-com:mac:vml" xmlns:o="urn:schemas-microsoft-com:office:office" xmlns:r="http://schemas.openxmlformats.org/officeDocument/2006/relationships" xmlns:m="http://schemas.openxmlformats.org/officeDocument/2006/math" xmlns:v="urn:schemas-microsoft-com:vml" xmlns:wp14="http://schemas.microsoft.com/office/word/2010/wordprocessingDrawing" xmlns:wp="http://schemas.openxmlformats.org/drawingml/2006/wordprocessingDrawing" xmlns:w10="urn:schemas-microsoft-com:office:word" xmlns:w="http://schemas.openxmlformats.org/wordprocessingml/2006/main" xmlns:w14="http://schemas.microsoft.com/office/word/2010/wordml" xmlns:w15="http://schemas.microsoft.com/office/word/2012/wordml" xmlns:wpg="http://schemas.microsoft.com/office/word/2010/wordprocessingGroup" xmlns:wpi="http://schemas.microsoft.com/office/word/2010/wordprocessingInk" xmlns:wne="http://schemas.microsoft.com/office/word/2006/wordml" xmlns:wps="http://schemas.microsoft.com/office/word/2010/wordprocessingShape" mc:Ignorable="w14 w15 wp14">
-  <w:abstractNum w:abstractNumId="0">
+<w:numbering xmlns:wpc="http://schemas.microsoft.com/office/word/2010/wordprocessingCanvas" xmlns:cx="http://schemas.microsoft.com/office/drawing/2014/chartex" xmlns:cx1="http://schemas.microsoft.com/office/drawing/2015/9/8/chartex" xmlns:mc="http://schemas.openxmlformats.org/markup-compatibility/2006" xmlns:o="urn:schemas-microsoft-com:office:office" xmlns:r="http://schemas.openxmlformats.org/officeDocument/2006/relationships" xmlns:m="http://schemas.openxmlformats.org/officeDocument/2006/math" xmlns:v="urn:schemas-microsoft-com:vml" xmlns:wp14="http://schemas.microsoft.com/office/word/2010/wordprocessingDrawing" xmlns:wp="http://schemas.openxmlformats.org/drawingml/2006/wordprocessingDrawing" xmlns:w10="urn:schemas-microsoft-com:office:word" xmlns:w="http://schemas.openxmlformats.org/wordprocessingml/2006/main" xmlns:w14="http://schemas.microsoft.com/office/word/2010/wordml" xmlns:w15="http://schemas.microsoft.com/office/word/2012/wordml" xmlns:w16se="http://schemas.microsoft.com/office/word/2015/wordml/symex" xmlns:wpg="http://schemas.microsoft.com/office/word/2010/wordprocessingGroup" xmlns:wpi="http://schemas.microsoft.com/office/word/2010/wordprocessingInk" xmlns:wne="http://schemas.microsoft.com/office/word/2006/wordml" xmlns:wps="http://schemas.microsoft.com/office/word/2010/wordprocessingShape" mc:Ignorable="w14 w15 w16se wp14">
+  <w:abstractNum w:abstractNumId="0" w15:restartNumberingAfterBreak="0">
     <w:nsid w:val="09C61D3C"/>
     <w:multiLevelType w:val="hybridMultilevel"/>
     <w:tmpl w:val="A5F2AD4E"/>
@@ -11222,7 +11172,7 @@
       </w:rPr>
     </w:lvl>
   </w:abstractNum>
-  <w:abstractNum w:abstractNumId="1">
+  <w:abstractNum w:abstractNumId="1" w15:restartNumberingAfterBreak="0">
     <w:nsid w:val="13DA4690"/>
     <w:multiLevelType w:val="multilevel"/>
     <w:tmpl w:val="0C07001F"/>
@@ -11311,7 +11261,7 @@
       </w:pPr>
     </w:lvl>
   </w:abstractNum>
-  <w:abstractNum w:abstractNumId="2">
+  <w:abstractNum w:abstractNumId="2" w15:restartNumberingAfterBreak="0">
     <w:nsid w:val="15AF07FE"/>
     <w:multiLevelType w:val="hybridMultilevel"/>
     <w:tmpl w:val="A02C42D2"/>
@@ -11399,7 +11349,7 @@
       </w:pPr>
     </w:lvl>
   </w:abstractNum>
-  <w:abstractNum w:abstractNumId="3">
+  <w:abstractNum w:abstractNumId="3" w15:restartNumberingAfterBreak="0">
     <w:nsid w:val="3C390808"/>
     <w:multiLevelType w:val="hybridMultilevel"/>
     <w:tmpl w:val="77603DD4"/>
@@ -11512,7 +11462,7 @@
       </w:rPr>
     </w:lvl>
   </w:abstractNum>
-  <w:abstractNum w:abstractNumId="4">
+  <w:abstractNum w:abstractNumId="4" w15:restartNumberingAfterBreak="0">
     <w:nsid w:val="445F3331"/>
     <w:multiLevelType w:val="hybridMultilevel"/>
     <w:tmpl w:val="4BF45E5A"/>
@@ -11625,7 +11575,7 @@
       </w:rPr>
     </w:lvl>
   </w:abstractNum>
-  <w:abstractNum w:abstractNumId="5">
+  <w:abstractNum w:abstractNumId="5" w15:restartNumberingAfterBreak="0">
     <w:nsid w:val="55AE4E1C"/>
     <w:multiLevelType w:val="hybridMultilevel"/>
     <w:tmpl w:val="7DA6EF34"/>
@@ -11711,7 +11661,7 @@
       </w:pPr>
     </w:lvl>
   </w:abstractNum>
-  <w:abstractNum w:abstractNumId="6">
+  <w:abstractNum w:abstractNumId="6" w15:restartNumberingAfterBreak="0">
     <w:nsid w:val="5C131A4A"/>
     <w:multiLevelType w:val="multilevel"/>
     <w:tmpl w:val="0C07001F"/>
@@ -11825,7 +11775,7 @@
 </file>
 
 <file path=word/styles.xml><?xml version="1.0" encoding="utf-8"?>
-<w:styles xmlns:mc="http://schemas.openxmlformats.org/markup-compatibility/2006" xmlns:r="http://schemas.openxmlformats.org/officeDocument/2006/relationships" xmlns:w="http://schemas.openxmlformats.org/wordprocessingml/2006/main" xmlns:w14="http://schemas.microsoft.com/office/word/2010/wordml" xmlns:w15="http://schemas.microsoft.com/office/word/2012/wordml" mc:Ignorable="w14 w15">
+<w:styles xmlns:mc="http://schemas.openxmlformats.org/markup-compatibility/2006" xmlns:r="http://schemas.openxmlformats.org/officeDocument/2006/relationships" xmlns:w="http://schemas.openxmlformats.org/wordprocessingml/2006/main" xmlns:w14="http://schemas.microsoft.com/office/word/2010/wordml" xmlns:w15="http://schemas.microsoft.com/office/word/2012/wordml" xmlns:w16se="http://schemas.microsoft.com/office/word/2015/wordml/symex" mc:Ignorable="w14 w15 w16se">
   <w:docDefaults>
     <w:rPrDefault>
       <w:rPr>
@@ -11841,7 +11791,7 @@
       </w:pPr>
     </w:pPrDefault>
   </w:docDefaults>
-  <w:latentStyles w:defLockedState="0" w:defUIPriority="99" w:defSemiHidden="0" w:defUnhideWhenUsed="0" w:defQFormat="0" w:count="382">
+  <w:latentStyles w:defLockedState="0" w:defUIPriority="99" w:defSemiHidden="0" w:defUnhideWhenUsed="0" w:defQFormat="0" w:count="371">
     <w:lsdException w:name="Normal" w:uiPriority="0" w:qFormat="1"/>
     <w:lsdException w:name="heading 1" w:uiPriority="9" w:qFormat="1"/>
     <w:lsdException w:name="heading 2" w:semiHidden="1" w:uiPriority="9" w:unhideWhenUsed="1" w:qFormat="1"/>
@@ -11947,6 +11897,7 @@
     <w:lsdException w:name="HTML Sample" w:semiHidden="1" w:unhideWhenUsed="1"/>
     <w:lsdException w:name="HTML Typewriter" w:semiHidden="1" w:unhideWhenUsed="1"/>
     <w:lsdException w:name="HTML Variable" w:semiHidden="1" w:unhideWhenUsed="1"/>
+    <w:lsdException w:name="Normal Table" w:semiHidden="1" w:unhideWhenUsed="1"/>
     <w:lsdException w:name="annotation subject" w:semiHidden="1" w:unhideWhenUsed="1"/>
     <w:lsdException w:name="No List" w:semiHidden="1" w:unhideWhenUsed="1"/>
     <w:lsdException w:name="Outline List 1" w:semiHidden="1" w:unhideWhenUsed="1"/>
@@ -11992,9 +11943,11 @@
     <w:lsdException w:name="Table Subtle 1" w:semiHidden="1" w:unhideWhenUsed="1"/>
     <w:lsdException w:name="Table Subtle 2" w:semiHidden="1" w:unhideWhenUsed="1"/>
     <w:lsdException w:name="Table Web 1" w:semiHidden="1" w:unhideWhenUsed="1"/>
+    <w:lsdException w:name="Table Web 2" w:semiHidden="1" w:unhideWhenUsed="1"/>
     <w:lsdException w:name="Table Web 3" w:semiHidden="1" w:unhideWhenUsed="1"/>
     <w:lsdException w:name="Balloon Text" w:semiHidden="1" w:unhideWhenUsed="1"/>
     <w:lsdException w:name="Table Grid" w:uiPriority="39"/>
+    <w:lsdException w:name="Table Theme" w:semiHidden="1" w:unhideWhenUsed="1"/>
     <w:lsdException w:name="Placeholder Text" w:semiHidden="1"/>
     <w:lsdException w:name="No Spacing" w:uiPriority="1" w:qFormat="1"/>
     <w:lsdException w:name="Light Shading" w:uiPriority="60"/>
@@ -12210,8 +12163,6 @@
     <w:lsdException w:name="List Table 5 Dark Accent 6" w:uiPriority="50"/>
     <w:lsdException w:name="List Table 6 Colorful Accent 6" w:uiPriority="51"/>
     <w:lsdException w:name="List Table 7 Colorful Accent 6" w:uiPriority="52"/>
-    <w:lsdException w:name="Mention" w:semiHidden="1" w:unhideWhenUsed="1"/>
-    <w:lsdException w:name="Smart Hyperlink" w:semiHidden="1" w:unhideWhenUsed="1"/>
   </w:latentStyles>
   <w:style w:type="paragraph" w:default="1" w:styleId="Standard">
     <w:name w:val="Normal"/>
@@ -12575,7 +12526,7 @@
       <w:lang w:val="de-AT" w:eastAsia="en-US"/>
     </w:rPr>
   </w:style>
-  <w:style w:type="character" w:styleId="Link">
+  <w:style w:type="character" w:styleId="Hyperlink">
     <w:name w:val="Hyperlink"/>
     <w:basedOn w:val="Absatz-Standardschriftart"/>
     <w:uiPriority w:val="99"/>
@@ -12706,7 +12657,7 @@
 </file>
 
 <file path=word/charts/chart1.xml><?xml version="1.0" encoding="utf-8"?>
-<c:chartSpace xmlns:c="http://schemas.openxmlformats.org/drawingml/2006/chart" xmlns:a="http://schemas.openxmlformats.org/drawingml/2006/main" xmlns:r="http://schemas.openxmlformats.org/officeDocument/2006/relationships">
+<c:chartSpace xmlns:c="http://schemas.openxmlformats.org/drawingml/2006/chart" xmlns:a="http://schemas.openxmlformats.org/drawingml/2006/main" xmlns:r="http://schemas.openxmlformats.org/officeDocument/2006/relationships" xmlns:c16r2="http://schemas.microsoft.com/office/drawing/2015/06/chart">
   <c:date1904 val="0"/>
   <c:lang val="de-DE"/>
   <c:roundedCorners val="0"/>
@@ -12805,31 +12756,31 @@
                 <c:formatCode>General</c:formatCode>
                 <c:ptCount val="9"/>
                 <c:pt idx="0">
-                  <c:v>1.0</c:v>
+                  <c:v>1</c:v>
                 </c:pt>
                 <c:pt idx="1">
-                  <c:v>2.0</c:v>
+                  <c:v>2</c:v>
                 </c:pt>
                 <c:pt idx="2">
-                  <c:v>3.0</c:v>
+                  <c:v>3</c:v>
                 </c:pt>
                 <c:pt idx="3">
-                  <c:v>4.0</c:v>
+                  <c:v>4</c:v>
                 </c:pt>
                 <c:pt idx="4">
-                  <c:v>8.0</c:v>
+                  <c:v>8</c:v>
                 </c:pt>
                 <c:pt idx="5">
-                  <c:v>11.0</c:v>
+                  <c:v>11</c:v>
                 </c:pt>
                 <c:pt idx="6">
-                  <c:v>16.0</c:v>
+                  <c:v>16</c:v>
                 </c:pt>
                 <c:pt idx="7">
-                  <c:v>32.0</c:v>
+                  <c:v>32</c:v>
                 </c:pt>
                 <c:pt idx="8">
-                  <c:v>48.0</c:v>
+                  <c:v>48</c:v>
                 </c:pt>
               </c:numCache>
             </c:numRef>
@@ -12844,34 +12795,34 @@
                   <c:v>1.005762503321721</c:v>
                 </c:pt>
                 <c:pt idx="1">
-                  <c:v>0.964327659893791</c:v>
+                  <c:v>0.96432765989379099</c:v>
                 </c:pt>
                 <c:pt idx="2">
-                  <c:v>0.975783758775264</c:v>
+                  <c:v>0.97578375877526402</c:v>
                 </c:pt>
                 <c:pt idx="3">
-                  <c:v>0.985984981295763</c:v>
+                  <c:v>0.98598498129576295</c:v>
                 </c:pt>
                 <c:pt idx="4">
                   <c:v>0.901926987951021</c:v>
                 </c:pt>
                 <c:pt idx="5">
-                  <c:v>0.93794344298469</c:v>
+                  <c:v>0.93794344298469001</c:v>
                 </c:pt>
                 <c:pt idx="6">
-                  <c:v>0.870205409610559</c:v>
+                  <c:v>0.87020540961055903</c:v>
                 </c:pt>
                 <c:pt idx="7">
-                  <c:v>1.013582794515523</c:v>
+                  <c:v>1.0135827945155229</c:v>
                 </c:pt>
                 <c:pt idx="8">
-                  <c:v>0.814742567564081</c:v>
+                  <c:v>0.81474256756408103</c:v>
                 </c:pt>
               </c:numCache>
             </c:numRef>
           </c:yVal>
           <c:smooth val="0"/>
-          <c:extLst xmlns:c16r2="http://schemas.microsoft.com/office/drawing/2015/06/chart">
+          <c:extLst>
             <c:ext xmlns:c16="http://schemas.microsoft.com/office/drawing/2014/chart" uri="{C3380CC4-5D6E-409C-BE32-E72D297353CC}">
               <c16:uniqueId val="{00000000-1429-4640-A35F-616DEB93ABC4}"/>
             </c:ext>
@@ -12902,31 +12853,31 @@
                 <c:formatCode>General</c:formatCode>
                 <c:ptCount val="9"/>
                 <c:pt idx="0">
-                  <c:v>1.0</c:v>
+                  <c:v>1</c:v>
                 </c:pt>
                 <c:pt idx="1">
-                  <c:v>2.0</c:v>
+                  <c:v>2</c:v>
                 </c:pt>
                 <c:pt idx="2">
-                  <c:v>3.0</c:v>
+                  <c:v>3</c:v>
                 </c:pt>
                 <c:pt idx="3">
-                  <c:v>4.0</c:v>
+                  <c:v>4</c:v>
                 </c:pt>
                 <c:pt idx="4">
-                  <c:v>8.0</c:v>
+                  <c:v>8</c:v>
                 </c:pt>
                 <c:pt idx="5">
-                  <c:v>11.0</c:v>
+                  <c:v>11</c:v>
                 </c:pt>
                 <c:pt idx="6">
-                  <c:v>16.0</c:v>
+                  <c:v>16</c:v>
                 </c:pt>
                 <c:pt idx="7">
-                  <c:v>32.0</c:v>
+                  <c:v>32</c:v>
                 </c:pt>
                 <c:pt idx="8">
-                  <c:v>48.0</c:v>
+                  <c:v>48</c:v>
                 </c:pt>
               </c:numCache>
             </c:numRef>
@@ -12938,37 +12889,37 @@
                 <c:formatCode>General</c:formatCode>
                 <c:ptCount val="9"/>
                 <c:pt idx="0">
-                  <c:v>0.841411234449469</c:v>
+                  <c:v>0.84141123444946897</c:v>
                 </c:pt>
                 <c:pt idx="1">
                   <c:v>1.012054062419586</c:v>
                 </c:pt>
                 <c:pt idx="2">
-                  <c:v>0.808546378236644</c:v>
+                  <c:v>0.80854637823664399</c:v>
                 </c:pt>
                 <c:pt idx="3">
-                  <c:v>0.958112695886174</c:v>
+                  <c:v>0.95811269588617398</c:v>
                 </c:pt>
                 <c:pt idx="4">
-                  <c:v>0.950040274156542</c:v>
+                  <c:v>0.95004027415654202</c:v>
                 </c:pt>
                 <c:pt idx="5">
-                  <c:v>0.676701213232278</c:v>
+                  <c:v>0.67670121323227805</c:v>
                 </c:pt>
                 <c:pt idx="6">
-                  <c:v>0.732639779696287</c:v>
+                  <c:v>0.73263977969628702</c:v>
                 </c:pt>
                 <c:pt idx="7">
                   <c:v>0.710548412523901</c:v>
                 </c:pt>
                 <c:pt idx="8">
-                  <c:v>0.68687591906852</c:v>
+                  <c:v>0.68687591906851997</c:v>
                 </c:pt>
               </c:numCache>
             </c:numRef>
           </c:yVal>
           <c:smooth val="0"/>
-          <c:extLst xmlns:c16r2="http://schemas.microsoft.com/office/drawing/2015/06/chart">
+          <c:extLst>
             <c:ext xmlns:c16="http://schemas.microsoft.com/office/drawing/2014/chart" uri="{C3380CC4-5D6E-409C-BE32-E72D297353CC}">
               <c16:uniqueId val="{00000001-1429-4640-A35F-616DEB93ABC4}"/>
             </c:ext>
@@ -13280,7 +13231,7 @@
 </file>
 
 <file path=word/charts/chart2.xml><?xml version="1.0" encoding="utf-8"?>
-<c:chartSpace xmlns:c="http://schemas.openxmlformats.org/drawingml/2006/chart" xmlns:a="http://schemas.openxmlformats.org/drawingml/2006/main" xmlns:r="http://schemas.openxmlformats.org/officeDocument/2006/relationships">
+<c:chartSpace xmlns:c="http://schemas.openxmlformats.org/drawingml/2006/chart" xmlns:a="http://schemas.openxmlformats.org/drawingml/2006/main" xmlns:r="http://schemas.openxmlformats.org/officeDocument/2006/relationships" xmlns:c16r2="http://schemas.microsoft.com/office/drawing/2015/06/chart">
   <c:date1904 val="0"/>
   <c:lang val="de-DE"/>
   <c:roundedCorners val="0"/>
@@ -13379,31 +13330,31 @@
                 <c:formatCode>General</c:formatCode>
                 <c:ptCount val="9"/>
                 <c:pt idx="0">
-                  <c:v>1.0</c:v>
+                  <c:v>1</c:v>
                 </c:pt>
                 <c:pt idx="1">
-                  <c:v>2.0</c:v>
+                  <c:v>2</c:v>
                 </c:pt>
                 <c:pt idx="2">
-                  <c:v>3.0</c:v>
+                  <c:v>3</c:v>
                 </c:pt>
                 <c:pt idx="3">
-                  <c:v>4.0</c:v>
+                  <c:v>4</c:v>
                 </c:pt>
                 <c:pt idx="4">
-                  <c:v>8.0</c:v>
+                  <c:v>8</c:v>
                 </c:pt>
                 <c:pt idx="5">
-                  <c:v>11.0</c:v>
+                  <c:v>11</c:v>
                 </c:pt>
                 <c:pt idx="6">
-                  <c:v>16.0</c:v>
+                  <c:v>16</c:v>
                 </c:pt>
                 <c:pt idx="7">
-                  <c:v>32.0</c:v>
+                  <c:v>32</c:v>
                 </c:pt>
                 <c:pt idx="8">
-                  <c:v>48.0</c:v>
+                  <c:v>48</c:v>
                 </c:pt>
               </c:numCache>
             </c:numRef>
@@ -13415,7 +13366,7 @@
                 <c:formatCode>General</c:formatCode>
                 <c:ptCount val="9"/>
                 <c:pt idx="0">
-                  <c:v>0.908793138811491</c:v>
+                  <c:v>0.90879313881149104</c:v>
                 </c:pt>
                 <c:pt idx="1">
                   <c:v>1.012318695206422</c:v>
@@ -13427,16 +13378,16 @@
                   <c:v>1.033306941305751</c:v>
                 </c:pt>
                 <c:pt idx="4">
-                  <c:v>1.040031747463298</c:v>
+                  <c:v>1.0400317474632981</c:v>
                 </c:pt>
                 <c:pt idx="5">
-                  <c:v>1.04609541517837</c:v>
+                  <c:v>1.0460954151783699</c:v>
                 </c:pt>
                 <c:pt idx="6">
                   <c:v>1.018303372058033</c:v>
                 </c:pt>
                 <c:pt idx="7">
-                  <c:v>1.045874308091925</c:v>
+                  <c:v>1.0458743080919251</c:v>
                 </c:pt>
                 <c:pt idx="8">
                   <c:v>1.02410019889427</c:v>
@@ -13445,7 +13396,7 @@
             </c:numRef>
           </c:yVal>
           <c:smooth val="0"/>
-          <c:extLst xmlns:c16r2="http://schemas.microsoft.com/office/drawing/2015/06/chart">
+          <c:extLst>
             <c:ext xmlns:c16="http://schemas.microsoft.com/office/drawing/2014/chart" uri="{C3380CC4-5D6E-409C-BE32-E72D297353CC}">
               <c16:uniqueId val="{00000000-82AA-447F-AAC2-CCC2D2F9C803}"/>
             </c:ext>
@@ -13476,31 +13427,31 @@
                 <c:formatCode>General</c:formatCode>
                 <c:ptCount val="9"/>
                 <c:pt idx="0">
-                  <c:v>1.0</c:v>
+                  <c:v>1</c:v>
                 </c:pt>
                 <c:pt idx="1">
-                  <c:v>2.0</c:v>
+                  <c:v>2</c:v>
                 </c:pt>
                 <c:pt idx="2">
-                  <c:v>3.0</c:v>
+                  <c:v>3</c:v>
                 </c:pt>
                 <c:pt idx="3">
-                  <c:v>4.0</c:v>
+                  <c:v>4</c:v>
                 </c:pt>
                 <c:pt idx="4">
-                  <c:v>8.0</c:v>
+                  <c:v>8</c:v>
                 </c:pt>
                 <c:pt idx="5">
-                  <c:v>11.0</c:v>
+                  <c:v>11</c:v>
                 </c:pt>
                 <c:pt idx="6">
-                  <c:v>16.0</c:v>
+                  <c:v>16</c:v>
                 </c:pt>
                 <c:pt idx="7">
-                  <c:v>32.0</c:v>
+                  <c:v>32</c:v>
                 </c:pt>
                 <c:pt idx="8">
-                  <c:v>48.0</c:v>
+                  <c:v>48</c:v>
                 </c:pt>
               </c:numCache>
             </c:numRef>
@@ -13512,37 +13463,37 @@
                 <c:formatCode>General</c:formatCode>
                 <c:ptCount val="9"/>
                 <c:pt idx="0">
-                  <c:v>0.646251632670809</c:v>
+                  <c:v>0.64625163267080898</c:v>
                 </c:pt>
                 <c:pt idx="1">
-                  <c:v>0.727506389016161</c:v>
+                  <c:v>0.72750638901616105</c:v>
                 </c:pt>
                 <c:pt idx="2">
-                  <c:v>0.670224650324153</c:v>
+                  <c:v>0.67022465032415302</c:v>
                 </c:pt>
                 <c:pt idx="3">
-                  <c:v>0.68424418428592</c:v>
+                  <c:v>0.68424418428592004</c:v>
                 </c:pt>
                 <c:pt idx="4">
-                  <c:v>0.763985659540728</c:v>
+                  <c:v>0.76398565954072795</c:v>
                 </c:pt>
                 <c:pt idx="5">
-                  <c:v>0.843878699077818</c:v>
+                  <c:v>0.84387869907781798</c:v>
                 </c:pt>
                 <c:pt idx="6">
-                  <c:v>0.691806142754914</c:v>
+                  <c:v>0.69180614275491403</c:v>
                 </c:pt>
                 <c:pt idx="7">
-                  <c:v>0.809092571539712</c:v>
+                  <c:v>0.80909257153971204</c:v>
                 </c:pt>
                 <c:pt idx="8">
-                  <c:v>0.728750427247895</c:v>
+                  <c:v>0.72875042724789496</c:v>
                 </c:pt>
               </c:numCache>
             </c:numRef>
           </c:yVal>
           <c:smooth val="0"/>
-          <c:extLst xmlns:c16r2="http://schemas.microsoft.com/office/drawing/2015/06/chart">
+          <c:extLst>
             <c:ext xmlns:c16="http://schemas.microsoft.com/office/drawing/2014/chart" uri="{C3380CC4-5D6E-409C-BE32-E72D297353CC}">
               <c16:uniqueId val="{00000001-82AA-447F-AAC2-CCC2D2F9C803}"/>
             </c:ext>
@@ -13854,7 +13805,7 @@
 </file>
 
 <file path=word/charts/chart3.xml><?xml version="1.0" encoding="utf-8"?>
-<c:chartSpace xmlns:c="http://schemas.openxmlformats.org/drawingml/2006/chart" xmlns:a="http://schemas.openxmlformats.org/drawingml/2006/main" xmlns:r="http://schemas.openxmlformats.org/officeDocument/2006/relationships">
+<c:chartSpace xmlns:c="http://schemas.openxmlformats.org/drawingml/2006/chart" xmlns:a="http://schemas.openxmlformats.org/drawingml/2006/main" xmlns:r="http://schemas.openxmlformats.org/officeDocument/2006/relationships" xmlns:c16r2="http://schemas.microsoft.com/office/drawing/2015/06/chart">
   <c:date1904 val="0"/>
   <c:lang val="de-DE"/>
   <c:roundedCorners val="0"/>
@@ -13953,31 +13904,31 @@
                 <c:formatCode>General</c:formatCode>
                 <c:ptCount val="9"/>
                 <c:pt idx="0">
-                  <c:v>1.0</c:v>
+                  <c:v>1</c:v>
                 </c:pt>
                 <c:pt idx="1">
-                  <c:v>2.0</c:v>
+                  <c:v>2</c:v>
                 </c:pt>
                 <c:pt idx="2">
-                  <c:v>3.0</c:v>
+                  <c:v>3</c:v>
                 </c:pt>
                 <c:pt idx="3">
-                  <c:v>4.0</c:v>
+                  <c:v>4</c:v>
                 </c:pt>
                 <c:pt idx="4">
-                  <c:v>8.0</c:v>
+                  <c:v>8</c:v>
                 </c:pt>
                 <c:pt idx="5">
-                  <c:v>11.0</c:v>
+                  <c:v>11</c:v>
                 </c:pt>
                 <c:pt idx="6">
-                  <c:v>16.0</c:v>
+                  <c:v>16</c:v>
                 </c:pt>
                 <c:pt idx="7">
-                  <c:v>32.0</c:v>
+                  <c:v>32</c:v>
                 </c:pt>
                 <c:pt idx="8">
-                  <c:v>48.0</c:v>
+                  <c:v>48</c:v>
                 </c:pt>
               </c:numCache>
             </c:numRef>
@@ -13992,34 +13943,34 @@
                   <c:v>1.005972927009273</c:v>
                 </c:pt>
                 <c:pt idx="1">
-                  <c:v>0.715469642079346</c:v>
+                  <c:v>0.71546964207934605</c:v>
                 </c:pt>
                 <c:pt idx="2">
                   <c:v>0.813210040413338</c:v>
                 </c:pt>
                 <c:pt idx="3">
-                  <c:v>0.586430441985997</c:v>
+                  <c:v>0.58643044198599703</c:v>
                 </c:pt>
                 <c:pt idx="4">
-                  <c:v>0.287823548035688</c:v>
+                  <c:v>0.28782354803568799</c:v>
                 </c:pt>
                 <c:pt idx="5">
-                  <c:v>0.233962231966473</c:v>
+                  <c:v>0.23396223196647301</c:v>
                 </c:pt>
                 <c:pt idx="6">
                   <c:v>0.239246165371959</c:v>
                 </c:pt>
                 <c:pt idx="7">
-                  <c:v>0.251898530762167</c:v>
+                  <c:v>0.25189853076216701</c:v>
                 </c:pt>
                 <c:pt idx="8">
-                  <c:v>0.238810342448551</c:v>
+                  <c:v>0.23881034244855101</c:v>
                 </c:pt>
               </c:numCache>
             </c:numRef>
           </c:yVal>
           <c:smooth val="0"/>
-          <c:extLst xmlns:c16r2="http://schemas.microsoft.com/office/drawing/2015/06/chart">
+          <c:extLst>
             <c:ext xmlns:c16="http://schemas.microsoft.com/office/drawing/2014/chart" uri="{C3380CC4-5D6E-409C-BE32-E72D297353CC}">
               <c16:uniqueId val="{00000000-6126-4343-B983-15C268BD65E9}"/>
             </c:ext>
@@ -14050,31 +14001,31 @@
                 <c:formatCode>General</c:formatCode>
                 <c:ptCount val="9"/>
                 <c:pt idx="0">
-                  <c:v>1.0</c:v>
+                  <c:v>1</c:v>
                 </c:pt>
                 <c:pt idx="1">
-                  <c:v>2.0</c:v>
+                  <c:v>2</c:v>
                 </c:pt>
                 <c:pt idx="2">
-                  <c:v>3.0</c:v>
+                  <c:v>3</c:v>
                 </c:pt>
                 <c:pt idx="3">
-                  <c:v>4.0</c:v>
+                  <c:v>4</c:v>
                 </c:pt>
                 <c:pt idx="4">
-                  <c:v>8.0</c:v>
+                  <c:v>8</c:v>
                 </c:pt>
                 <c:pt idx="5">
-                  <c:v>11.0</c:v>
+                  <c:v>11</c:v>
                 </c:pt>
                 <c:pt idx="6">
-                  <c:v>16.0</c:v>
+                  <c:v>16</c:v>
                 </c:pt>
                 <c:pt idx="7">
-                  <c:v>32.0</c:v>
+                  <c:v>32</c:v>
                 </c:pt>
                 <c:pt idx="8">
-                  <c:v>48.0</c:v>
+                  <c:v>48</c:v>
                 </c:pt>
               </c:numCache>
             </c:numRef>
@@ -14086,28 +14037,28 @@
                 <c:formatCode>General</c:formatCode>
                 <c:ptCount val="9"/>
                 <c:pt idx="0">
-                  <c:v>0.823893180038309</c:v>
+                  <c:v>0.82389318003830903</c:v>
                 </c:pt>
                 <c:pt idx="1">
-                  <c:v>0.770049700547534</c:v>
+                  <c:v>0.77004970054753397</c:v>
                 </c:pt>
                 <c:pt idx="2">
-                  <c:v>0.757989921283776</c:v>
+                  <c:v>0.75798992128377596</c:v>
                 </c:pt>
                 <c:pt idx="3">
-                  <c:v>0.580898079325752</c:v>
+                  <c:v>0.58089807932575199</c:v>
                 </c:pt>
                 <c:pt idx="4">
-                  <c:v>0.276081939676472</c:v>
+                  <c:v>0.27608193967647199</c:v>
                 </c:pt>
                 <c:pt idx="5">
-                  <c:v>0.245202082162932</c:v>
+                  <c:v>0.24520208216293199</c:v>
                 </c:pt>
                 <c:pt idx="6">
-                  <c:v>0.240894052456756</c:v>
+                  <c:v>0.24089405245675599</c:v>
                 </c:pt>
                 <c:pt idx="7">
-                  <c:v>0.250434215000901</c:v>
+                  <c:v>0.25043421500090102</c:v>
                 </c:pt>
                 <c:pt idx="8">
                   <c:v>0.235614365203447</c:v>
@@ -14116,7 +14067,7 @@
             </c:numRef>
           </c:yVal>
           <c:smooth val="0"/>
-          <c:extLst xmlns:c16r2="http://schemas.microsoft.com/office/drawing/2015/06/chart">
+          <c:extLst>
             <c:ext xmlns:c16="http://schemas.microsoft.com/office/drawing/2014/chart" uri="{C3380CC4-5D6E-409C-BE32-E72D297353CC}">
               <c16:uniqueId val="{00000001-6126-4343-B983-15C268BD65E9}"/>
             </c:ext>
@@ -14428,7 +14379,7 @@
 </file>
 
 <file path=word/charts/chart4.xml><?xml version="1.0" encoding="utf-8"?>
-<c:chartSpace xmlns:c="http://schemas.openxmlformats.org/drawingml/2006/chart" xmlns:a="http://schemas.openxmlformats.org/drawingml/2006/main" xmlns:r="http://schemas.openxmlformats.org/officeDocument/2006/relationships">
+<c:chartSpace xmlns:c="http://schemas.openxmlformats.org/drawingml/2006/chart" xmlns:a="http://schemas.openxmlformats.org/drawingml/2006/main" xmlns:r="http://schemas.openxmlformats.org/officeDocument/2006/relationships" xmlns:c16r2="http://schemas.microsoft.com/office/drawing/2015/06/chart">
   <c:date1904 val="0"/>
   <c:lang val="de-DE"/>
   <c:roundedCorners val="0"/>
@@ -14527,31 +14478,31 @@
                 <c:formatCode>General</c:formatCode>
                 <c:ptCount val="9"/>
                 <c:pt idx="0">
-                  <c:v>1.0</c:v>
+                  <c:v>1</c:v>
                 </c:pt>
                 <c:pt idx="1">
-                  <c:v>2.0</c:v>
+                  <c:v>2</c:v>
                 </c:pt>
                 <c:pt idx="2">
-                  <c:v>3.0</c:v>
+                  <c:v>3</c:v>
                 </c:pt>
                 <c:pt idx="3">
-                  <c:v>4.0</c:v>
+                  <c:v>4</c:v>
                 </c:pt>
                 <c:pt idx="4">
-                  <c:v>8.0</c:v>
+                  <c:v>8</c:v>
                 </c:pt>
                 <c:pt idx="5">
-                  <c:v>11.0</c:v>
+                  <c:v>11</c:v>
                 </c:pt>
                 <c:pt idx="6">
-                  <c:v>16.0</c:v>
+                  <c:v>16</c:v>
                 </c:pt>
                 <c:pt idx="7">
-                  <c:v>32.0</c:v>
+                  <c:v>32</c:v>
                 </c:pt>
                 <c:pt idx="8">
-                  <c:v>48.0</c:v>
+                  <c:v>48</c:v>
                 </c:pt>
               </c:numCache>
             </c:numRef>
@@ -14563,28 +14514,28 @@
                 <c:formatCode>General</c:formatCode>
                 <c:ptCount val="9"/>
                 <c:pt idx="0">
-                  <c:v>1.004615336638912</c:v>
+                  <c:v>1.0046153366389119</c:v>
                 </c:pt>
                 <c:pt idx="1">
                   <c:v>1.148697754919811</c:v>
                 </c:pt>
                 <c:pt idx="2">
-                  <c:v>0.89739649111907</c:v>
+                  <c:v>0.89739649111907005</c:v>
                 </c:pt>
                 <c:pt idx="3">
-                  <c:v>0.68243424707907</c:v>
+                  <c:v>0.68243424707906997</c:v>
                 </c:pt>
                 <c:pt idx="4">
-                  <c:v>0.285758902935186</c:v>
+                  <c:v>0.28575890293518602</c:v>
                 </c:pt>
                 <c:pt idx="5">
                   <c:v>0.269253264830915</c:v>
                 </c:pt>
                 <c:pt idx="6">
-                  <c:v>0.271698353985921</c:v>
+                  <c:v>0.27169835398592102</c:v>
                 </c:pt>
                 <c:pt idx="7">
-                  <c:v>0.268314798963783</c:v>
+                  <c:v>0.26831479896378302</c:v>
                 </c:pt>
                 <c:pt idx="8">
                   <c:v>0.267284590139722</c:v>
@@ -14593,7 +14544,7 @@
             </c:numRef>
           </c:yVal>
           <c:smooth val="0"/>
-          <c:extLst xmlns:c16r2="http://schemas.microsoft.com/office/drawing/2015/06/chart">
+          <c:extLst>
             <c:ext xmlns:c16="http://schemas.microsoft.com/office/drawing/2014/chart" uri="{C3380CC4-5D6E-409C-BE32-E72D297353CC}">
               <c16:uniqueId val="{00000000-8412-48B6-A89F-9F7DCBBE1A7F}"/>
             </c:ext>
@@ -14624,31 +14575,31 @@
                 <c:formatCode>General</c:formatCode>
                 <c:ptCount val="9"/>
                 <c:pt idx="0">
-                  <c:v>1.0</c:v>
+                  <c:v>1</c:v>
                 </c:pt>
                 <c:pt idx="1">
-                  <c:v>2.0</c:v>
+                  <c:v>2</c:v>
                 </c:pt>
                 <c:pt idx="2">
-                  <c:v>3.0</c:v>
+                  <c:v>3</c:v>
                 </c:pt>
                 <c:pt idx="3">
-                  <c:v>4.0</c:v>
+                  <c:v>4</c:v>
                 </c:pt>
                 <c:pt idx="4">
-                  <c:v>8.0</c:v>
+                  <c:v>8</c:v>
                 </c:pt>
                 <c:pt idx="5">
-                  <c:v>11.0</c:v>
+                  <c:v>11</c:v>
                 </c:pt>
                 <c:pt idx="6">
-                  <c:v>16.0</c:v>
+                  <c:v>16</c:v>
                 </c:pt>
                 <c:pt idx="7">
-                  <c:v>32.0</c:v>
+                  <c:v>32</c:v>
                 </c:pt>
                 <c:pt idx="8">
-                  <c:v>48.0</c:v>
+                  <c:v>48</c:v>
                 </c:pt>
               </c:numCache>
             </c:numRef>
@@ -14660,37 +14611,37 @@
                 <c:formatCode>General</c:formatCode>
                 <c:ptCount val="9"/>
                 <c:pt idx="0">
-                  <c:v>0.7752380275623</c:v>
+                  <c:v>0.77523802756229998</c:v>
                 </c:pt>
                 <c:pt idx="1">
-                  <c:v>0.952028954495106</c:v>
+                  <c:v>0.95202895449510605</c:v>
                 </c:pt>
                 <c:pt idx="2">
-                  <c:v>0.883140427389235</c:v>
+                  <c:v>0.88314042738923504</c:v>
                 </c:pt>
                 <c:pt idx="3">
-                  <c:v>0.676719245205908</c:v>
+                  <c:v>0.67671924520590798</c:v>
                 </c:pt>
                 <c:pt idx="4">
-                  <c:v>0.296123667598943</c:v>
+                  <c:v>0.29612366759894299</c:v>
                 </c:pt>
                 <c:pt idx="5">
                   <c:v>0.272840875609975</c:v>
                 </c:pt>
                 <c:pt idx="6">
-                  <c:v>0.270771641078181</c:v>
+                  <c:v>0.27077164107818102</c:v>
                 </c:pt>
                 <c:pt idx="7">
-                  <c:v>0.269447724923798</c:v>
+                  <c:v>0.26944772492379798</c:v>
                 </c:pt>
                 <c:pt idx="8">
-                  <c:v>0.259748595734477</c:v>
+                  <c:v>0.25974859573447701</c:v>
                 </c:pt>
               </c:numCache>
             </c:numRef>
           </c:yVal>
           <c:smooth val="0"/>
-          <c:extLst xmlns:c16r2="http://schemas.microsoft.com/office/drawing/2015/06/chart">
+          <c:extLst>
             <c:ext xmlns:c16="http://schemas.microsoft.com/office/drawing/2014/chart" uri="{C3380CC4-5D6E-409C-BE32-E72D297353CC}">
               <c16:uniqueId val="{00000001-8412-48B6-A89F-9F7DCBBE1A7F}"/>
             </c:ext>
@@ -15002,7 +14953,7 @@
 </file>
 
 <file path=word/charts/chart5.xml><?xml version="1.0" encoding="utf-8"?>
-<c:chartSpace xmlns:c="http://schemas.openxmlformats.org/drawingml/2006/chart" xmlns:a="http://schemas.openxmlformats.org/drawingml/2006/main" xmlns:r="http://schemas.openxmlformats.org/officeDocument/2006/relationships">
+<c:chartSpace xmlns:c="http://schemas.openxmlformats.org/drawingml/2006/chart" xmlns:a="http://schemas.openxmlformats.org/drawingml/2006/main" xmlns:r="http://schemas.openxmlformats.org/officeDocument/2006/relationships" xmlns:c16r2="http://schemas.microsoft.com/office/drawing/2015/06/chart">
   <c:date1904 val="0"/>
   <c:lang val="de-DE"/>
   <c:roundedCorners val="0"/>
@@ -15101,31 +15052,31 @@
                 <c:formatCode>General</c:formatCode>
                 <c:ptCount val="9"/>
                 <c:pt idx="0">
-                  <c:v>1.0</c:v>
+                  <c:v>1</c:v>
                 </c:pt>
                 <c:pt idx="1">
-                  <c:v>2.0</c:v>
+                  <c:v>2</c:v>
                 </c:pt>
                 <c:pt idx="2">
-                  <c:v>4.0</c:v>
+                  <c:v>4</c:v>
                 </c:pt>
                 <c:pt idx="3">
-                  <c:v>8.0</c:v>
+                  <c:v>8</c:v>
                 </c:pt>
                 <c:pt idx="4">
-                  <c:v>16.0</c:v>
+                  <c:v>16</c:v>
                 </c:pt>
                 <c:pt idx="5">
-                  <c:v>32.0</c:v>
+                  <c:v>32</c:v>
                 </c:pt>
                 <c:pt idx="6">
-                  <c:v>64.0</c:v>
+                  <c:v>64</c:v>
                 </c:pt>
                 <c:pt idx="7">
-                  <c:v>128.0</c:v>
+                  <c:v>128</c:v>
                 </c:pt>
                 <c:pt idx="8">
-                  <c:v>256.0</c:v>
+                  <c:v>256</c:v>
                 </c:pt>
               </c:numCache>
             </c:numRef>
@@ -15137,28 +15088,28 @@
                 <c:formatCode>General</c:formatCode>
                 <c:ptCount val="9"/>
                 <c:pt idx="0">
-                  <c:v>0.998436143193349</c:v>
+                  <c:v>0.99843614319334895</c:v>
                 </c:pt>
                 <c:pt idx="1">
-                  <c:v>1.598569570042978</c:v>
+                  <c:v>1.5985695700429781</c:v>
                 </c:pt>
                 <c:pt idx="2">
                   <c:v>1.791008602149962</c:v>
                 </c:pt>
                 <c:pt idx="3">
-                  <c:v>2.108401288911361</c:v>
+                  <c:v>2.1084012889113608</c:v>
                 </c:pt>
                 <c:pt idx="4">
-                  <c:v>2.764177038968133</c:v>
+                  <c:v>2.7641770389681328</c:v>
                 </c:pt>
                 <c:pt idx="5">
-                  <c:v>4.352895750217126</c:v>
+                  <c:v>4.3528957502171259</c:v>
                 </c:pt>
                 <c:pt idx="6">
-                  <c:v>6.022568497691196</c:v>
+                  <c:v>6.0225684976911964</c:v>
                 </c:pt>
                 <c:pt idx="7">
-                  <c:v>5.629524017810075</c:v>
+                  <c:v>5.6295240178100752</c:v>
                 </c:pt>
                 <c:pt idx="8">
                   <c:v>10.59110397927124</c:v>
@@ -15167,7 +15118,7 @@
             </c:numRef>
           </c:yVal>
           <c:smooth val="0"/>
-          <c:extLst xmlns:c16r2="http://schemas.microsoft.com/office/drawing/2015/06/chart">
+          <c:extLst>
             <c:ext xmlns:c16="http://schemas.microsoft.com/office/drawing/2014/chart" uri="{C3380CC4-5D6E-409C-BE32-E72D297353CC}">
               <c16:uniqueId val="{00000000-67A8-4812-97CD-7CFDBE214CF6}"/>
             </c:ext>
@@ -15448,7 +15399,7 @@
 </file>
 
 <file path=word/charts/chart6.xml><?xml version="1.0" encoding="utf-8"?>
-<c:chartSpace xmlns:c="http://schemas.openxmlformats.org/drawingml/2006/chart" xmlns:a="http://schemas.openxmlformats.org/drawingml/2006/main" xmlns:r="http://schemas.openxmlformats.org/officeDocument/2006/relationships">
+<c:chartSpace xmlns:c="http://schemas.openxmlformats.org/drawingml/2006/chart" xmlns:a="http://schemas.openxmlformats.org/drawingml/2006/main" xmlns:r="http://schemas.openxmlformats.org/officeDocument/2006/relationships" xmlns:c16r2="http://schemas.microsoft.com/office/drawing/2015/06/chart">
   <c:date1904 val="0"/>
   <c:lang val="de-DE"/>
   <c:roundedCorners val="0"/>
@@ -15547,31 +15498,31 @@
                 <c:formatCode>General</c:formatCode>
                 <c:ptCount val="9"/>
                 <c:pt idx="0">
-                  <c:v>1.0</c:v>
+                  <c:v>1</c:v>
                 </c:pt>
                 <c:pt idx="1">
-                  <c:v>2.0</c:v>
+                  <c:v>2</c:v>
                 </c:pt>
                 <c:pt idx="2">
-                  <c:v>4.0</c:v>
+                  <c:v>4</c:v>
                 </c:pt>
                 <c:pt idx="3">
-                  <c:v>8.0</c:v>
+                  <c:v>8</c:v>
                 </c:pt>
                 <c:pt idx="4">
-                  <c:v>16.0</c:v>
+                  <c:v>16</c:v>
                 </c:pt>
                 <c:pt idx="5">
-                  <c:v>32.0</c:v>
+                  <c:v>32</c:v>
                 </c:pt>
                 <c:pt idx="6">
-                  <c:v>64.0</c:v>
+                  <c:v>64</c:v>
                 </c:pt>
                 <c:pt idx="7">
-                  <c:v>128.0</c:v>
+                  <c:v>128</c:v>
                 </c:pt>
                 <c:pt idx="8">
-                  <c:v>256.0</c:v>
+                  <c:v>256</c:v>
                 </c:pt>
               </c:numCache>
             </c:numRef>
@@ -15583,10 +15534,10 @@
                 <c:formatCode>General</c:formatCode>
                 <c:ptCount val="9"/>
                 <c:pt idx="0">
-                  <c:v>1.003546199307782</c:v>
+                  <c:v>1.0035461993077821</c:v>
                 </c:pt>
                 <c:pt idx="1">
-                  <c:v>1.311560918395622</c:v>
+                  <c:v>1.3115609183956221</c:v>
                 </c:pt>
                 <c:pt idx="2">
                   <c:v>1.724526051639822</c:v>
@@ -15601,19 +15552,19 @@
                   <c:v>3.885980382674358</c:v>
                 </c:pt>
                 <c:pt idx="6">
-                  <c:v>6.728944899676327</c:v>
+                  <c:v>6.7289448996763266</c:v>
                 </c:pt>
                 <c:pt idx="7">
-                  <c:v>6.819532548328476</c:v>
+                  <c:v>6.8195325483284757</c:v>
                 </c:pt>
                 <c:pt idx="8">
-                  <c:v>8.45405534588138</c:v>
+                  <c:v>8.4540553458813807</c:v>
                 </c:pt>
               </c:numCache>
             </c:numRef>
           </c:yVal>
           <c:smooth val="0"/>
-          <c:extLst xmlns:c16r2="http://schemas.microsoft.com/office/drawing/2015/06/chart">
+          <c:extLst>
             <c:ext xmlns:c16="http://schemas.microsoft.com/office/drawing/2014/chart" uri="{C3380CC4-5D6E-409C-BE32-E72D297353CC}">
               <c16:uniqueId val="{00000000-4228-4CCA-956C-DCB6F067E5A4}"/>
             </c:ext>
@@ -19514,7 +19465,7 @@
 </file>
 
 <file path=customXml/itemProps2.xml><?xml version="1.0" encoding="utf-8"?>
-<ds:datastoreItem xmlns:ds="http://schemas.openxmlformats.org/officeDocument/2006/customXml" ds:itemID="{31D4084A-30C3-CC49-862F-7CEAAD224DB4}">
+<ds:datastoreItem xmlns:ds="http://schemas.openxmlformats.org/officeDocument/2006/customXml" ds:itemID="{298F4AAF-21C4-4799-910D-01E3B776BCB6}">
   <ds:schemaRefs>
     <ds:schemaRef ds:uri="http://schemas.openxmlformats.org/officeDocument/2006/bibliography"/>
   </ds:schemaRefs>

</xml_diff>